<commit_message>
finished hod 01 Základy ekonómie pre právnikov
</commit_message>
<xml_diff>
--- a/základy ekonómie pre právnikov/hod 01 - 11.10.2019.docx
+++ b/základy ekonómie pre právnikov/hod 01 - 11.10.2019.docx
@@ -1435,11 +1435,7 @@
     </w:p>
     <w:p>
       <w:pPr>
-        <w:spacing w:after="0"/>
-        <w:jc w:val="both"/>
-        <w:rPr>
-          <w:color w:val="000000" w:themeColor="text1"/>
-        </w:rPr>
+        <w:pStyle w:val="Nadpis3"/>
       </w:pPr>
       <w:bookmarkStart w:id="5" w:name="_Toc21676402"/>
       <w:r>
@@ -1454,9 +1450,6 @@
       </w:r>
       <w:bookmarkEnd w:id="5"/>
       <w:r>
-        <w:rPr>
-          <w:color w:val="000000" w:themeColor="text1"/>
-        </w:rPr>
         <w:t xml:space="preserve"> :</w:t>
       </w:r>
     </w:p>
@@ -1471,10 +1464,13 @@
     </w:p>
     <w:p>
       <w:pPr>
-        <w:spacing w:after="0"/>
-        <w:jc w:val="both"/>
-        <w:rPr>
-          <w:color w:val="000000" w:themeColor="text1"/>
+        <w:pStyle w:val="Nadpis4"/>
+        <w:rPr>
+          <w:rStyle w:val="Nadpis3Char"/>
+          <w:b/>
+          <w:bCs/>
+          <w:color w:val="auto"/>
+          <w:u w:val="single"/>
         </w:rPr>
       </w:pPr>
       <w:bookmarkStart w:id="6" w:name="_Toc21676403"/>
@@ -1483,140 +1479,146 @@
           <w:rStyle w:val="Nadpis4Char"/>
           <w:b/>
           <w:bCs/>
-          <w:i w:val="0"/>
-          <w:iCs w:val="0"/>
-          <w:color w:val="000000" w:themeColor="text1"/>
+          <w:color w:val="auto"/>
           <w:u w:val="single"/>
         </w:rPr>
         <w:t>Zvyková ekonomika</w:t>
       </w:r>
       <w:bookmarkEnd w:id="6"/>
-      <w:r>
-        <w:rPr>
-          <w:rStyle w:val="Nadpis3Char"/>
-          <w:b/>
-          <w:bCs/>
-          <w:color w:val="000000" w:themeColor="text1"/>
-        </w:rPr>
-        <w:t xml:space="preserve">, </w:t>
-      </w:r>
-      <w:r>
-        <w:rPr>
-          <w:color w:val="000000" w:themeColor="text1"/>
-        </w:rPr>
-        <w:t>ekonomika inštinktu = tradičná ekonomika</w:t>
-      </w:r>
-      <w:r>
-        <w:rPr>
-          <w:color w:val="000000" w:themeColor="text1"/>
-        </w:rPr>
-        <w:t xml:space="preserve">, </w:t>
-      </w:r>
-      <w:r>
-        <w:rPr>
-          <w:color w:val="000000" w:themeColor="text1"/>
-        </w:rPr>
-        <w:t>je historicky prekonaná, ekonomické správanie sa riadi inštinktom, zvykom, prenáša sa z generácie na generáciu; primitívny spôsob hospodárenia</w:t>
-      </w:r>
-      <w:r>
-        <w:rPr>
-          <w:color w:val="000000" w:themeColor="text1"/>
-        </w:rPr>
-        <w:t xml:space="preserve"> (</w:t>
-      </w:r>
-      <w:r>
-        <w:rPr>
-          <w:color w:val="000000" w:themeColor="text1"/>
-        </w:rPr>
-        <w:t>čo? – tovary a</w:t>
-      </w:r>
-      <w:r>
-        <w:rPr>
-          <w:color w:val="000000" w:themeColor="text1"/>
-        </w:rPr>
-        <w:t> </w:t>
-      </w:r>
-      <w:r>
-        <w:rPr>
-          <w:color w:val="000000" w:themeColor="text1"/>
-        </w:rPr>
-        <w:t>statky</w:t>
-      </w:r>
-      <w:r>
-        <w:rPr>
-          <w:color w:val="000000" w:themeColor="text1"/>
-        </w:rPr>
-        <w:t xml:space="preserve">, </w:t>
-      </w:r>
-      <w:r>
-        <w:rPr>
-          <w:color w:val="000000" w:themeColor="text1"/>
-        </w:rPr>
-        <w:t>ako? – ručne (hlavne)</w:t>
-      </w:r>
-      <w:r>
-        <w:rPr>
-          <w:color w:val="000000" w:themeColor="text1"/>
-        </w:rPr>
-        <w:t xml:space="preserve">, </w:t>
-      </w:r>
-      <w:r>
-        <w:rPr>
-          <w:color w:val="000000" w:themeColor="text1"/>
-        </w:rPr>
-        <w:t>pre koho? – pre vlastnú spotrebu</w:t>
-      </w:r>
-      <w:r>
-        <w:rPr>
-          <w:color w:val="000000" w:themeColor="text1"/>
-        </w:rPr>
-        <w:t>)</w:t>
-      </w:r>
-    </w:p>
-    <w:p>
-      <w:pPr>
-        <w:spacing w:after="0"/>
-        <w:jc w:val="both"/>
-        <w:rPr>
-          <w:color w:val="000000" w:themeColor="text1"/>
-        </w:rPr>
-      </w:pPr>
-    </w:p>
-    <w:p>
-      <w:pPr>
-        <w:spacing w:after="0"/>
-        <w:jc w:val="both"/>
-        <w:rPr>
-          <w:color w:val="000000" w:themeColor="text1"/>
-        </w:rPr>
-      </w:pPr>
-      <w:bookmarkStart w:id="7" w:name="_Toc21676404"/>
       <w:r>
         <w:rPr>
           <w:rStyle w:val="Nadpis4Char"/>
           <w:b/>
           <w:bCs/>
-          <w:i w:val="0"/>
-          <w:iCs w:val="0"/>
-          <w:color w:val="000000" w:themeColor="text1"/>
+          <w:color w:val="auto"/>
           <w:u w:val="single"/>
         </w:rPr>
-        <w:t>Príkazová ekonomika</w:t>
-      </w:r>
-      <w:bookmarkEnd w:id="7"/>
-      <w:r>
-        <w:rPr>
+        <w:t>,</w:t>
+      </w:r>
+    </w:p>
+    <w:p>
+      <w:pPr>
+        <w:spacing w:after="0"/>
+        <w:jc w:val="both"/>
+        <w:rPr>
+          <w:color w:val="000000" w:themeColor="text1"/>
+        </w:rPr>
+      </w:pPr>
+      <w:r>
+        <w:rPr>
+          <w:color w:val="000000" w:themeColor="text1"/>
+        </w:rPr>
+        <w:t>ekonomika inštinktu = tradičná ekonomika</w:t>
+      </w:r>
+      <w:r>
+        <w:rPr>
+          <w:color w:val="000000" w:themeColor="text1"/>
+        </w:rPr>
+        <w:t xml:space="preserve">, </w:t>
+      </w:r>
+      <w:r>
+        <w:rPr>
+          <w:color w:val="000000" w:themeColor="text1"/>
+        </w:rPr>
+        <w:t>je historicky prekonaná, ekonomické správanie sa riadi inštinktom, zvykom, prenáša sa z generácie na generáciu; primitívny spôsob hospodárenia</w:t>
+      </w:r>
+      <w:r>
+        <w:rPr>
+          <w:color w:val="000000" w:themeColor="text1"/>
+        </w:rPr>
+        <w:t xml:space="preserve"> (</w:t>
+      </w:r>
+      <w:r>
+        <w:rPr>
+          <w:color w:val="000000" w:themeColor="text1"/>
+        </w:rPr>
+        <w:t>čo? – tovary a</w:t>
+      </w:r>
+      <w:r>
+        <w:rPr>
+          <w:color w:val="000000" w:themeColor="text1"/>
+        </w:rPr>
+        <w:t> </w:t>
+      </w:r>
+      <w:r>
+        <w:rPr>
+          <w:color w:val="000000" w:themeColor="text1"/>
+        </w:rPr>
+        <w:t>statky</w:t>
+      </w:r>
+      <w:r>
+        <w:rPr>
+          <w:color w:val="000000" w:themeColor="text1"/>
+        </w:rPr>
+        <w:t xml:space="preserve">, </w:t>
+      </w:r>
+      <w:r>
+        <w:rPr>
+          <w:color w:val="000000" w:themeColor="text1"/>
+        </w:rPr>
+        <w:t>ako? – ručne (hlavne)</w:t>
+      </w:r>
+      <w:r>
+        <w:rPr>
+          <w:color w:val="000000" w:themeColor="text1"/>
+        </w:rPr>
+        <w:t xml:space="preserve">, </w:t>
+      </w:r>
+      <w:r>
+        <w:rPr>
+          <w:color w:val="000000" w:themeColor="text1"/>
+        </w:rPr>
+        <w:t>pre koho? – pre vlastnú spotrebu</w:t>
+      </w:r>
+      <w:r>
+        <w:rPr>
+          <w:color w:val="000000" w:themeColor="text1"/>
+        </w:rPr>
+        <w:t>)</w:t>
+      </w:r>
+    </w:p>
+    <w:p>
+      <w:pPr>
+        <w:spacing w:after="0"/>
+        <w:jc w:val="both"/>
+        <w:rPr>
+          <w:color w:val="000000" w:themeColor="text1"/>
+        </w:rPr>
+      </w:pPr>
+    </w:p>
+    <w:p>
+      <w:pPr>
+        <w:pStyle w:val="Nadpis4"/>
+      </w:pPr>
+      <w:bookmarkStart w:id="7" w:name="_Toc21676404"/>
+      <w:r>
+        <w:rPr>
+          <w:rStyle w:val="Nadpis4Char"/>
           <w:b/>
           <w:bCs/>
           <w:color w:val="000000" w:themeColor="text1"/>
-        </w:rPr>
+          <w:u w:val="single"/>
+        </w:rPr>
+        <w:t>Príkazová ekonomika</w:t>
+      </w:r>
+      <w:bookmarkEnd w:id="7"/>
+      <w:r>
         <w:t>,</w:t>
       </w:r>
-      <w:r>
-        <w:rPr>
-          <w:color w:val="000000" w:themeColor="text1"/>
-        </w:rPr>
-        <w:t xml:space="preserve"> alebo centrálne plánovaná ekonomika je systém organizácie a riadenia ekonomiky založený na príkazoch a administratívnych rozhodnutiach z centra. Táto ekonomika zvyčajne nevyužíva výrobné zdroje krajiny efektívne a spravidla ide o nedostatkovú ekonomiku.</w:t>
+    </w:p>
+    <w:p>
+      <w:pPr>
+        <w:spacing w:after="0"/>
+        <w:jc w:val="both"/>
+        <w:rPr>
+          <w:color w:val="000000" w:themeColor="text1"/>
+        </w:rPr>
+      </w:pPr>
+      <w:r>
+        <w:rPr>
+          <w:color w:val="000000" w:themeColor="text1"/>
+        </w:rPr>
+        <w:t>alebo centrálne plánovaná ekonomika je systém organizácie a riadenia ekonomiky založený na príkazoch a administratívnych rozhodnutiach z centra. Táto ekonomika zvyčajne nevyužíva výrobné zdroje krajiny efektívne a spravidla ide o nedostatkovú ekonomiku.</w:t>
       </w:r>
       <w:r>
         <w:rPr>
@@ -1730,153 +1732,163 @@
     </w:p>
     <w:p>
       <w:pPr>
-        <w:jc w:val="both"/>
-        <w:rPr>
-          <w:color w:val="000000" w:themeColor="text1"/>
-        </w:rPr>
-      </w:pPr>
-      <w:r>
-        <w:rPr>
-          <w:color w:val="000000" w:themeColor="text1"/>
-        </w:rPr>
-        <w:t xml:space="preserve">Opakom je </w:t>
-      </w:r>
+        <w:pStyle w:val="Nadpis4"/>
+      </w:pPr>
       <w:r>
         <w:rPr>
           <w:rStyle w:val="Nadpis4Char"/>
           <w:b/>
           <w:bCs/>
-          <w:i w:val="0"/>
-          <w:iCs w:val="0"/>
           <w:color w:val="000000" w:themeColor="text1"/>
           <w:u w:val="single"/>
         </w:rPr>
-        <w:t>trhová ekonomika</w:t>
-      </w:r>
-      <w:r>
-        <w:rPr>
-          <w:color w:val="000000" w:themeColor="text1"/>
-        </w:rPr>
-        <w:t xml:space="preserve">, </w:t>
-      </w:r>
-      <w:r>
-        <w:rPr>
-          <w:color w:val="000000" w:themeColor="text1"/>
-        </w:rPr>
-        <w:t>alebo trhové hospodárstvo kapitalizmus</w:t>
-      </w:r>
-      <w:r>
-        <w:rPr>
-          <w:color w:val="000000" w:themeColor="text1"/>
-        </w:rPr>
-        <w:t>,</w:t>
-      </w:r>
-      <w:r>
-        <w:rPr>
-          <w:color w:val="000000" w:themeColor="text1"/>
-        </w:rPr>
-        <w:t xml:space="preserve"> je ekonomika založená na systéme slobodného podnikania voľnej súťaže. Funguje prostredníctvom trhového mechanizmu, v ktorom vstupuje do vzájomného vzťahu ponuka a dopyt a výsledkom je trhová cena.</w:t>
-      </w:r>
-      <w:r>
-        <w:rPr>
-          <w:color w:val="000000" w:themeColor="text1"/>
-        </w:rPr>
-        <w:t xml:space="preserve"> </w:t>
-      </w:r>
-      <w:r>
-        <w:rPr>
-          <w:color w:val="000000" w:themeColor="text1"/>
-        </w:rPr>
-        <w:t>V</w:t>
-      </w:r>
-      <w:r>
-        <w:rPr>
-          <w:color w:val="000000" w:themeColor="text1"/>
-        </w:rPr>
-        <w:t>šetci majú rovnaké podmienky, všetci o všetkom vedia</w:t>
-      </w:r>
-      <w:r>
-        <w:rPr>
-          <w:color w:val="000000" w:themeColor="text1"/>
-        </w:rPr>
-        <w:t xml:space="preserve">, </w:t>
-      </w:r>
-      <w:r>
-        <w:rPr>
-          <w:color w:val="000000" w:themeColor="text1"/>
-        </w:rPr>
-        <w:t>v čistej podobe sa vyskytla len chvíľu v 19. storočí</w:t>
-      </w:r>
-      <w:r>
-        <w:rPr>
-          <w:color w:val="000000" w:themeColor="text1"/>
-        </w:rPr>
-        <w:t xml:space="preserve"> </w:t>
-      </w:r>
-      <w:r>
-        <w:rPr>
-          <w:color w:val="000000" w:themeColor="text1"/>
-        </w:rPr>
-        <w:t>čo? – určuje trh (spotrebitelia)</w:t>
-      </w:r>
-      <w:r>
-        <w:rPr>
-          <w:color w:val="000000" w:themeColor="text1"/>
-        </w:rPr>
-        <w:t xml:space="preserve">, </w:t>
-      </w:r>
-      <w:r>
-        <w:rPr>
-          <w:color w:val="000000" w:themeColor="text1"/>
-        </w:rPr>
-        <w:t>ako? – rieši firma (a konkurencia firiem)</w:t>
-      </w:r>
-      <w:r>
-        <w:rPr>
-          <w:color w:val="000000" w:themeColor="text1"/>
-        </w:rPr>
-        <w:t xml:space="preserve">, </w:t>
-      </w:r>
-      <w:r>
-        <w:rPr>
-          <w:color w:val="000000" w:themeColor="text1"/>
-        </w:rPr>
-        <w:t>pre koho? – pre spotrebiteľov</w:t>
-      </w:r>
-      <w:r>
-        <w:rPr>
-          <w:color w:val="000000" w:themeColor="text1"/>
-        </w:rPr>
-        <w:t>)</w:t>
-      </w:r>
-    </w:p>
-    <w:p>
-      <w:pPr>
-        <w:spacing w:after="0"/>
-        <w:jc w:val="both"/>
-        <w:rPr>
-          <w:color w:val="000000" w:themeColor="text1"/>
-        </w:rPr>
-      </w:pPr>
-      <w:bookmarkStart w:id="8" w:name="_Toc21676405"/>
+        <w:t>T</w:t>
+      </w:r>
       <w:r>
         <w:rPr>
           <w:rStyle w:val="Nadpis4Char"/>
           <w:b/>
           <w:bCs/>
-          <w:i w:val="0"/>
-          <w:iCs w:val="0"/>
           <w:color w:val="000000" w:themeColor="text1"/>
           <w:u w:val="single"/>
         </w:rPr>
+        <w:t>rhová ekonomika</w:t>
+      </w:r>
+      <w:r>
+        <w:t xml:space="preserve">, </w:t>
+      </w:r>
+    </w:p>
+    <w:p>
+      <w:pPr>
+        <w:jc w:val="both"/>
+        <w:rPr>
+          <w:color w:val="000000" w:themeColor="text1"/>
+        </w:rPr>
+      </w:pPr>
+      <w:r>
+        <w:rPr>
+          <w:color w:val="000000" w:themeColor="text1"/>
+        </w:rPr>
+        <w:t>alebo trhové hospodárstvo kapitalizmus</w:t>
+      </w:r>
+      <w:r>
+        <w:rPr>
+          <w:color w:val="000000" w:themeColor="text1"/>
+        </w:rPr>
+        <w:t>,</w:t>
+      </w:r>
+      <w:r>
+        <w:rPr>
+          <w:color w:val="000000" w:themeColor="text1"/>
+        </w:rPr>
+        <w:t xml:space="preserve"> je ekonomika založená na systéme slobodného podnikania voľnej súťaže. Funguje prostredníctvom trhového mechanizmu, v ktorom vstupuje do vzájomného vzťahu ponuka a dopyt a výsledkom je trhová cena.</w:t>
+      </w:r>
+      <w:r>
+        <w:rPr>
+          <w:color w:val="000000" w:themeColor="text1"/>
+        </w:rPr>
+        <w:t xml:space="preserve"> </w:t>
+      </w:r>
+      <w:r>
+        <w:rPr>
+          <w:color w:val="000000" w:themeColor="text1"/>
+        </w:rPr>
+        <w:t>V</w:t>
+      </w:r>
+      <w:r>
+        <w:rPr>
+          <w:color w:val="000000" w:themeColor="text1"/>
+        </w:rPr>
+        <w:t>šetci majú rovnaké podmienky, všetci o všetkom vedia</w:t>
+      </w:r>
+      <w:r>
+        <w:rPr>
+          <w:color w:val="000000" w:themeColor="text1"/>
+        </w:rPr>
+        <w:t xml:space="preserve">, </w:t>
+      </w:r>
+      <w:r>
+        <w:rPr>
+          <w:color w:val="000000" w:themeColor="text1"/>
+        </w:rPr>
+        <w:t>v čistej podobe sa vyskytla len chvíľu v 19. storočí</w:t>
+      </w:r>
+      <w:r>
+        <w:rPr>
+          <w:color w:val="000000" w:themeColor="text1"/>
+        </w:rPr>
+        <w:t xml:space="preserve"> </w:t>
+      </w:r>
+      <w:r>
+        <w:rPr>
+          <w:color w:val="000000" w:themeColor="text1"/>
+        </w:rPr>
+        <w:t>čo? – určuje trh (spotrebitelia)</w:t>
+      </w:r>
+      <w:r>
+        <w:rPr>
+          <w:color w:val="000000" w:themeColor="text1"/>
+        </w:rPr>
+        <w:t xml:space="preserve">, </w:t>
+      </w:r>
+      <w:r>
+        <w:rPr>
+          <w:color w:val="000000" w:themeColor="text1"/>
+        </w:rPr>
+        <w:t>ako? – rieši firma (a konkurencia firiem)</w:t>
+      </w:r>
+      <w:r>
+        <w:rPr>
+          <w:color w:val="000000" w:themeColor="text1"/>
+        </w:rPr>
+        <w:t xml:space="preserve">, </w:t>
+      </w:r>
+      <w:r>
+        <w:rPr>
+          <w:color w:val="000000" w:themeColor="text1"/>
+        </w:rPr>
+        <w:t>pre koho? – pre spotrebiteľov</w:t>
+      </w:r>
+      <w:r>
+        <w:rPr>
+          <w:color w:val="000000" w:themeColor="text1"/>
+        </w:rPr>
+        <w:t>)</w:t>
+      </w:r>
+    </w:p>
+    <w:p>
+      <w:pPr>
+        <w:pStyle w:val="Nadpis4"/>
+      </w:pPr>
+      <w:bookmarkStart w:id="8" w:name="_Toc21676405"/>
+      <w:r>
+        <w:rPr>
+          <w:rStyle w:val="Nadpis4Char"/>
+          <w:b/>
+          <w:bCs/>
+          <w:color w:val="000000" w:themeColor="text1"/>
+          <w:u w:val="single"/>
+        </w:rPr>
         <w:t>Zmiešaná ekonomika</w:t>
       </w:r>
       <w:bookmarkEnd w:id="8"/>
       <w:r>
-        <w:rPr>
-          <w:color w:val="000000" w:themeColor="text1"/>
-        </w:rPr>
-        <w:t>, rovnaká ako trhová ekonomika ale mieša sa už aj štát (dotácie zdravotníctvu, školstvu, sociálna politika; ponecháva si niektoré rezorty – školstvo, zdravotníctvo, polícia = sú bezplatné), ekonomika Európskej únie (čo? – rieši spotrebiteľ</w:t>
+        <w:t>,</w:t>
+      </w:r>
+    </w:p>
+    <w:p>
+      <w:pPr>
+        <w:spacing w:after="0"/>
+        <w:jc w:val="both"/>
+        <w:rPr>
+          <w:color w:val="000000" w:themeColor="text1"/>
+        </w:rPr>
+      </w:pPr>
+      <w:r>
+        <w:rPr>
+          <w:color w:val="000000" w:themeColor="text1"/>
+        </w:rPr>
+        <w:t>rovnaká ako trhová ekonomika ale mieša sa už aj štát (dotácie zdravotníctvu, školstvu, sociálna politika; ponecháva si niektoré rezorty – školstvo, zdravotníctvo, polícia = sú bezplatné), ekonomika Európskej únie (čo? – rieši spotrebiteľ</w:t>
       </w:r>
       <w:r>
         <w:rPr>
@@ -2134,7 +2146,7 @@
           </mc:Choice>
           <mc:Fallback>
             <w:pict>
-              <v:shape w14:anchorId="4B1CCC50" id="Oblúk 2" o:spid="_x0000_s1026" style="position:absolute;margin-left:207.05pt;margin-top:19.55pt;width:220.25pt;height:206.75pt;z-index:251659264;visibility:visible;mso-wrap-style:square;mso-width-percent:0;mso-height-percent:0;mso-wrap-distance-left:9pt;mso-wrap-distance-top:0;mso-wrap-distance-right:9pt;mso-wrap-distance-bottom:0;mso-position-horizontal:absolute;mso-position-horizontal-relative:text;mso-position-vertical:absolute;mso-position-vertical-relative:text;mso-width-percent:0;mso-height-percent:0;mso-width-relative:margin;mso-height-relative:margin;v-text-anchor:middle" coordsize="2796988,2625474" o:gfxdata="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" path="m1398494,nsc2170861,,2796988,587732,2796988,1312737r-1398494,l1398494,xem1398494,nfc2170861,,2796988,587732,2796988,1312737e" filled="f" strokecolor="red" strokeweight="1.5pt">
+              <v:shape w14:anchorId="03672B4B" id="Oblúk 2" o:spid="_x0000_s1026" style="position:absolute;margin-left:207.05pt;margin-top:19.55pt;width:220.25pt;height:206.75pt;z-index:251659264;visibility:visible;mso-wrap-style:square;mso-width-percent:0;mso-height-percent:0;mso-wrap-distance-left:9pt;mso-wrap-distance-top:0;mso-wrap-distance-right:9pt;mso-wrap-distance-bottom:0;mso-position-horizontal:absolute;mso-position-horizontal-relative:text;mso-position-vertical:absolute;mso-position-vertical-relative:text;mso-width-percent:0;mso-height-percent:0;mso-width-relative:margin;mso-height-relative:margin;v-text-anchor:middle" coordsize="2796988,2625474" o:gfxdata="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" path="m1398494,nsc2170861,,2796988,587732,2796988,1312737r-1398494,l1398494,xem1398494,nfc2170861,,2796988,587732,2796988,1312737e" filled="f" strokecolor="red" strokeweight="1.5pt">
                 <v:stroke joinstyle="miter"/>
                 <v:path arrowok="t" o:connecttype="custom" o:connectlocs="1398494,0;2796988,1312737" o:connectangles="0,0"/>
               </v:shape>
@@ -2426,6 +2438,536 @@
     </w:p>
     <w:p>
       <w:pPr>
+        <w:pStyle w:val="Odsekzoznamu"/>
+        <w:numPr>
+          <w:ilvl w:val="0"/>
+          <w:numId w:val="11"/>
+        </w:numPr>
+        <w:spacing w:after="0"/>
+        <w:jc w:val="both"/>
+        <w:rPr>
+          <w:color w:val="000000" w:themeColor="text1"/>
+        </w:rPr>
+      </w:pPr>
+      <w:r>
+        <w:rPr>
+          <w:color w:val="000000" w:themeColor="text1"/>
+        </w:rPr>
+        <w:t xml:space="preserve">podľa </w:t>
+      </w:r>
+      <w:r>
+        <w:rPr>
+          <w:color w:val="000000" w:themeColor="text1"/>
+          <w:u w:val="single"/>
+        </w:rPr>
+        <w:t>teritoriálneho hľadiska</w:t>
+      </w:r>
+      <w:r>
+        <w:rPr>
+          <w:color w:val="000000" w:themeColor="text1"/>
+        </w:rPr>
+        <w:t xml:space="preserve"> </w:t>
+      </w:r>
+      <w:r>
+        <w:rPr>
+          <w:color w:val="000000" w:themeColor="text1"/>
+        </w:rPr>
+        <w:t>:</w:t>
+      </w:r>
+    </w:p>
+    <w:p>
+      <w:pPr>
+        <w:pStyle w:val="Odsekzoznamu"/>
+        <w:numPr>
+          <w:ilvl w:val="1"/>
+          <w:numId w:val="11"/>
+        </w:numPr>
+        <w:spacing w:after="0"/>
+        <w:jc w:val="both"/>
+        <w:rPr>
+          <w:color w:val="000000" w:themeColor="text1"/>
+        </w:rPr>
+      </w:pPr>
+      <w:r>
+        <w:rPr>
+          <w:color w:val="000000" w:themeColor="text1"/>
+        </w:rPr>
+        <w:t>miestny</w:t>
+      </w:r>
+    </w:p>
+    <w:p>
+      <w:pPr>
+        <w:pStyle w:val="Odsekzoznamu"/>
+        <w:numPr>
+          <w:ilvl w:val="1"/>
+          <w:numId w:val="11"/>
+        </w:numPr>
+        <w:spacing w:after="0"/>
+        <w:jc w:val="both"/>
+        <w:rPr>
+          <w:color w:val="000000" w:themeColor="text1"/>
+        </w:rPr>
+      </w:pPr>
+      <w:r>
+        <w:rPr>
+          <w:color w:val="000000" w:themeColor="text1"/>
+        </w:rPr>
+        <w:t>regionálny</w:t>
+      </w:r>
+    </w:p>
+    <w:p>
+      <w:pPr>
+        <w:pStyle w:val="Odsekzoznamu"/>
+        <w:numPr>
+          <w:ilvl w:val="1"/>
+          <w:numId w:val="11"/>
+        </w:numPr>
+        <w:spacing w:after="0"/>
+        <w:jc w:val="both"/>
+        <w:rPr>
+          <w:color w:val="000000" w:themeColor="text1"/>
+        </w:rPr>
+      </w:pPr>
+      <w:r>
+        <w:rPr>
+          <w:color w:val="000000" w:themeColor="text1"/>
+        </w:rPr>
+        <w:t>národný</w:t>
+      </w:r>
+    </w:p>
+    <w:p>
+      <w:pPr>
+        <w:pStyle w:val="Odsekzoznamu"/>
+        <w:numPr>
+          <w:ilvl w:val="1"/>
+          <w:numId w:val="11"/>
+        </w:numPr>
+        <w:spacing w:after="0"/>
+        <w:jc w:val="both"/>
+        <w:rPr>
+          <w:color w:val="000000" w:themeColor="text1"/>
+        </w:rPr>
+      </w:pPr>
+      <w:r>
+        <w:rPr>
+          <w:color w:val="000000" w:themeColor="text1"/>
+        </w:rPr>
+        <w:t>medzinárodný</w:t>
+      </w:r>
+    </w:p>
+    <w:p>
+      <w:pPr>
+        <w:pStyle w:val="Odsekzoznamu"/>
+        <w:numPr>
+          <w:ilvl w:val="1"/>
+          <w:numId w:val="11"/>
+        </w:numPr>
+        <w:spacing w:after="0"/>
+        <w:jc w:val="both"/>
+        <w:rPr>
+          <w:color w:val="000000" w:themeColor="text1"/>
+        </w:rPr>
+      </w:pPr>
+      <w:r>
+        <w:rPr>
+          <w:color w:val="000000" w:themeColor="text1"/>
+        </w:rPr>
+        <w:t>sve</w:t>
+      </w:r>
+      <w:r>
+        <w:rPr>
+          <w:color w:val="000000" w:themeColor="text1"/>
+        </w:rPr>
+        <w:t>tový</w:t>
+      </w:r>
+    </w:p>
+    <w:p>
+      <w:pPr>
+        <w:pStyle w:val="Odsekzoznamu"/>
+        <w:spacing w:after="0"/>
+        <w:ind w:left="1440"/>
+        <w:jc w:val="both"/>
+        <w:rPr>
+          <w:color w:val="000000" w:themeColor="text1"/>
+        </w:rPr>
+      </w:pPr>
+    </w:p>
+    <w:p>
+      <w:pPr>
+        <w:pStyle w:val="Odsekzoznamu"/>
+        <w:numPr>
+          <w:ilvl w:val="0"/>
+          <w:numId w:val="11"/>
+        </w:numPr>
+        <w:spacing w:after="0"/>
+        <w:jc w:val="both"/>
+        <w:rPr>
+          <w:color w:val="000000" w:themeColor="text1"/>
+        </w:rPr>
+      </w:pPr>
+      <w:r>
+        <w:rPr>
+          <w:color w:val="000000" w:themeColor="text1"/>
+        </w:rPr>
+        <w:t xml:space="preserve">podľa predmetu </w:t>
+      </w:r>
+      <w:r>
+        <w:rPr>
+          <w:color w:val="000000" w:themeColor="text1"/>
+          <w:u w:val="single"/>
+        </w:rPr>
+        <w:t>kúpy a predaja</w:t>
+      </w:r>
+      <w:r>
+        <w:rPr>
+          <w:color w:val="000000" w:themeColor="text1"/>
+        </w:rPr>
+        <w:t xml:space="preserve"> </w:t>
+      </w:r>
+      <w:r>
+        <w:rPr>
+          <w:color w:val="000000" w:themeColor="text1"/>
+        </w:rPr>
+        <w:t>:</w:t>
+      </w:r>
+    </w:p>
+    <w:p>
+      <w:pPr>
+        <w:pStyle w:val="Odsekzoznamu"/>
+        <w:numPr>
+          <w:ilvl w:val="1"/>
+          <w:numId w:val="11"/>
+        </w:numPr>
+        <w:spacing w:after="0"/>
+        <w:jc w:val="both"/>
+        <w:rPr>
+          <w:color w:val="000000" w:themeColor="text1"/>
+        </w:rPr>
+      </w:pPr>
+      <w:r>
+        <w:rPr>
+          <w:color w:val="000000" w:themeColor="text1"/>
+        </w:rPr>
+        <w:t>trh výrobných faktorov (trh práce, pôdy, kapitálu)</w:t>
+      </w:r>
+    </w:p>
+    <w:p>
+      <w:pPr>
+        <w:pStyle w:val="Odsekzoznamu"/>
+        <w:numPr>
+          <w:ilvl w:val="1"/>
+          <w:numId w:val="11"/>
+        </w:numPr>
+        <w:spacing w:after="0"/>
+        <w:jc w:val="both"/>
+        <w:rPr>
+          <w:color w:val="000000" w:themeColor="text1"/>
+        </w:rPr>
+      </w:pPr>
+      <w:r>
+        <w:rPr>
+          <w:color w:val="000000" w:themeColor="text1"/>
+        </w:rPr>
+        <w:t>monetarizovaný (finančný, výrobkov a služieb, agregátny)</w:t>
+      </w:r>
+      <w:r>
+        <w:rPr>
+          <w:color w:val="000000" w:themeColor="text1"/>
+        </w:rPr>
+        <w:t xml:space="preserve"> </w:t>
+      </w:r>
+    </w:p>
+    <w:p>
+      <w:pPr>
+        <w:pStyle w:val="Odsekzoznamu"/>
+        <w:spacing w:after="0"/>
+        <w:ind w:left="1440"/>
+        <w:jc w:val="both"/>
+        <w:rPr>
+          <w:color w:val="000000" w:themeColor="text1"/>
+        </w:rPr>
+      </w:pPr>
+    </w:p>
+    <w:p>
+      <w:pPr>
+        <w:pStyle w:val="Odsekzoznamu"/>
+        <w:numPr>
+          <w:ilvl w:val="0"/>
+          <w:numId w:val="11"/>
+        </w:numPr>
+        <w:spacing w:after="0"/>
+        <w:jc w:val="both"/>
+        <w:rPr>
+          <w:color w:val="000000" w:themeColor="text1"/>
+        </w:rPr>
+      </w:pPr>
+      <w:r>
+        <w:rPr>
+          <w:color w:val="000000" w:themeColor="text1"/>
+        </w:rPr>
+        <w:t xml:space="preserve">vzťah medzi </w:t>
+      </w:r>
+      <w:r>
+        <w:rPr>
+          <w:color w:val="000000" w:themeColor="text1"/>
+          <w:u w:val="single"/>
+        </w:rPr>
+        <w:t>ponukou a dopytom</w:t>
+      </w:r>
+      <w:r>
+        <w:rPr>
+          <w:color w:val="000000" w:themeColor="text1"/>
+        </w:rPr>
+        <w:t xml:space="preserve"> </w:t>
+      </w:r>
+      <w:r>
+        <w:rPr>
+          <w:color w:val="000000" w:themeColor="text1"/>
+        </w:rPr>
+        <w:t>:</w:t>
+      </w:r>
+      <w:r>
+        <w:rPr>
+          <w:color w:val="000000" w:themeColor="text1"/>
+        </w:rPr>
+        <w:t xml:space="preserve"> </w:t>
+      </w:r>
+    </w:p>
+    <w:p>
+      <w:pPr>
+        <w:pStyle w:val="Odsekzoznamu"/>
+        <w:numPr>
+          <w:ilvl w:val="1"/>
+          <w:numId w:val="11"/>
+        </w:numPr>
+        <w:spacing w:after="0"/>
+        <w:jc w:val="both"/>
+        <w:rPr>
+          <w:color w:val="000000" w:themeColor="text1"/>
+        </w:rPr>
+      </w:pPr>
+      <w:r>
+        <w:rPr>
+          <w:color w:val="000000" w:themeColor="text1"/>
+        </w:rPr>
+        <w:t>voľný (ponuka a dopyt sú pružné)</w:t>
+      </w:r>
+    </w:p>
+    <w:p>
+      <w:pPr>
+        <w:pStyle w:val="Odsekzoznamu"/>
+        <w:spacing w:after="0"/>
+        <w:ind w:left="1440"/>
+        <w:jc w:val="both"/>
+        <w:rPr>
+          <w:color w:val="000000" w:themeColor="text1"/>
+        </w:rPr>
+      </w:pPr>
+      <w:r>
+        <w:rPr>
+          <w:color w:val="000000" w:themeColor="text1"/>
+        </w:rPr>
+        <w:t>viazaný (dopyt a ponuka regulované)</w:t>
+      </w:r>
+      <w:r>
+        <w:rPr>
+          <w:color w:val="000000" w:themeColor="text1"/>
+        </w:rPr>
+        <w:t xml:space="preserve"> </w:t>
+      </w:r>
+    </w:p>
+    <w:p>
+      <w:pPr>
+        <w:spacing w:after="0"/>
+        <w:jc w:val="both"/>
+        <w:rPr>
+          <w:color w:val="000000" w:themeColor="text1"/>
+        </w:rPr>
+      </w:pPr>
+    </w:p>
+    <w:p>
+      <w:pPr>
+        <w:pStyle w:val="Odsekzoznamu"/>
+        <w:numPr>
+          <w:ilvl w:val="0"/>
+          <w:numId w:val="11"/>
+        </w:numPr>
+        <w:spacing w:after="0"/>
+        <w:jc w:val="both"/>
+        <w:rPr>
+          <w:color w:val="000000" w:themeColor="text1"/>
+        </w:rPr>
+      </w:pPr>
+      <w:r>
+        <w:rPr>
+          <w:color w:val="000000" w:themeColor="text1"/>
+        </w:rPr>
+        <w:t xml:space="preserve">podľa </w:t>
+      </w:r>
+      <w:r>
+        <w:rPr>
+          <w:color w:val="000000" w:themeColor="text1"/>
+          <w:u w:val="single"/>
+        </w:rPr>
+        <w:t>kvantitatívneho hľadiska</w:t>
+      </w:r>
+      <w:r>
+        <w:rPr>
+          <w:color w:val="000000" w:themeColor="text1"/>
+        </w:rPr>
+        <w:t xml:space="preserve"> </w:t>
+      </w:r>
+      <w:r>
+        <w:rPr>
+          <w:color w:val="000000" w:themeColor="text1"/>
+        </w:rPr>
+        <w:t>:</w:t>
+      </w:r>
+    </w:p>
+    <w:p>
+      <w:pPr>
+        <w:pStyle w:val="Odsekzoznamu"/>
+        <w:numPr>
+          <w:ilvl w:val="1"/>
+          <w:numId w:val="11"/>
+        </w:numPr>
+        <w:spacing w:after="0"/>
+        <w:jc w:val="both"/>
+        <w:rPr>
+          <w:color w:val="000000" w:themeColor="text1"/>
+        </w:rPr>
+      </w:pPr>
+      <w:r>
+        <w:rPr>
+          <w:color w:val="000000" w:themeColor="text1"/>
+        </w:rPr>
+        <w:t>čiastkový (1</w:t>
+      </w:r>
+      <w:r>
+        <w:rPr>
+          <w:color w:val="000000" w:themeColor="text1"/>
+        </w:rPr>
+        <w:t xml:space="preserve"> </w:t>
+      </w:r>
+      <w:r>
+        <w:rPr>
+          <w:color w:val="000000" w:themeColor="text1"/>
+        </w:rPr>
+        <w:t>druh tovaru)</w:t>
+      </w:r>
+    </w:p>
+    <w:p>
+      <w:pPr>
+        <w:pStyle w:val="Odsekzoznamu"/>
+        <w:numPr>
+          <w:ilvl w:val="1"/>
+          <w:numId w:val="11"/>
+        </w:numPr>
+        <w:spacing w:after="0"/>
+        <w:jc w:val="both"/>
+        <w:rPr>
+          <w:color w:val="000000" w:themeColor="text1"/>
+        </w:rPr>
+      </w:pPr>
+      <w:r>
+        <w:rPr>
+          <w:color w:val="000000" w:themeColor="text1"/>
+        </w:rPr>
+        <w:t>agregátny (všetky)</w:t>
+      </w:r>
+    </w:p>
+    <w:p>
+      <w:pPr>
+        <w:pStyle w:val="Odsekzoznamu"/>
+        <w:spacing w:after="0"/>
+        <w:ind w:left="1440"/>
+        <w:jc w:val="both"/>
+        <w:rPr>
+          <w:color w:val="000000" w:themeColor="text1"/>
+        </w:rPr>
+      </w:pPr>
+    </w:p>
+    <w:p>
+      <w:pPr>
+        <w:pStyle w:val="Odsekzoznamu"/>
+        <w:numPr>
+          <w:ilvl w:val="0"/>
+          <w:numId w:val="11"/>
+        </w:numPr>
+        <w:spacing w:after="0"/>
+        <w:jc w:val="both"/>
+        <w:rPr>
+          <w:color w:val="000000" w:themeColor="text1"/>
+        </w:rPr>
+      </w:pPr>
+      <w:r>
+        <w:rPr>
+          <w:color w:val="000000" w:themeColor="text1"/>
+        </w:rPr>
+        <w:t xml:space="preserve">podľa </w:t>
+      </w:r>
+      <w:r>
+        <w:rPr>
+          <w:color w:val="000000" w:themeColor="text1"/>
+          <w:u w:val="single"/>
+        </w:rPr>
+        <w:t>stupňa organizovanosti</w:t>
+      </w:r>
+      <w:r>
+        <w:rPr>
+          <w:color w:val="000000" w:themeColor="text1"/>
+        </w:rPr>
+        <w:t xml:space="preserve"> </w:t>
+      </w:r>
+      <w:r>
+        <w:rPr>
+          <w:color w:val="000000" w:themeColor="text1"/>
+        </w:rPr>
+        <w:t>:</w:t>
+      </w:r>
+    </w:p>
+    <w:p>
+      <w:pPr>
+        <w:pStyle w:val="Odsekzoznamu"/>
+        <w:numPr>
+          <w:ilvl w:val="1"/>
+          <w:numId w:val="11"/>
+        </w:numPr>
+        <w:spacing w:after="0"/>
+        <w:jc w:val="both"/>
+        <w:rPr>
+          <w:color w:val="000000" w:themeColor="text1"/>
+        </w:rPr>
+      </w:pPr>
+      <w:r>
+        <w:rPr>
+          <w:color w:val="000000" w:themeColor="text1"/>
+        </w:rPr>
+        <w:t>organizovaný</w:t>
+      </w:r>
+    </w:p>
+    <w:p>
+      <w:pPr>
+        <w:pStyle w:val="Odsekzoznamu"/>
+        <w:numPr>
+          <w:ilvl w:val="1"/>
+          <w:numId w:val="11"/>
+        </w:numPr>
+        <w:spacing w:after="0"/>
+        <w:jc w:val="both"/>
+        <w:rPr>
+          <w:color w:val="000000" w:themeColor="text1"/>
+        </w:rPr>
+      </w:pPr>
+      <w:r>
+        <w:rPr>
+          <w:color w:val="000000" w:themeColor="text1"/>
+        </w:rPr>
+        <w:t>neformálny</w:t>
+      </w:r>
+    </w:p>
+    <w:p>
+      <w:pPr>
         <w:spacing w:after="0"/>
         <w:jc w:val="both"/>
         <w:rPr>
@@ -2440,12 +2982,12 @@
           <wp:anchor distT="0" distB="0" distL="114300" distR="114300" simplePos="0" relativeHeight="251661312" behindDoc="0" locked="0" layoutInCell="1" allowOverlap="1">
             <wp:simplePos x="0" y="0"/>
             <wp:positionH relativeFrom="margin">
-              <wp:align>right</wp:align>
+              <wp:posOffset>4169410</wp:posOffset>
             </wp:positionH>
             <wp:positionV relativeFrom="paragraph">
-              <wp:posOffset>353</wp:posOffset>
+              <wp:posOffset>182245</wp:posOffset>
             </wp:positionV>
-            <wp:extent cx="1490345" cy="1430020"/>
+            <wp:extent cx="1588135" cy="1524000"/>
             <wp:effectExtent l="0" t="0" r="0" b="0"/>
             <wp:wrapSquare wrapText="bothSides"/>
             <wp:docPr id="5" name="Obrázok 5" descr="Výsledok vyhľadávania obrázkov pre dopyt graf cena dopyt"/>
@@ -2477,7 +3019,7 @@
                   <pic:spPr bwMode="auto">
                     <a:xfrm>
                       <a:off x="0" y="0"/>
-                      <a:ext cx="1490345" cy="1430020"/>
+                      <a:ext cx="1588135" cy="1524000"/>
                     </a:xfrm>
                     <a:prstGeom prst="rect">
                       <a:avLst/>
@@ -2499,11 +3041,271 @@
           </wp:anchor>
         </w:drawing>
       </w:r>
-      <w:r>
-        <w:rPr>
+    </w:p>
+    <w:p>
+      <w:pPr>
+        <w:spacing w:after="0"/>
+        <w:jc w:val="both"/>
+        <w:rPr>
+          <w:color w:val="000000" w:themeColor="text1"/>
+        </w:rPr>
+      </w:pPr>
+      <w:r>
+        <w:rPr>
+          <w:noProof/>
           <w:color w:val="000000" w:themeColor="text1"/>
           <w:u w:val="single"/>
         </w:rPr>
+        <mc:AlternateContent>
+          <mc:Choice Requires="wps">
+            <w:drawing>
+              <wp:anchor distT="0" distB="0" distL="114300" distR="114300" simplePos="0" relativeHeight="251663360" behindDoc="0" locked="0" layoutInCell="1" allowOverlap="1">
+                <wp:simplePos x="0" y="0"/>
+                <wp:positionH relativeFrom="column">
+                  <wp:posOffset>5255895</wp:posOffset>
+                </wp:positionH>
+                <wp:positionV relativeFrom="paragraph">
+                  <wp:posOffset>600638</wp:posOffset>
+                </wp:positionV>
+                <wp:extent cx="850739" cy="335665"/>
+                <wp:effectExtent l="0" t="0" r="0" b="7620"/>
+                <wp:wrapNone/>
+                <wp:docPr id="7" name="Textové pole 7"/>
+                <wp:cNvGraphicFramePr/>
+                <a:graphic xmlns:a="http://schemas.openxmlformats.org/drawingml/2006/main">
+                  <a:graphicData uri="http://schemas.microsoft.com/office/word/2010/wordprocessingShape">
+                    <wps:wsp>
+                      <wps:cNvSpPr txBox="1"/>
+                      <wps:spPr>
+                        <a:xfrm>
+                          <a:off x="0" y="0"/>
+                          <a:ext cx="850739" cy="335665"/>
+                        </a:xfrm>
+                        <a:prstGeom prst="rect">
+                          <a:avLst/>
+                        </a:prstGeom>
+                        <a:noFill/>
+                        <a:ln w="6350">
+                          <a:noFill/>
+                        </a:ln>
+                      </wps:spPr>
+                      <wps:txbx>
+                        <w:txbxContent>
+                          <w:p>
+                            <w:pPr>
+                              <w:rPr>
+                                <w:color w:val="FFC000"/>
+                              </w:rPr>
+                            </w:pPr>
+                            <w:r>
+                              <w:rPr>
+                                <w:color w:val="FFC000"/>
+                                <w:sz w:val="16"/>
+                                <w:szCs w:val="16"/>
+                              </w:rPr>
+                              <w:t>prebytok</w:t>
+                            </w:r>
+                          </w:p>
+                        </w:txbxContent>
+                      </wps:txbx>
+                      <wps:bodyPr rot="0" spcFirstLastPara="0" vertOverflow="overflow" horzOverflow="overflow" vert="horz" wrap="square" lIns="91440" tIns="45720" rIns="91440" bIns="45720" numCol="1" spcCol="0" rtlCol="0" fromWordArt="0" anchor="t" anchorCtr="0" forceAA="0" compatLnSpc="1">
+                        <a:prstTxWarp prst="textNoShape">
+                          <a:avLst/>
+                        </a:prstTxWarp>
+                        <a:noAutofit/>
+                      </wps:bodyPr>
+                    </wps:wsp>
+                  </a:graphicData>
+                </a:graphic>
+                <wp14:sizeRelH relativeFrom="margin">
+                  <wp14:pctWidth>0</wp14:pctWidth>
+                </wp14:sizeRelH>
+                <wp14:sizeRelV relativeFrom="margin">
+                  <wp14:pctHeight>0</wp14:pctHeight>
+                </wp14:sizeRelV>
+              </wp:anchor>
+            </w:drawing>
+          </mc:Choice>
+          <mc:Fallback>
+            <w:pict>
+              <v:shape id="Textové pole 7" o:spid="_x0000_s1027" type="#_x0000_t202" style="position:absolute;left:0;text-align:left;margin-left:413.85pt;margin-top:47.3pt;width:67pt;height:26.45pt;z-index:251663360;visibility:visible;mso-wrap-style:square;mso-width-percent:0;mso-height-percent:0;mso-wrap-distance-left:9pt;mso-wrap-distance-top:0;mso-wrap-distance-right:9pt;mso-wrap-distance-bottom:0;mso-position-horizontal:absolute;mso-position-horizontal-relative:text;mso-position-vertical:absolute;mso-position-vertical-relative:text;mso-width-percent:0;mso-height-percent:0;mso-width-relative:margin;mso-height-relative:margin;v-text-anchor:top" o:gfxdata="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" filled="f" stroked="f" strokeweight=".5pt">
+                <v:textbox>
+                  <w:txbxContent>
+                    <w:p>
+                      <w:pPr>
+                        <w:rPr>
+                          <w:color w:val="FFC000"/>
+                        </w:rPr>
+                      </w:pPr>
+                      <w:r>
+                        <w:rPr>
+                          <w:color w:val="FFC000"/>
+                          <w:sz w:val="16"/>
+                          <w:szCs w:val="16"/>
+                        </w:rPr>
+                        <w:t>prebytok</w:t>
+                      </w:r>
+                    </w:p>
+                  </w:txbxContent>
+                </v:textbox>
+              </v:shape>
+            </w:pict>
+          </mc:Fallback>
+        </mc:AlternateContent>
+      </w:r>
+      <w:r>
+        <w:rPr>
+          <w:noProof/>
+          <w:color w:val="000000" w:themeColor="text1"/>
+          <w:u w:val="single"/>
+        </w:rPr>
+        <mc:AlternateContent>
+          <mc:Choice Requires="wps">
+            <w:drawing>
+              <wp:anchor distT="0" distB="0" distL="114300" distR="114300" simplePos="0" relativeHeight="251664384" behindDoc="0" locked="0" layoutInCell="1" allowOverlap="1">
+                <wp:simplePos x="0" y="0"/>
+                <wp:positionH relativeFrom="column">
+                  <wp:posOffset>5107466</wp:posOffset>
+                </wp:positionH>
+                <wp:positionV relativeFrom="paragraph">
+                  <wp:posOffset>172005</wp:posOffset>
+                </wp:positionV>
+                <wp:extent cx="596096" cy="763929"/>
+                <wp:effectExtent l="0" t="0" r="33020" b="17145"/>
+                <wp:wrapNone/>
+                <wp:docPr id="10" name="Rovná spojovacia šípka 10"/>
+                <wp:cNvGraphicFramePr/>
+                <a:graphic xmlns:a="http://schemas.openxmlformats.org/drawingml/2006/main">
+                  <a:graphicData uri="http://schemas.microsoft.com/office/word/2010/wordprocessingShape">
+                    <wps:wsp>
+                      <wps:cNvCnPr/>
+                      <wps:spPr>
+                        <a:xfrm flipV="1">
+                          <a:off x="0" y="0"/>
+                          <a:ext cx="596096" cy="763929"/>
+                        </a:xfrm>
+                        <a:prstGeom prst="straightConnector1">
+                          <a:avLst/>
+                        </a:prstGeom>
+                        <a:ln w="9525" cap="flat" cmpd="sng" algn="ctr">
+                          <a:solidFill>
+                            <a:schemeClr val="accent4"/>
+                          </a:solidFill>
+                          <a:prstDash val="dash"/>
+                          <a:round/>
+                          <a:headEnd type="none" w="med" len="med"/>
+                          <a:tailEnd type="none" w="med" len="med"/>
+                        </a:ln>
+                      </wps:spPr>
+                      <wps:style>
+                        <a:lnRef idx="0">
+                          <a:scrgbClr r="0" g="0" b="0"/>
+                        </a:lnRef>
+                        <a:fillRef idx="0">
+                          <a:scrgbClr r="0" g="0" b="0"/>
+                        </a:fillRef>
+                        <a:effectRef idx="0">
+                          <a:scrgbClr r="0" g="0" b="0"/>
+                        </a:effectRef>
+                        <a:fontRef idx="minor">
+                          <a:schemeClr val="tx1"/>
+                        </a:fontRef>
+                      </wps:style>
+                      <wps:bodyPr/>
+                    </wps:wsp>
+                  </a:graphicData>
+                </a:graphic>
+              </wp:anchor>
+            </w:drawing>
+          </mc:Choice>
+          <mc:Fallback>
+            <w:pict>
+              <v:shapetype w14:anchorId="746EFF8F" id="_x0000_t32" coordsize="21600,21600" o:spt="32" o:oned="t" path="m,l21600,21600e" filled="f">
+                <v:path arrowok="t" fillok="f" o:connecttype="none"/>
+                <o:lock v:ext="edit" shapetype="t"/>
+              </v:shapetype>
+              <v:shape id="Rovná spojovacia šípka 10" o:spid="_x0000_s1026" type="#_x0000_t32" style="position:absolute;margin-left:402.15pt;margin-top:13.55pt;width:46.95pt;height:60.15pt;flip:y;z-index:251664384;visibility:visible;mso-wrap-style:square;mso-wrap-distance-left:9pt;mso-wrap-distance-top:0;mso-wrap-distance-right:9pt;mso-wrap-distance-bottom:0;mso-position-horizontal:absolute;mso-position-horizontal-relative:text;mso-position-vertical:absolute;mso-position-vertical-relative:text" o:gfxdata="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" strokecolor="#ffc000 [3207]">
+                <v:stroke dashstyle="dash"/>
+              </v:shape>
+            </w:pict>
+          </mc:Fallback>
+        </mc:AlternateContent>
+      </w:r>
+      <w:r>
+        <w:rPr>
+          <w:noProof/>
+          <w:color w:val="000000" w:themeColor="text1"/>
+          <w:u w:val="single"/>
+        </w:rPr>
+        <mc:AlternateContent>
+          <mc:Choice Requires="wps">
+            <w:drawing>
+              <wp:anchor distT="0" distB="0" distL="114300" distR="114300" simplePos="0" relativeHeight="251662336" behindDoc="0" locked="0" layoutInCell="1" allowOverlap="1">
+                <wp:simplePos x="0" y="0"/>
+                <wp:positionH relativeFrom="column">
+                  <wp:posOffset>4978963</wp:posOffset>
+                </wp:positionH>
+                <wp:positionV relativeFrom="paragraph">
+                  <wp:posOffset>883285</wp:posOffset>
+                </wp:positionV>
+                <wp:extent cx="45719" cy="45719"/>
+                <wp:effectExtent l="0" t="0" r="12065" b="12065"/>
+                <wp:wrapNone/>
+                <wp:docPr id="6" name="Ovál 6"/>
+                <wp:cNvGraphicFramePr/>
+                <a:graphic xmlns:a="http://schemas.openxmlformats.org/drawingml/2006/main">
+                  <a:graphicData uri="http://schemas.microsoft.com/office/word/2010/wordprocessingShape">
+                    <wps:wsp>
+                      <wps:cNvSpPr/>
+                      <wps:spPr>
+                        <a:xfrm>
+                          <a:off x="0" y="0"/>
+                          <a:ext cx="45719" cy="45719"/>
+                        </a:xfrm>
+                        <a:prstGeom prst="ellipse">
+                          <a:avLst/>
+                        </a:prstGeom>
+                      </wps:spPr>
+                      <wps:style>
+                        <a:lnRef idx="3">
+                          <a:schemeClr val="lt1"/>
+                        </a:lnRef>
+                        <a:fillRef idx="1">
+                          <a:schemeClr val="accent6"/>
+                        </a:fillRef>
+                        <a:effectRef idx="1">
+                          <a:schemeClr val="accent6"/>
+                        </a:effectRef>
+                        <a:fontRef idx="minor">
+                          <a:schemeClr val="lt1"/>
+                        </a:fontRef>
+                      </wps:style>
+                      <wps:bodyPr rot="0" spcFirstLastPara="0" vertOverflow="overflow" horzOverflow="overflow" vert="horz" wrap="square" lIns="91440" tIns="45720" rIns="91440" bIns="45720" numCol="1" spcCol="0" rtlCol="0" fromWordArt="0" anchor="ctr" anchorCtr="0" forceAA="0" compatLnSpc="1">
+                        <a:prstTxWarp prst="textNoShape">
+                          <a:avLst/>
+                        </a:prstTxWarp>
+                        <a:noAutofit/>
+                      </wps:bodyPr>
+                    </wps:wsp>
+                  </a:graphicData>
+                </a:graphic>
+              </wp:anchor>
+            </w:drawing>
+          </mc:Choice>
+          <mc:Fallback>
+            <w:pict>
+              <v:oval w14:anchorId="2F59473B" id="Ovál 6" o:spid="_x0000_s1026" style="position:absolute;margin-left:392.05pt;margin-top:69.55pt;width:3.6pt;height:3.6pt;z-index:251662336;visibility:visible;mso-wrap-style:square;mso-wrap-distance-left:9pt;mso-wrap-distance-top:0;mso-wrap-distance-right:9pt;mso-wrap-distance-bottom:0;mso-position-horizontal:absolute;mso-position-horizontal-relative:text;mso-position-vertical:absolute;mso-position-vertical-relative:text;v-text-anchor:middle" o:gfxdata="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" fillcolor="#70ad47 [3209]" strokecolor="white [3201]" strokeweight="1.5pt">
+                <v:stroke joinstyle="miter"/>
+              </v:oval>
+            </w:pict>
+          </mc:Fallback>
+        </mc:AlternateContent>
+      </w:r>
+      <w:r>
+        <w:rPr>
+          <w:color w:val="000000" w:themeColor="text1"/>
+          <w:u w:val="single"/>
+        </w:rPr>
         <w:t>Dopyt</w:t>
       </w:r>
       <w:r>
@@ -2641,28 +3443,1296 @@
         <w:rPr>
           <w:color w:val="000000" w:themeColor="text1"/>
         </w:rPr>
-        <w:t xml:space="preserve">štátom (legislatívou, clami, reguláciami, novely zákonníka práce, </w:t>
+        <w:t xml:space="preserve">štátom (legislatívou, </w:t>
+      </w:r>
+      <w:r>
+        <w:rPr>
+          <w:color w:val="000000" w:themeColor="text1"/>
+        </w:rPr>
+        <w:t xml:space="preserve">daňami, </w:t>
+      </w:r>
+      <w:r>
+        <w:rPr>
+          <w:color w:val="000000" w:themeColor="text1"/>
+        </w:rPr>
+        <w:t>clami, reguláciami, novely zákonníka práce</w:t>
+      </w:r>
+      <w:r>
+        <w:rPr>
+          <w:color w:val="000000" w:themeColor="text1"/>
+        </w:rPr>
+        <w:t>..), dostupnosťou zdrojov, infraštruktúrou, kúpyschopnosťou spotrebiteľov, vekovým rozložením obyvateľov...</w:t>
+      </w:r>
+    </w:p>
+    <w:p>
+      <w:pPr>
+        <w:spacing w:after="0"/>
+        <w:jc w:val="both"/>
+        <w:rPr>
+          <w:color w:val="000000" w:themeColor="text1"/>
+        </w:rPr>
+      </w:pPr>
+    </w:p>
+    <w:p>
+      <w:pPr>
+        <w:spacing w:after="0"/>
+        <w:jc w:val="both"/>
+        <w:rPr>
+          <w:color w:val="000000" w:themeColor="text1"/>
+        </w:rPr>
+      </w:pPr>
+      <w:proofErr w:type="spellStart"/>
+      <w:r>
+        <w:rPr>
+          <w:color w:val="000000" w:themeColor="text1"/>
+          <w:u w:val="single"/>
+        </w:rPr>
+        <w:t>Ekvilibrium</w:t>
+      </w:r>
+      <w:proofErr w:type="spellEnd"/>
+      <w:r>
+        <w:rPr>
+          <w:color w:val="000000" w:themeColor="text1"/>
+        </w:rPr>
+        <w:t>, bod trhovej rovnováhy, (toľko, čo sa ponúka sa za takú istú cenu chce domácnosťami kúpiť), môže nastať na malom trhu na krátku dobu, alebo teoreticky pri dokonalej konkurencii.</w:t>
+      </w:r>
+      <w:r>
+        <w:rPr>
+          <w:color w:val="000000" w:themeColor="text1"/>
+        </w:rPr>
+        <w:t xml:space="preserve"> Približuje sa mu systém objednávok. Ekonomika by sa mala nachádzať niekde v blízkosti bodu rovnováhy.</w:t>
+      </w:r>
+    </w:p>
+    <w:p>
+      <w:pPr>
+        <w:spacing w:after="0"/>
+        <w:jc w:val="both"/>
+        <w:rPr>
+          <w:color w:val="000000" w:themeColor="text1"/>
+        </w:rPr>
+      </w:pPr>
+    </w:p>
+    <w:p>
+      <w:pPr>
+        <w:spacing w:after="0"/>
+        <w:jc w:val="both"/>
+        <w:rPr>
+          <w:color w:val="000000" w:themeColor="text1"/>
+        </w:rPr>
+      </w:pPr>
+    </w:p>
+    <w:p>
+      <w:pPr>
+        <w:jc w:val="both"/>
+        <w:rPr>
+          <w:rFonts w:asciiTheme="majorHAnsi" w:eastAsiaTheme="majorEastAsia" w:hAnsiTheme="majorHAnsi" w:cstheme="majorBidi"/>
+          <w:b/>
+          <w:bCs/>
+          <w:sz w:val="26"/>
+          <w:szCs w:val="26"/>
+          <w:u w:val="single"/>
+        </w:rPr>
+      </w:pPr>
+      <w:r>
+        <w:rPr>
+          <w:b/>
+          <w:bCs/>
+          <w:u w:val="single"/>
+        </w:rPr>
+        <w:br w:type="page"/>
+      </w:r>
+    </w:p>
+    <w:p>
+      <w:pPr>
+        <w:pStyle w:val="Nadpis2"/>
+        <w:jc w:val="both"/>
+        <w:rPr>
+          <w:b/>
+          <w:bCs/>
+          <w:color w:val="auto"/>
+          <w:u w:val="single"/>
+        </w:rPr>
+      </w:pPr>
+      <w:r>
+        <w:rPr>
+          <w:b/>
+          <w:bCs/>
+          <w:color w:val="auto"/>
+          <w:u w:val="single"/>
+        </w:rPr>
+        <w:t>Zlyhania trhu</w:t>
+      </w:r>
+    </w:p>
+    <w:p>
+      <w:pPr>
+        <w:jc w:val="both"/>
+      </w:pPr>
+    </w:p>
+    <w:p>
+      <w:pPr>
+        <w:pStyle w:val="Odsekzoznamu"/>
+        <w:numPr>
+          <w:ilvl w:val="0"/>
+          <w:numId w:val="15"/>
+        </w:numPr>
+        <w:jc w:val="both"/>
+      </w:pPr>
+      <w:r>
+        <w:t>nedokonalá konkurencia</w:t>
+      </w:r>
+    </w:p>
+    <w:p>
+      <w:pPr>
+        <w:pStyle w:val="Odsekzoznamu"/>
+        <w:numPr>
+          <w:ilvl w:val="0"/>
+          <w:numId w:val="15"/>
+        </w:numPr>
+        <w:jc w:val="both"/>
+      </w:pPr>
+      <w:r>
+        <w:t>neschopnosť zabezpečiť verejný statok</w:t>
+      </w:r>
+    </w:p>
+    <w:p>
+      <w:pPr>
+        <w:pStyle w:val="Odsekzoznamu"/>
+        <w:numPr>
+          <w:ilvl w:val="0"/>
+          <w:numId w:val="15"/>
+        </w:numPr>
+        <w:spacing w:after="0"/>
+        <w:jc w:val="both"/>
+      </w:pPr>
+      <w:r>
+        <w:t>externality</w:t>
+      </w:r>
+    </w:p>
+    <w:p>
+      <w:pPr>
+        <w:pStyle w:val="Odsekzoznamu"/>
+        <w:numPr>
+          <w:ilvl w:val="0"/>
+          <w:numId w:val="15"/>
+        </w:numPr>
+        <w:spacing w:after="0"/>
+        <w:jc w:val="both"/>
+      </w:pPr>
+      <w:r>
+        <w:t>nerovnomerná distribúcia informácií</w:t>
+      </w:r>
+    </w:p>
+    <w:p>
+      <w:pPr>
+        <w:pStyle w:val="Odsekzoznamu"/>
+        <w:numPr>
+          <w:ilvl w:val="0"/>
+          <w:numId w:val="15"/>
+        </w:numPr>
+        <w:spacing w:after="0"/>
+        <w:jc w:val="both"/>
+      </w:pPr>
+      <w:r>
+        <w:t>iné – zlé rozhodnutia, súdnictvo, vojna</w:t>
+      </w:r>
+      <w:r>
+        <w:t>, sociálne opatrenia, migračná politika..</w:t>
+      </w:r>
+    </w:p>
+    <w:p>
+      <w:pPr>
+        <w:spacing w:after="0"/>
+        <w:jc w:val="both"/>
+      </w:pPr>
+    </w:p>
+    <w:p>
+      <w:pPr>
+        <w:pStyle w:val="Nadpis3"/>
+        <w:rPr>
+          <w:b/>
+          <w:bCs/>
+          <w:color w:val="auto"/>
+          <w:u w:val="single"/>
+        </w:rPr>
+      </w:pPr>
+      <w:r>
+        <w:rPr>
+          <w:b/>
+          <w:bCs/>
+          <w:color w:val="auto"/>
+          <w:u w:val="single"/>
+        </w:rPr>
+        <w:t xml:space="preserve">Nedokonalá konkurencia </w:t>
+      </w:r>
+    </w:p>
+    <w:p>
+      <w:pPr>
+        <w:spacing w:after="0"/>
+      </w:pPr>
+    </w:p>
+    <w:p>
+      <w:pPr>
+        <w:jc w:val="both"/>
+      </w:pPr>
+      <w:r>
+        <w:t>Z</w:t>
+      </w:r>
+      <w:r>
+        <w:t xml:space="preserve">namená nedodržanie podmienok uvedených pri dokonalej konkurencii, </w:t>
+      </w:r>
+      <w:proofErr w:type="spellStart"/>
+      <w:r>
+        <w:t>t.j</w:t>
+      </w:r>
+      <w:proofErr w:type="spellEnd"/>
+      <w:r>
+        <w:t>. vtedy, ak je jedna, prípadne niekoľko firiem tak silných, že ovplyvnia cenu alebo rozhodovanie iných firiem</w:t>
+      </w:r>
+      <w:r>
+        <w:t xml:space="preserve">. </w:t>
+      </w:r>
+    </w:p>
+    <w:p>
+      <w:pPr>
+        <w:pStyle w:val="Odsekzoznamu"/>
+        <w:numPr>
+          <w:ilvl w:val="1"/>
+          <w:numId w:val="11"/>
+        </w:numPr>
+        <w:jc w:val="both"/>
+      </w:pPr>
+      <w:r>
+        <w:rPr>
+          <w:u w:val="single"/>
+        </w:rPr>
+        <w:t>monopol</w:t>
+      </w:r>
+      <w:r>
+        <w:t xml:space="preserve"> :</w:t>
+      </w:r>
+    </w:p>
+    <w:p>
+      <w:pPr>
+        <w:pStyle w:val="Odsekzoznamu"/>
+        <w:ind w:left="1440"/>
+        <w:jc w:val="both"/>
+      </w:pPr>
+    </w:p>
+    <w:p>
+      <w:pPr>
+        <w:pStyle w:val="Odsekzoznamu"/>
+        <w:numPr>
+          <w:ilvl w:val="2"/>
+          <w:numId w:val="11"/>
+        </w:numPr>
+        <w:jc w:val="both"/>
+      </w:pPr>
+      <w:r>
+        <w:t>výrobu a predaj určitého tovaru zabezpečuje len jedna firma</w:t>
+      </w:r>
+      <w:r>
+        <w:t xml:space="preserve">, </w:t>
+      </w:r>
+      <w:r>
+        <w:t>táto má výsadné postavenie na trhu, a tým bez problémov určuje cenu a ostatné podmienky predaja</w:t>
+      </w:r>
+      <w:r>
+        <w:t xml:space="preserve">, </w:t>
+      </w:r>
+      <w:r>
+        <w:t>nakoľko neexistuje konkurencia, môže ľubovoľne zvyšovať ceny a tým aj svoje zisky takáto výroba je neefektívna</w:t>
+      </w:r>
+    </w:p>
+    <w:p>
+      <w:pPr>
+        <w:pStyle w:val="Odsekzoznamu"/>
+        <w:ind w:left="2160"/>
+        <w:jc w:val="both"/>
+      </w:pPr>
+    </w:p>
+    <w:p>
+      <w:pPr>
+        <w:pStyle w:val="Odsekzoznamu"/>
+        <w:numPr>
+          <w:ilvl w:val="2"/>
+          <w:numId w:val="11"/>
+        </w:numPr>
+        <w:spacing w:after="0"/>
+        <w:jc w:val="both"/>
+      </w:pPr>
+      <w:r>
+        <w:t>každý štát bráni vzniku monopolov pomocou protimonopolného úradu</w:t>
+      </w:r>
+      <w:r>
+        <w:t xml:space="preserve">, </w:t>
+      </w:r>
+      <w:r>
+        <w:t>štát však niekedy aj sám vytvára monopoly, a to tam, kde chce presadiť svoje záujmy resp. ide o činnosť, ktorá by mohla byť zneužívaná</w:t>
+      </w:r>
+    </w:p>
+    <w:p>
+      <w:pPr>
+        <w:pStyle w:val="Odsekzoznamu"/>
+        <w:spacing w:after="0"/>
+        <w:ind w:left="2160"/>
+        <w:jc w:val="both"/>
+      </w:pPr>
+    </w:p>
+    <w:p>
+      <w:pPr>
+        <w:pStyle w:val="Odsekzoznamu"/>
+        <w:numPr>
+          <w:ilvl w:val="2"/>
+          <w:numId w:val="11"/>
+        </w:numPr>
+        <w:jc w:val="both"/>
+      </w:pPr>
+      <w:r>
+        <w:t>monopol je extrémny prípad nedokonalej konkurencie a v praxi sa okrem štátnych monopolov vyskytuje zriedkavo</w:t>
+      </w:r>
+    </w:p>
+    <w:p>
+      <w:pPr>
+        <w:pStyle w:val="Odsekzoznamu"/>
+        <w:ind w:left="2160"/>
+        <w:jc w:val="both"/>
+      </w:pPr>
+    </w:p>
+    <w:p>
+      <w:pPr>
+        <w:pStyle w:val="Odsekzoznamu"/>
+        <w:numPr>
+          <w:ilvl w:val="1"/>
+          <w:numId w:val="11"/>
+        </w:numPr>
+        <w:jc w:val="both"/>
+      </w:pPr>
+      <w:r>
+        <w:rPr>
+          <w:u w:val="single"/>
+        </w:rPr>
+        <w:t>oligopol</w:t>
+      </w:r>
+      <w:r>
+        <w:t xml:space="preserve"> :</w:t>
+      </w:r>
+    </w:p>
+    <w:p>
+      <w:pPr>
+        <w:pStyle w:val="Odsekzoznamu"/>
+        <w:ind w:left="1440"/>
+        <w:jc w:val="both"/>
+        <w:rPr>
+          <w:u w:val="single"/>
+        </w:rPr>
+      </w:pPr>
+    </w:p>
+    <w:p>
+      <w:pPr>
+        <w:pStyle w:val="Odsekzoznamu"/>
+        <w:ind w:left="1440"/>
+        <w:jc w:val="both"/>
+      </w:pPr>
+    </w:p>
+    <w:p>
+      <w:pPr>
+        <w:pStyle w:val="Odsekzoznamu"/>
+        <w:numPr>
+          <w:ilvl w:val="2"/>
+          <w:numId w:val="11"/>
+        </w:numPr>
+        <w:jc w:val="both"/>
+      </w:pPr>
+      <w:r>
+        <w:t xml:space="preserve">pochádza z gréckeho slova </w:t>
+      </w:r>
+      <w:proofErr w:type="spellStart"/>
+      <w:r>
+        <w:t>oligo</w:t>
+      </w:r>
+      <w:proofErr w:type="spellEnd"/>
+      <w:r>
+        <w:t xml:space="preserve"> = málo</w:t>
+      </w:r>
+      <w:r>
+        <w:t xml:space="preserve">, </w:t>
+      </w:r>
+      <w:r>
+        <w:t xml:space="preserve">je </w:t>
+      </w:r>
+      <w:r>
+        <w:t xml:space="preserve">to </w:t>
+      </w:r>
+      <w:r>
+        <w:t xml:space="preserve">forma nedokonalej konkurencie, kedy niekoľko málo väčších firiem sa rozhodujúcim spôsobom </w:t>
+      </w:r>
+      <w:r>
+        <w:t>podieľa</w:t>
+      </w:r>
+      <w:r>
+        <w:t xml:space="preserve"> na ovládaní trhu</w:t>
+      </w:r>
+      <w:r>
+        <w:t xml:space="preserve"> – </w:t>
+      </w:r>
+      <w:r>
+        <w:t>tieto firmy si navzájom konkurujú najmä necenovo (trh áut, lietadiel</w:t>
+      </w:r>
+      <w:r>
+        <w:t>..</w:t>
+      </w:r>
+      <w:r>
+        <w:t>)</w:t>
+      </w:r>
+    </w:p>
+    <w:p>
+      <w:pPr>
+        <w:pStyle w:val="Odsekzoznamu"/>
+        <w:ind w:left="2160"/>
+        <w:jc w:val="both"/>
+      </w:pPr>
+    </w:p>
+    <w:p>
+      <w:pPr>
+        <w:pStyle w:val="Odsekzoznamu"/>
+        <w:numPr>
+          <w:ilvl w:val="1"/>
+          <w:numId w:val="11"/>
+        </w:numPr>
+        <w:jc w:val="both"/>
+      </w:pPr>
+      <w:r>
+        <w:rPr>
+          <w:u w:val="single"/>
+        </w:rPr>
+        <w:t>monopolistická konkurencia</w:t>
+      </w:r>
+      <w:r>
+        <w:t xml:space="preserve"> :</w:t>
+      </w:r>
+    </w:p>
+    <w:p>
+      <w:pPr>
+        <w:pStyle w:val="Odsekzoznamu"/>
+        <w:ind w:left="1440"/>
+        <w:jc w:val="both"/>
+      </w:pPr>
+    </w:p>
+    <w:p>
+      <w:pPr>
+        <w:pStyle w:val="Odsekzoznamu"/>
+        <w:numPr>
+          <w:ilvl w:val="2"/>
+          <w:numId w:val="11"/>
+        </w:numPr>
+        <w:jc w:val="both"/>
+      </w:pPr>
+      <w:r>
+        <w:t>n</w:t>
+      </w:r>
+      <w:r>
+        <w:t>eznamená konkurenciu medzi monopolmi</w:t>
+      </w:r>
+      <w:r>
+        <w:t xml:space="preserve">, </w:t>
+      </w:r>
+      <w:r>
+        <w:t>hovoríme o nej, ak sú splnené tieto podmienky</w:t>
+      </w:r>
+      <w:r>
+        <w:t xml:space="preserve"> </w:t>
+      </w:r>
+      <w:r>
+        <w:t>:</w:t>
+      </w:r>
+    </w:p>
+    <w:p>
+      <w:pPr>
+        <w:pStyle w:val="Odsekzoznamu"/>
+        <w:numPr>
+          <w:ilvl w:val="3"/>
+          <w:numId w:val="11"/>
+        </w:numPr>
+        <w:jc w:val="both"/>
+      </w:pPr>
+      <w:r>
+        <w:t>e</w:t>
+      </w:r>
+      <w:r>
+        <w:t>xistuje veľa firiem, ale každá z nich pokrýva len veľmi malú časť trhu</w:t>
+      </w:r>
+    </w:p>
+    <w:p>
+      <w:pPr>
+        <w:pStyle w:val="Odsekzoznamu"/>
+        <w:numPr>
+          <w:ilvl w:val="3"/>
+          <w:numId w:val="11"/>
+        </w:numPr>
+        <w:jc w:val="both"/>
+      </w:pPr>
+      <w:r>
+        <w:t>k</w:t>
+      </w:r>
+      <w:r>
+        <w:t>aždá firma vyrába podobný produkt, ale tento sa od ostatných líši značkou, kvalitou, servisom, úverovaním…</w:t>
+      </w:r>
+    </w:p>
+    <w:p>
+      <w:pPr>
+        <w:pStyle w:val="Odsekzoznamu"/>
+        <w:ind w:left="2880"/>
+        <w:jc w:val="both"/>
+      </w:pPr>
+    </w:p>
+    <w:p>
+      <w:pPr>
+        <w:pStyle w:val="Odsekzoznamu"/>
+        <w:numPr>
+          <w:ilvl w:val="2"/>
+          <w:numId w:val="14"/>
+        </w:numPr>
+        <w:jc w:val="both"/>
+      </w:pPr>
+      <w:r>
+        <w:t>je to najbežnejší druh nedokonalej konkurencie, najviac sa nachádza na trhu tovarov bežnej spotreby</w:t>
+      </w:r>
+    </w:p>
+    <w:p>
+      <w:pPr>
+        <w:rPr>
+          <w:rFonts w:asciiTheme="majorHAnsi" w:eastAsiaTheme="majorEastAsia" w:hAnsiTheme="majorHAnsi" w:cstheme="majorBidi"/>
+          <w:b/>
+          <w:bCs/>
+          <w:u w:val="single"/>
+        </w:rPr>
+      </w:pPr>
+      <w:r>
+        <w:rPr>
+          <w:b/>
+          <w:bCs/>
+          <w:i/>
+          <w:iCs/>
+          <w:u w:val="single"/>
+        </w:rPr>
+        <w:br w:type="page"/>
+      </w:r>
+    </w:p>
+    <w:p>
+      <w:pPr>
+        <w:pStyle w:val="Nadpis4"/>
+        <w:rPr>
+          <w:b/>
+          <w:bCs/>
+          <w:i w:val="0"/>
+          <w:iCs w:val="0"/>
+          <w:color w:val="auto"/>
+          <w:u w:val="single"/>
+        </w:rPr>
+      </w:pPr>
+      <w:r>
+        <w:rPr>
+          <w:b/>
+          <w:bCs/>
+          <w:i w:val="0"/>
+          <w:iCs w:val="0"/>
+          <w:color w:val="auto"/>
+          <w:u w:val="single"/>
+        </w:rPr>
+        <w:t>Nástroje konkurencie</w:t>
+      </w:r>
+    </w:p>
+    <w:p>
+      <w:pPr>
+        <w:spacing w:after="0"/>
+      </w:pPr>
+    </w:p>
+    <w:p>
+      <w:pPr>
+        <w:pStyle w:val="Odsekzoznamu"/>
+        <w:numPr>
+          <w:ilvl w:val="0"/>
+          <w:numId w:val="16"/>
+        </w:numPr>
+        <w:jc w:val="both"/>
+      </w:pPr>
+      <w:r>
+        <w:t>k</w:t>
+      </w:r>
+      <w:r>
+        <w:t xml:space="preserve">onkurencia medzi </w:t>
+      </w:r>
+      <w:r>
+        <w:rPr>
+          <w:u w:val="single"/>
+        </w:rPr>
+        <w:t>ponukou a dopytom</w:t>
+      </w:r>
+      <w:r>
+        <w:t xml:space="preserve"> </w:t>
+      </w:r>
+    </w:p>
+    <w:p>
+      <w:pPr>
+        <w:pStyle w:val="Odsekzoznamu"/>
+        <w:ind w:firstLine="696"/>
+        <w:jc w:val="both"/>
+      </w:pPr>
+      <w:r>
+        <w:t>kompromis medzi dopytom a ponukou – rovnovážna cena</w:t>
+      </w:r>
+    </w:p>
+    <w:p>
+      <w:pPr>
+        <w:pStyle w:val="Odsekzoznamu"/>
+        <w:ind w:firstLine="696"/>
+        <w:jc w:val="both"/>
+      </w:pPr>
+    </w:p>
+    <w:p>
+      <w:pPr>
+        <w:pStyle w:val="Odsekzoznamu"/>
+        <w:numPr>
+          <w:ilvl w:val="0"/>
+          <w:numId w:val="16"/>
+        </w:numPr>
+        <w:jc w:val="both"/>
+      </w:pPr>
+      <w:r>
+        <w:t>k</w:t>
+      </w:r>
+      <w:r>
+        <w:t xml:space="preserve">onkurencia medzi </w:t>
+      </w:r>
+      <w:r>
+        <w:rPr>
+          <w:u w:val="single"/>
+        </w:rPr>
+        <w:t>spotrebiteľmi</w:t>
+      </w:r>
+      <w:r>
+        <w:t xml:space="preserve"> – tzv. konkurencia na strane dopytu</w:t>
+      </w:r>
+    </w:p>
+    <w:p>
+      <w:pPr>
+        <w:pStyle w:val="Odsekzoznamu"/>
+        <w:ind w:left="1416"/>
+        <w:jc w:val="both"/>
+      </w:pPr>
+      <w:r>
+        <w:t>prejavuje sa najviac v období, keď dopyt prevyšuje ponuku, teda keď nastane nedostatok určitého tovaru na trh</w:t>
+      </w:r>
+      <w:r>
+        <w:t>u</w:t>
+      </w:r>
+    </w:p>
+    <w:p>
+      <w:pPr>
+        <w:pStyle w:val="Odsekzoznamu"/>
+        <w:ind w:left="1416"/>
+        <w:jc w:val="both"/>
+      </w:pPr>
+    </w:p>
+    <w:p>
+      <w:pPr>
+        <w:pStyle w:val="Odsekzoznamu"/>
+        <w:numPr>
+          <w:ilvl w:val="0"/>
+          <w:numId w:val="16"/>
+        </w:numPr>
+        <w:jc w:val="both"/>
+      </w:pPr>
+      <w:r>
+        <w:t>k</w:t>
+      </w:r>
+      <w:r>
+        <w:t xml:space="preserve">onkurencia medzi </w:t>
+      </w:r>
+      <w:r>
+        <w:rPr>
+          <w:u w:val="single"/>
+        </w:rPr>
+        <w:t>výrobcami</w:t>
+      </w:r>
+      <w:r>
+        <w:t xml:space="preserve"> – tzv. konkurencia na strane ponuky</w:t>
+      </w:r>
+    </w:p>
+    <w:p>
+      <w:pPr>
+        <w:pStyle w:val="Odsekzoznamu"/>
+        <w:ind w:left="1416"/>
+        <w:jc w:val="both"/>
+      </w:pPr>
+      <w:r>
+        <w:t>snaha výrobcu o maximalizáciu zisku a posilnenia svojej pozície na trhu</w:t>
+      </w:r>
+      <w:r>
+        <w:t>, s</w:t>
+      </w:r>
+      <w:r>
+        <w:t>naha vytlačiť konkurenta najzjavnejšie v období, keď ponuka prevyšuje dopyt</w:t>
+      </w:r>
+    </w:p>
+    <w:p>
+      <w:pPr>
+        <w:ind w:left="708" w:firstLine="708"/>
+        <w:jc w:val="both"/>
+      </w:pPr>
+      <w:r>
+        <w:t>Konkurencia medzi výrobcami sa môže uskutočňovať v dvoch základných formách</w:t>
+      </w:r>
+      <w:r>
+        <w:t xml:space="preserve"> </w:t>
+      </w:r>
+      <w:r>
+        <w:t>:</w:t>
+      </w:r>
+    </w:p>
+    <w:p>
+      <w:pPr>
+        <w:pStyle w:val="Odsekzoznamu"/>
+        <w:numPr>
+          <w:ilvl w:val="2"/>
+          <w:numId w:val="14"/>
+        </w:numPr>
+        <w:jc w:val="both"/>
+      </w:pPr>
+      <w:r>
+        <w:rPr>
+          <w:u w:val="single"/>
+        </w:rPr>
+        <w:t>c</w:t>
+      </w:r>
+      <w:r>
+        <w:rPr>
+          <w:u w:val="single"/>
+        </w:rPr>
+        <w:t>enová konkurencia</w:t>
+      </w:r>
+      <w:r>
+        <w:t xml:space="preserve"> – využíva ako nástroj boja cenu. Výrobcovia dobrovoľne znižujú cenu tovarov. Snažia sa prilákať k sebe spotrebiteľa i za cenu dočasnej straty. Snaha o posilnenie pozície na trhu, zničenia konkurencie</w:t>
+      </w:r>
+    </w:p>
+    <w:p>
+      <w:pPr>
+        <w:pStyle w:val="Odsekzoznamu"/>
+        <w:ind w:left="2160"/>
+        <w:jc w:val="both"/>
+      </w:pPr>
+    </w:p>
+    <w:p>
+      <w:pPr>
+        <w:pStyle w:val="Odsekzoznamu"/>
+        <w:numPr>
+          <w:ilvl w:val="2"/>
+          <w:numId w:val="14"/>
+        </w:numPr>
+        <w:jc w:val="both"/>
+      </w:pPr>
+      <w:r>
+        <w:rPr>
+          <w:u w:val="single"/>
+        </w:rPr>
+        <w:t>n</w:t>
+      </w:r>
+      <w:r>
+        <w:rPr>
+          <w:u w:val="single"/>
+        </w:rPr>
+        <w:t>ecenová konkurencia</w:t>
+      </w:r>
+      <w:r>
+        <w:t xml:space="preserve"> – je založená na získaní zákazníka inými metódami ako cenovými. Napr. reklama, vyššia kvalita, dizajn, servis…</w:t>
+      </w:r>
+    </w:p>
+    <w:p>
+      <w:pPr>
+        <w:spacing w:after="0"/>
+        <w:jc w:val="both"/>
+      </w:pPr>
+    </w:p>
+    <w:p>
+      <w:pPr>
+        <w:pStyle w:val="Nadpis3"/>
+        <w:rPr>
+          <w:b/>
+          <w:bCs/>
+          <w:color w:val="auto"/>
+          <w:u w:val="single"/>
+        </w:rPr>
+      </w:pPr>
+      <w:r>
+        <w:rPr>
+          <w:b/>
+          <w:bCs/>
+          <w:color w:val="auto"/>
+          <w:u w:val="single"/>
+        </w:rPr>
+        <w:t>N</w:t>
+      </w:r>
+      <w:r>
+        <w:rPr>
+          <w:b/>
+          <w:bCs/>
+          <w:color w:val="auto"/>
+          <w:u w:val="single"/>
+        </w:rPr>
+        <w:t>eschopnosť zabezpečiť verejný statok</w:t>
+      </w:r>
+    </w:p>
+    <w:p>
+      <w:pPr>
+        <w:spacing w:after="0"/>
+        <w:jc w:val="both"/>
+      </w:pPr>
+    </w:p>
+    <w:p>
+      <w:pPr>
+        <w:jc w:val="both"/>
+      </w:pPr>
+      <w:r>
+        <w:t>Verejné statky sú také statky, ktoré musia byť ľudom poskytované bezplatne, teda žiadneho človeka nemožno vylúčiť zo spotreby.</w:t>
+      </w:r>
+      <w:r>
+        <w:t xml:space="preserve"> </w:t>
+      </w:r>
+      <w:r>
+        <w:t>Znaky verejných statkov</w:t>
+      </w:r>
+      <w:r>
+        <w:t xml:space="preserve"> </w:t>
+      </w:r>
+      <w:r>
+        <w:t>:</w:t>
+      </w:r>
+    </w:p>
+    <w:p>
+      <w:pPr>
+        <w:pStyle w:val="Odsekzoznamu"/>
+        <w:numPr>
+          <w:ilvl w:val="0"/>
+          <w:numId w:val="14"/>
+        </w:numPr>
+        <w:jc w:val="both"/>
+        <w:rPr>
+          <w:u w:val="single"/>
+        </w:rPr>
+      </w:pPr>
+      <w:r>
+        <w:rPr>
+          <w:u w:val="single"/>
+        </w:rPr>
+        <w:t>nevylúčiteľnosť zo spotreby</w:t>
+      </w:r>
+    </w:p>
+    <w:p>
+      <w:pPr>
+        <w:pStyle w:val="Odsekzoznamu"/>
+        <w:numPr>
+          <w:ilvl w:val="0"/>
+          <w:numId w:val="14"/>
+        </w:numPr>
+        <w:jc w:val="both"/>
+      </w:pPr>
+      <w:r>
+        <w:rPr>
+          <w:u w:val="single"/>
+        </w:rPr>
+        <w:t>nerivalita</w:t>
+      </w:r>
+      <w:r>
+        <w:t xml:space="preserve"> – </w:t>
+      </w:r>
+      <w:r>
+        <w:t>nezmeniteľnosť</w:t>
+      </w:r>
+      <w:r>
+        <w:t xml:space="preserve"> spotreby</w:t>
+      </w:r>
+      <w:r>
+        <w:t xml:space="preserve">, </w:t>
+      </w:r>
+      <w:r>
+        <w:t>príchod ďalšieho spotrebiteľa nezmenšuje spotrebu ostatných spotrebiteľov</w:t>
+      </w:r>
+    </w:p>
+    <w:p>
+      <w:pPr>
+        <w:jc w:val="both"/>
+      </w:pPr>
+      <w:r>
+        <w:t>Ako príklad verejných statkov možno uviesť mestské parky, verejné osvetlenie, armádu, mestské komunikácie. Verejné statky sa financujú z verejných rozpočtov.</w:t>
+      </w:r>
+    </w:p>
+    <w:p>
+      <w:pPr>
+        <w:spacing w:after="0"/>
+        <w:jc w:val="both"/>
+      </w:pPr>
+    </w:p>
+    <w:p>
+      <w:pPr>
+        <w:pStyle w:val="Nadpis3"/>
+        <w:rPr>
+          <w:b/>
+          <w:bCs/>
+          <w:color w:val="auto"/>
+          <w:u w:val="single"/>
+        </w:rPr>
+      </w:pPr>
+      <w:r>
+        <w:rPr>
+          <w:b/>
+          <w:bCs/>
+          <w:color w:val="auto"/>
+          <w:u w:val="single"/>
+        </w:rPr>
+        <w:t xml:space="preserve">Externality </w:t>
+      </w:r>
+    </w:p>
+    <w:p>
+      <w:pPr>
+        <w:spacing w:after="0"/>
+      </w:pPr>
+    </w:p>
+    <w:p>
+      <w:r>
+        <w:t>(vedľajší produkt z</w:t>
+      </w:r>
+      <w:r>
+        <w:t> </w:t>
+      </w:r>
+      <w:r>
+        <w:t>výroby</w:t>
+      </w:r>
+      <w:r>
+        <w:t>, vedľajší efekt pôsobenia trhu</w:t>
+      </w:r>
+      <w:r>
+        <w:t>)</w:t>
+      </w:r>
+    </w:p>
+    <w:p>
+      <w:pPr>
+        <w:pStyle w:val="Odsekzoznamu"/>
+        <w:numPr>
+          <w:ilvl w:val="0"/>
+          <w:numId w:val="14"/>
+        </w:numPr>
+        <w:jc w:val="both"/>
+      </w:pPr>
+      <w:r>
+        <w:rPr>
+          <w:u w:val="single"/>
+        </w:rPr>
+        <w:t>pozitívne</w:t>
+      </w:r>
+      <w:r>
+        <w:t xml:space="preserve"> – </w:t>
+      </w:r>
+      <w:r>
+        <w:t>napr.</w:t>
+      </w:r>
+      <w:r>
+        <w:t xml:space="preserve"> včely z včelárskej farmy opeľujú stromy ovocinárskej farmy</w:t>
+      </w:r>
+    </w:p>
+    <w:p>
+      <w:pPr>
+        <w:pStyle w:val="Odsekzoznamu"/>
+        <w:numPr>
+          <w:ilvl w:val="0"/>
+          <w:numId w:val="14"/>
+        </w:numPr>
+        <w:jc w:val="both"/>
+      </w:pPr>
+      <w:r>
+        <w:rPr>
+          <w:u w:val="single"/>
+        </w:rPr>
+        <w:t>negatívne</w:t>
+      </w:r>
+      <w:r>
+        <w:t xml:space="preserve"> –napr</w:t>
+      </w:r>
+      <w:r>
+        <w:t xml:space="preserve">. </w:t>
+      </w:r>
+      <w:r>
+        <w:t>vplyv výroby na znehodnocovanie životného prostredia ako znečistenie vzduchu, vody, respektíve ďalším príkladom dodatočných nákladov môžu byť neprimerané reklamné náklady, ktoré musí zaplatiť spotrebiteľ</w:t>
+      </w:r>
+    </w:p>
+    <w:p>
+      <w:pPr>
+        <w:jc w:val="both"/>
+      </w:pPr>
+    </w:p>
+    <w:p>
+      <w:pPr>
+        <w:pStyle w:val="Nadpis3"/>
+        <w:rPr>
+          <w:b/>
+          <w:bCs/>
+          <w:color w:val="auto"/>
+          <w:u w:val="single"/>
+        </w:rPr>
+      </w:pPr>
+      <w:r>
+        <w:rPr>
+          <w:b/>
+          <w:bCs/>
+          <w:color w:val="auto"/>
+          <w:u w:val="single"/>
+        </w:rPr>
+        <w:t>Nerovnomerná distribúcia informácií</w:t>
+      </w:r>
+    </w:p>
+    <w:p>
+      <w:pPr>
+        <w:spacing w:after="0"/>
+      </w:pPr>
+    </w:p>
+    <w:p>
+      <w:pPr>
+        <w:jc w:val="both"/>
+      </w:pPr>
+      <w:r>
+        <w:t>(</w:t>
+      </w:r>
+      <w:r>
+        <w:t>Know-how, nepravdivé informácie, nezverejňovanie informácií</w:t>
+      </w:r>
+      <w:r>
+        <w:t>)</w:t>
+      </w:r>
+    </w:p>
+    <w:p>
+      <w:r>
+        <w:br w:type="page"/>
+      </w:r>
+    </w:p>
+    <w:p>
+      <w:pPr>
+        <w:pStyle w:val="Nadpis2"/>
+        <w:rPr>
+          <w:b/>
+          <w:bCs/>
+          <w:color w:val="auto"/>
+          <w:u w:val="single"/>
+        </w:rPr>
+      </w:pPr>
+      <w:r>
+        <w:rPr>
+          <w:b/>
+          <w:bCs/>
+          <w:color w:val="auto"/>
+          <w:u w:val="single"/>
+        </w:rPr>
+        <w:t xml:space="preserve">Teória verejnej voľby </w:t>
+      </w:r>
+    </w:p>
+    <w:p>
+      <w:pPr>
+        <w:spacing w:after="0"/>
+      </w:pPr>
+    </w:p>
+    <w:p>
+      <w:pPr>
+        <w:jc w:val="both"/>
+      </w:pPr>
+      <w:r>
+        <w:t>A</w:t>
+      </w:r>
+      <w:r>
+        <w:t>lebo škola verejnej voľby je vetva v ekonómii, ktorá sa zaoberá rozhodovacím procesom voličov, politikov a vládnych úradníkov z ekonomického pohľadu, najmä na základe teórie hier a teórie rozhodovania. Teória verejnej voľby je často považovaná za most medzi ekonómiou a politológiou.</w:t>
+      </w:r>
+    </w:p>
+    <w:p>
+      <w:pPr>
+        <w:jc w:val="both"/>
+      </w:pPr>
+      <w:r>
+        <w:t>Buchanan vymedzil štyri skupiny ľudí v spoločnosti a to nasledovne</w:t>
+      </w:r>
+      <w:r>
+        <w:t xml:space="preserve"> </w:t>
+      </w:r>
+      <w:r>
+        <w:t>:</w:t>
+      </w:r>
+    </w:p>
+    <w:p>
+      <w:pPr>
+        <w:pStyle w:val="Odsekzoznamu"/>
+        <w:numPr>
+          <w:ilvl w:val="0"/>
+          <w:numId w:val="14"/>
+        </w:numPr>
+        <w:jc w:val="both"/>
+      </w:pPr>
+      <w:r>
+        <w:t>politici</w:t>
+      </w:r>
+    </w:p>
+    <w:p>
+      <w:pPr>
+        <w:pStyle w:val="Odsekzoznamu"/>
+        <w:numPr>
+          <w:ilvl w:val="0"/>
+          <w:numId w:val="14"/>
+        </w:numPr>
+        <w:jc w:val="both"/>
+      </w:pPr>
+      <w:r>
+        <w:t>byrokrati</w:t>
+      </w:r>
+    </w:p>
+    <w:p>
+      <w:pPr>
+        <w:pStyle w:val="Odsekzoznamu"/>
+        <w:numPr>
+          <w:ilvl w:val="0"/>
+          <w:numId w:val="14"/>
+        </w:numPr>
+        <w:jc w:val="both"/>
+      </w:pPr>
+      <w:r>
+        <w:t>lobisti</w:t>
+      </w:r>
+    </w:p>
+    <w:p>
+      <w:pPr>
+        <w:pStyle w:val="Odsekzoznamu"/>
+        <w:numPr>
+          <w:ilvl w:val="0"/>
+          <w:numId w:val="14"/>
+        </w:numPr>
+        <w:jc w:val="both"/>
+      </w:pPr>
+      <w:r>
+        <w:t>voliči</w:t>
+      </w:r>
+    </w:p>
+    <w:p>
+      <w:pPr>
+        <w:jc w:val="both"/>
+      </w:pPr>
+      <w:r>
+        <w:t xml:space="preserve">Všetky skupiny okrem voličov, sú vysoko organizované a vedia presne čo chcú od systému. Voliči, ako jediná skupina predstavujúca väčšinu sú naopak neorganizovaní, ba priam je žiadúce, aby sa nikdy nezorganizovali, pretože predstavujú hrozbu pre tri ostatné skupiny. Voliči chodia do práce, ako sa vraví, „od </w:t>
+      </w:r>
+      <w:proofErr w:type="spellStart"/>
+      <w:r>
+        <w:t>devíti</w:t>
+      </w:r>
+      <w:proofErr w:type="spellEnd"/>
+      <w:r>
+        <w:t xml:space="preserve"> k </w:t>
+      </w:r>
+      <w:proofErr w:type="spellStart"/>
+      <w:r>
+        <w:t>pěti</w:t>
+      </w:r>
+      <w:proofErr w:type="spellEnd"/>
+      <w:r>
+        <w:t>", po práci sa unavení cez obchody presúvajú domov, kde sa im ponúka posedenie pri televízii. Všetko je krásne nastavené na to, aby si voliči neuvedomili ich situáciu a hlavne príliš nerozmýšľali.</w:t>
+      </w:r>
+    </w:p>
+    <w:p>
+      <w:pPr>
+        <w:jc w:val="both"/>
+      </w:pPr>
+      <w:r>
+        <w:t>Politici</w:t>
+      </w:r>
+      <w:r>
+        <w:t xml:space="preserve">, byrokrati a lobisti, sú naopak tí, čo nevyrábajú nič, nevytvárajú hodnotu, ale systémom daní vyciciavajú voličov. Od voličov ako väčšiny, sa  berie od každého málo, no existuje psychologická hranica, do ktorej sa môže brať tromi </w:t>
+      </w:r>
+      <w:r>
+        <w:t>ďalšími</w:t>
+      </w:r>
+      <w:r>
+        <w:t xml:space="preserve"> skupinami, až do tej miery, kedy to voličom začne vadiť.</w:t>
+      </w:r>
+    </w:p>
+    <w:p>
+      <w:pPr>
+        <w:jc w:val="both"/>
+      </w:pPr>
+      <w:r>
+        <w:t xml:space="preserve">Politici, byrokrati a </w:t>
+      </w:r>
+      <w:r>
+        <w:t>lobisti</w:t>
+      </w:r>
+      <w:r>
+        <w:t xml:space="preserve"> naopak majú jedinú úlohu, vytvárať dojem, že robia niečo tak dôležité, že sa bez nich voliči nezaobídu. Tak napríklad byrokrati, budú vytvárať zákony a nariadenia a obmedzenia, ktoré nepomáhajú nikomu, ale byrokrati tak získavajú dôvod na svoje existovanie. Podobne politici používajú rétoriku, heslá, klamstvo, aby ukázali voličom, že im na nich </w:t>
+      </w:r>
+      <w:r>
+        <w:t>záleží</w:t>
+      </w:r>
+      <w:r>
+        <w:t>, a voliči sú tak naivní, že im väčšinou veria, no v skutočnosti aj politici aj lobisti aj byrokrati sledujú len svoje vlastné záujmy.</w:t>
+      </w:r>
+    </w:p>
+    <w:p>
+      <w:pPr>
+        <w:jc w:val="both"/>
+      </w:pPr>
+      <w:r>
+        <w:t xml:space="preserve">Voličom je totiž ťažko, ak sa majú organizovať sami, lebo by sa ukázalo, že za všetko zlé si môžu sami. Nebol by nikto na koho možno nadávať. Ľudia, chcú byť slobodní, no na slobodu nie sú schopní. Psychológ </w:t>
+      </w:r>
+      <w:proofErr w:type="spellStart"/>
+      <w:r>
+        <w:t>Wilhelm</w:t>
+      </w:r>
+      <w:proofErr w:type="spellEnd"/>
+      <w:r>
+        <w:t xml:space="preserve"> </w:t>
+      </w:r>
+      <w:proofErr w:type="spellStart"/>
+      <w:r>
+        <w:t>Reich</w:t>
+      </w:r>
+      <w:proofErr w:type="spellEnd"/>
+      <w:r>
+        <w:t xml:space="preserve"> to popisoval ako neschopnosť ľudí byť slobodní (</w:t>
+      </w:r>
+      <w:proofErr w:type="spellStart"/>
+      <w:r>
+        <w:t>human</w:t>
+      </w:r>
+      <w:proofErr w:type="spellEnd"/>
+      <w:r>
+        <w:t xml:space="preserve"> </w:t>
+      </w:r>
+      <w:proofErr w:type="spellStart"/>
+      <w:r>
+        <w:t>incapacity</w:t>
+      </w:r>
+      <w:proofErr w:type="spellEnd"/>
+      <w:r>
+        <w:t xml:space="preserve"> </w:t>
+      </w:r>
+      <w:proofErr w:type="spellStart"/>
+      <w:r>
+        <w:t>for</w:t>
+      </w:r>
+      <w:proofErr w:type="spellEnd"/>
+      <w:r>
+        <w:t xml:space="preserve"> </w:t>
+      </w:r>
+      <w:proofErr w:type="spellStart"/>
+      <w:r>
+        <w:t>freedom</w:t>
+      </w:r>
+      <w:proofErr w:type="spellEnd"/>
+      <w:r>
+        <w:t>). Z toho pramenia aj historické štáty na čele s tyranmi hrubého zrna.</w:t>
       </w:r>
       <w:bookmarkStart w:id="9" w:name="_GoBack"/>
       <w:bookmarkEnd w:id="9"/>
-    </w:p>
-    <w:p>
-      <w:pPr>
-        <w:spacing w:after="0"/>
-        <w:jc w:val="both"/>
-        <w:rPr>
-          <w:color w:val="000000" w:themeColor="text1"/>
-        </w:rPr>
-      </w:pPr>
-    </w:p>
-    <w:p>
-      <w:pPr>
-        <w:spacing w:after="0"/>
-        <w:jc w:val="both"/>
-        <w:rPr>
-          <w:color w:val="000000" w:themeColor="text1"/>
-        </w:rPr>
-      </w:pPr>
     </w:p>
     <w:sectPr>
       <w:footerReference w:type="default" r:id="rId13"/>
@@ -2880,7 +4950,7 @@
   <w:abstractNum w:abstractNumId="0" w15:restartNumberingAfterBreak="0">
     <w:nsid w:val="01FA7926"/>
     <w:multiLevelType w:val="hybridMultilevel"/>
-    <w:tmpl w:val="006680A0"/>
+    <w:tmpl w:val="B8E6D50E"/>
     <w:lvl w:ilvl="0" w:tplc="F08008FC">
       <w:start w:val="11"/>
       <w:numFmt w:val="bullet"/>
@@ -2893,7 +4963,7 @@
         <w:rFonts w:ascii="Calibri" w:eastAsiaTheme="minorHAnsi" w:hAnsi="Calibri" w:cs="Calibri" w:hint="default"/>
       </w:rPr>
     </w:lvl>
-    <w:lvl w:ilvl="1" w:tplc="041B0003" w:tentative="1">
+    <w:lvl w:ilvl="1" w:tplc="041B0003">
       <w:start w:val="1"/>
       <w:numFmt w:val="bullet"/>
       <w:lvlText w:val="o"/>
@@ -2905,10 +4975,10 @@
         <w:rFonts w:ascii="Courier New" w:hAnsi="Courier New" w:cs="Courier New" w:hint="default"/>
       </w:rPr>
     </w:lvl>
-    <w:lvl w:ilvl="2" w:tplc="041B0005" w:tentative="1">
+    <w:lvl w:ilvl="2" w:tplc="D122B1AC">
       <w:start w:val="1"/>
       <w:numFmt w:val="bullet"/>
-      <w:lvlText w:val=""/>
+      <w:lvlText w:val=""/>
       <w:lvlJc w:val="left"/>
       <w:pPr>
         <w:ind w:left="2160" w:hanging="360"/>
@@ -2993,44 +5063,44 @@
   <w:abstractNum w:abstractNumId="1" w15:restartNumberingAfterBreak="0">
     <w:nsid w:val="0C1B1049"/>
     <w:multiLevelType w:val="hybridMultilevel"/>
-    <w:tmpl w:val="D37E342A"/>
-    <w:lvl w:ilvl="0" w:tplc="3C502DC2">
-      <w:start w:val="11"/>
-      <w:numFmt w:val="bullet"/>
-      <w:lvlText w:val="-"/>
-      <w:lvlJc w:val="left"/>
-      <w:pPr>
-        <w:ind w:left="720" w:hanging="360"/>
-      </w:pPr>
-      <w:rPr>
-        <w:rFonts w:ascii="Calibri" w:eastAsiaTheme="minorHAnsi" w:hAnsi="Calibri" w:cs="Calibri" w:hint="default"/>
-      </w:rPr>
-    </w:lvl>
-    <w:lvl w:ilvl="1" w:tplc="041B0003" w:tentative="1">
-      <w:start w:val="1"/>
-      <w:numFmt w:val="bullet"/>
-      <w:lvlText w:val="o"/>
-      <w:lvlJc w:val="left"/>
-      <w:pPr>
-        <w:ind w:left="1440" w:hanging="360"/>
-      </w:pPr>
-      <w:rPr>
-        <w:rFonts w:ascii="Courier New" w:hAnsi="Courier New" w:cs="Courier New" w:hint="default"/>
-      </w:rPr>
-    </w:lvl>
-    <w:lvl w:ilvl="2" w:tplc="041B0005" w:tentative="1">
+    <w:tmpl w:val="A9BC1544"/>
+    <w:lvl w:ilvl="0" w:tplc="041B0005">
       <w:start w:val="1"/>
       <w:numFmt w:val="bullet"/>
       <w:lvlText w:val=""/>
       <w:lvlJc w:val="left"/>
       <w:pPr>
-        <w:ind w:left="2160" w:hanging="360"/>
+        <w:ind w:left="720" w:hanging="360"/>
       </w:pPr>
       <w:rPr>
         <w:rFonts w:ascii="Wingdings" w:hAnsi="Wingdings" w:hint="default"/>
       </w:rPr>
     </w:lvl>
-    <w:lvl w:ilvl="3" w:tplc="041B0001" w:tentative="1">
+    <w:lvl w:ilvl="1" w:tplc="041B0005">
+      <w:start w:val="1"/>
+      <w:numFmt w:val="bullet"/>
+      <w:lvlText w:val=""/>
+      <w:lvlJc w:val="left"/>
+      <w:pPr>
+        <w:ind w:left="1440" w:hanging="360"/>
+      </w:pPr>
+      <w:rPr>
+        <w:rFonts w:ascii="Wingdings" w:hAnsi="Wingdings" w:hint="default"/>
+      </w:rPr>
+    </w:lvl>
+    <w:lvl w:ilvl="2" w:tplc="D122B1AC">
+      <w:start w:val="1"/>
+      <w:numFmt w:val="bullet"/>
+      <w:lvlText w:val=""/>
+      <w:lvlJc w:val="left"/>
+      <w:pPr>
+        <w:ind w:left="2160" w:hanging="360"/>
+      </w:pPr>
+      <w:rPr>
+        <w:rFonts w:ascii="Wingdings" w:hAnsi="Wingdings" w:hint="default"/>
+      </w:rPr>
+    </w:lvl>
+    <w:lvl w:ilvl="3" w:tplc="041B0001">
       <w:start w:val="1"/>
       <w:numFmt w:val="bullet"/>
       <w:lvlText w:val=""/>
@@ -3394,6 +5464,95 @@
     </w:lvl>
   </w:abstractNum>
   <w:abstractNum w:abstractNumId="5" w15:restartNumberingAfterBreak="0">
+    <w:nsid w:val="3F637F15"/>
+    <w:multiLevelType w:val="hybridMultilevel"/>
+    <w:tmpl w:val="7856EE32"/>
+    <w:lvl w:ilvl="0" w:tplc="041B000F">
+      <w:start w:val="1"/>
+      <w:numFmt w:val="decimal"/>
+      <w:lvlText w:val="%1."/>
+      <w:lvlJc w:val="left"/>
+      <w:pPr>
+        <w:ind w:left="720" w:hanging="360"/>
+      </w:pPr>
+      <w:rPr>
+        <w:rFonts w:hint="default"/>
+      </w:rPr>
+    </w:lvl>
+    <w:lvl w:ilvl="1" w:tplc="041B0019">
+      <w:start w:val="1"/>
+      <w:numFmt w:val="lowerLetter"/>
+      <w:lvlText w:val="%2."/>
+      <w:lvlJc w:val="left"/>
+      <w:pPr>
+        <w:ind w:left="1440" w:hanging="360"/>
+      </w:pPr>
+    </w:lvl>
+    <w:lvl w:ilvl="2" w:tplc="041B001B" w:tentative="1">
+      <w:start w:val="1"/>
+      <w:numFmt w:val="lowerRoman"/>
+      <w:lvlText w:val="%3."/>
+      <w:lvlJc w:val="right"/>
+      <w:pPr>
+        <w:ind w:left="2160" w:hanging="180"/>
+      </w:pPr>
+    </w:lvl>
+    <w:lvl w:ilvl="3" w:tplc="041B000F" w:tentative="1">
+      <w:start w:val="1"/>
+      <w:numFmt w:val="decimal"/>
+      <w:lvlText w:val="%4."/>
+      <w:lvlJc w:val="left"/>
+      <w:pPr>
+        <w:ind w:left="2880" w:hanging="360"/>
+      </w:pPr>
+    </w:lvl>
+    <w:lvl w:ilvl="4" w:tplc="041B0019" w:tentative="1">
+      <w:start w:val="1"/>
+      <w:numFmt w:val="lowerLetter"/>
+      <w:lvlText w:val="%5."/>
+      <w:lvlJc w:val="left"/>
+      <w:pPr>
+        <w:ind w:left="3600" w:hanging="360"/>
+      </w:pPr>
+    </w:lvl>
+    <w:lvl w:ilvl="5" w:tplc="041B001B" w:tentative="1">
+      <w:start w:val="1"/>
+      <w:numFmt w:val="lowerRoman"/>
+      <w:lvlText w:val="%6."/>
+      <w:lvlJc w:val="right"/>
+      <w:pPr>
+        <w:ind w:left="4320" w:hanging="180"/>
+      </w:pPr>
+    </w:lvl>
+    <w:lvl w:ilvl="6" w:tplc="041B000F" w:tentative="1">
+      <w:start w:val="1"/>
+      <w:numFmt w:val="decimal"/>
+      <w:lvlText w:val="%7."/>
+      <w:lvlJc w:val="left"/>
+      <w:pPr>
+        <w:ind w:left="5040" w:hanging="360"/>
+      </w:pPr>
+    </w:lvl>
+    <w:lvl w:ilvl="7" w:tplc="041B0019" w:tentative="1">
+      <w:start w:val="1"/>
+      <w:numFmt w:val="lowerLetter"/>
+      <w:lvlText w:val="%8."/>
+      <w:lvlJc w:val="left"/>
+      <w:pPr>
+        <w:ind w:left="5760" w:hanging="360"/>
+      </w:pPr>
+    </w:lvl>
+    <w:lvl w:ilvl="8" w:tplc="041B001B" w:tentative="1">
+      <w:start w:val="1"/>
+      <w:numFmt w:val="lowerRoman"/>
+      <w:lvlText w:val="%9."/>
+      <w:lvlJc w:val="right"/>
+      <w:pPr>
+        <w:ind w:left="6480" w:hanging="180"/>
+      </w:pPr>
+    </w:lvl>
+  </w:abstractNum>
+  <w:abstractNum w:abstractNumId="6" w15:restartNumberingAfterBreak="0">
     <w:nsid w:val="48842869"/>
     <w:multiLevelType w:val="hybridMultilevel"/>
     <w:tmpl w:val="F8E61552"/>
@@ -3482,7 +5641,7 @@
       </w:pPr>
     </w:lvl>
   </w:abstractNum>
-  <w:abstractNum w:abstractNumId="6" w15:restartNumberingAfterBreak="0">
+  <w:abstractNum w:abstractNumId="7" w15:restartNumberingAfterBreak="0">
     <w:nsid w:val="55FB3B70"/>
     <w:multiLevelType w:val="hybridMultilevel"/>
     <w:tmpl w:val="32462032"/>
@@ -3571,7 +5730,7 @@
       </w:pPr>
     </w:lvl>
   </w:abstractNum>
-  <w:abstractNum w:abstractNumId="7" w15:restartNumberingAfterBreak="0">
+  <w:abstractNum w:abstractNumId="8" w15:restartNumberingAfterBreak="0">
     <w:nsid w:val="5B01002E"/>
     <w:multiLevelType w:val="hybridMultilevel"/>
     <w:tmpl w:val="645A46D6"/>
@@ -3660,7 +5819,7 @@
       </w:pPr>
     </w:lvl>
   </w:abstractNum>
-  <w:abstractNum w:abstractNumId="8" w15:restartNumberingAfterBreak="0">
+  <w:abstractNum w:abstractNumId="9" w15:restartNumberingAfterBreak="0">
     <w:nsid w:val="5F27236C"/>
     <w:multiLevelType w:val="hybridMultilevel"/>
     <w:tmpl w:val="D3781A94"/>
@@ -3774,7 +5933,7 @@
       </w:rPr>
     </w:lvl>
   </w:abstractNum>
-  <w:abstractNum w:abstractNumId="9" w15:restartNumberingAfterBreak="0">
+  <w:abstractNum w:abstractNumId="10" w15:restartNumberingAfterBreak="0">
     <w:nsid w:val="61C916B3"/>
     <w:multiLevelType w:val="hybridMultilevel"/>
     <w:tmpl w:val="B32A05A4"/>
@@ -3863,7 +6022,7 @@
       </w:pPr>
     </w:lvl>
   </w:abstractNum>
-  <w:abstractNum w:abstractNumId="10" w15:restartNumberingAfterBreak="0">
+  <w:abstractNum w:abstractNumId="11" w15:restartNumberingAfterBreak="0">
     <w:nsid w:val="6CF83B04"/>
     <w:multiLevelType w:val="hybridMultilevel"/>
     <w:tmpl w:val="5FD62A0E"/>
@@ -3952,7 +6111,7 @@
       </w:pPr>
     </w:lvl>
   </w:abstractNum>
-  <w:abstractNum w:abstractNumId="11" w15:restartNumberingAfterBreak="0">
+  <w:abstractNum w:abstractNumId="12" w15:restartNumberingAfterBreak="0">
     <w:nsid w:val="6FD5113C"/>
     <w:multiLevelType w:val="hybridMultilevel"/>
     <w:tmpl w:val="CABC1FBA"/>
@@ -4041,7 +6200,7 @@
       </w:pPr>
     </w:lvl>
   </w:abstractNum>
-  <w:abstractNum w:abstractNumId="12" w15:restartNumberingAfterBreak="0">
+  <w:abstractNum w:abstractNumId="13" w15:restartNumberingAfterBreak="0">
     <w:nsid w:val="77251515"/>
     <w:multiLevelType w:val="hybridMultilevel"/>
     <w:tmpl w:val="41304E76"/>
@@ -4130,7 +6289,7 @@
       </w:pPr>
     </w:lvl>
   </w:abstractNum>
-  <w:abstractNum w:abstractNumId="13" w15:restartNumberingAfterBreak="0">
+  <w:abstractNum w:abstractNumId="14" w15:restartNumberingAfterBreak="0">
     <w:nsid w:val="7BDE502E"/>
     <w:multiLevelType w:val="multilevel"/>
     <w:tmpl w:val="8BF6E41C"/>
@@ -4277,49 +6436,144 @@
         <w:rFonts w:ascii="Wingdings" w:hAnsi="Wingdings" w:hint="default"/>
         <w:sz w:val="20"/>
       </w:rPr>
+    </w:lvl>
+  </w:abstractNum>
+  <w:abstractNum w:abstractNumId="15" w15:restartNumberingAfterBreak="0">
+    <w:nsid w:val="7CBE55B7"/>
+    <w:multiLevelType w:val="hybridMultilevel"/>
+    <w:tmpl w:val="7ED2A530"/>
+    <w:lvl w:ilvl="0" w:tplc="041B000F">
+      <w:start w:val="1"/>
+      <w:numFmt w:val="decimal"/>
+      <w:lvlText w:val="%1."/>
+      <w:lvlJc w:val="left"/>
+      <w:pPr>
+        <w:ind w:left="720" w:hanging="360"/>
+      </w:pPr>
+      <w:rPr>
+        <w:rFonts w:hint="default"/>
+      </w:rPr>
+    </w:lvl>
+    <w:lvl w:ilvl="1" w:tplc="041B0019" w:tentative="1">
+      <w:start w:val="1"/>
+      <w:numFmt w:val="lowerLetter"/>
+      <w:lvlText w:val="%2."/>
+      <w:lvlJc w:val="left"/>
+      <w:pPr>
+        <w:ind w:left="1440" w:hanging="360"/>
+      </w:pPr>
+    </w:lvl>
+    <w:lvl w:ilvl="2" w:tplc="041B001B" w:tentative="1">
+      <w:start w:val="1"/>
+      <w:numFmt w:val="lowerRoman"/>
+      <w:lvlText w:val="%3."/>
+      <w:lvlJc w:val="right"/>
+      <w:pPr>
+        <w:ind w:left="2160" w:hanging="180"/>
+      </w:pPr>
+    </w:lvl>
+    <w:lvl w:ilvl="3" w:tplc="041B000F" w:tentative="1">
+      <w:start w:val="1"/>
+      <w:numFmt w:val="decimal"/>
+      <w:lvlText w:val="%4."/>
+      <w:lvlJc w:val="left"/>
+      <w:pPr>
+        <w:ind w:left="2880" w:hanging="360"/>
+      </w:pPr>
+    </w:lvl>
+    <w:lvl w:ilvl="4" w:tplc="041B0019" w:tentative="1">
+      <w:start w:val="1"/>
+      <w:numFmt w:val="lowerLetter"/>
+      <w:lvlText w:val="%5."/>
+      <w:lvlJc w:val="left"/>
+      <w:pPr>
+        <w:ind w:left="3600" w:hanging="360"/>
+      </w:pPr>
+    </w:lvl>
+    <w:lvl w:ilvl="5" w:tplc="041B001B" w:tentative="1">
+      <w:start w:val="1"/>
+      <w:numFmt w:val="lowerRoman"/>
+      <w:lvlText w:val="%6."/>
+      <w:lvlJc w:val="right"/>
+      <w:pPr>
+        <w:ind w:left="4320" w:hanging="180"/>
+      </w:pPr>
+    </w:lvl>
+    <w:lvl w:ilvl="6" w:tplc="041B000F" w:tentative="1">
+      <w:start w:val="1"/>
+      <w:numFmt w:val="decimal"/>
+      <w:lvlText w:val="%7."/>
+      <w:lvlJc w:val="left"/>
+      <w:pPr>
+        <w:ind w:left="5040" w:hanging="360"/>
+      </w:pPr>
+    </w:lvl>
+    <w:lvl w:ilvl="7" w:tplc="041B0019" w:tentative="1">
+      <w:start w:val="1"/>
+      <w:numFmt w:val="lowerLetter"/>
+      <w:lvlText w:val="%8."/>
+      <w:lvlJc w:val="left"/>
+      <w:pPr>
+        <w:ind w:left="5760" w:hanging="360"/>
+      </w:pPr>
+    </w:lvl>
+    <w:lvl w:ilvl="8" w:tplc="041B001B" w:tentative="1">
+      <w:start w:val="1"/>
+      <w:numFmt w:val="lowerRoman"/>
+      <w:lvlText w:val="%9."/>
+      <w:lvlJc w:val="right"/>
+      <w:pPr>
+        <w:ind w:left="6480" w:hanging="180"/>
+      </w:pPr>
     </w:lvl>
   </w:abstractNum>
   <w:num w:numId="1">
     <w:abstractNumId w:val="3"/>
   </w:num>
   <w:num w:numId="2">
-    <w:abstractNumId w:val="10"/>
+    <w:abstractNumId w:val="11"/>
   </w:num>
   <w:num w:numId="3">
     <w:abstractNumId w:val="4"/>
   </w:num>
   <w:num w:numId="4">
-    <w:abstractNumId w:val="7"/>
+    <w:abstractNumId w:val="8"/>
   </w:num>
   <w:num w:numId="5">
-    <w:abstractNumId w:val="12"/>
+    <w:abstractNumId w:val="13"/>
   </w:num>
   <w:num w:numId="6">
     <w:abstractNumId w:val="2"/>
   </w:num>
   <w:num w:numId="7">
-    <w:abstractNumId w:val="9"/>
+    <w:abstractNumId w:val="10"/>
   </w:num>
   <w:num w:numId="8">
+    <w:abstractNumId w:val="7"/>
+  </w:num>
+  <w:num w:numId="9">
     <w:abstractNumId w:val="6"/>
   </w:num>
-  <w:num w:numId="9">
-    <w:abstractNumId w:val="5"/>
-  </w:num>
   <w:num w:numId="10">
-    <w:abstractNumId w:val="11"/>
+    <w:abstractNumId w:val="12"/>
   </w:num>
   <w:num w:numId="11">
     <w:abstractNumId w:val="1"/>
   </w:num>
   <w:num w:numId="12">
-    <w:abstractNumId w:val="13"/>
+    <w:abstractNumId w:val="14"/>
   </w:num>
   <w:num w:numId="13">
-    <w:abstractNumId w:val="8"/>
+    <w:abstractNumId w:val="9"/>
   </w:num>
   <w:num w:numId="14">
     <w:abstractNumId w:val="0"/>
+  </w:num>
+  <w:num w:numId="15">
+    <w:abstractNumId w:val="15"/>
+  </w:num>
+  <w:num w:numId="16">
+    <w:abstractNumId w:val="5"/>
   </w:num>
 </w:numbering>
 </file>
@@ -4811,6 +7065,26 @@
       <w:color w:val="2F5496" w:themeColor="accent1" w:themeShade="BF"/>
     </w:rPr>
   </w:style>
+  <w:style w:type="paragraph" w:styleId="Nadpis5">
+    <w:name w:val="heading 5"/>
+    <w:basedOn w:val="Normlny"/>
+    <w:next w:val="Normlny"/>
+    <w:link w:val="Nadpis5Char"/>
+    <w:uiPriority w:val="9"/>
+    <w:unhideWhenUsed/>
+    <w:qFormat/>
+    <w:rsid w:val="0041672E"/>
+    <w:pPr>
+      <w:keepNext/>
+      <w:keepLines/>
+      <w:spacing w:before="40" w:after="0"/>
+      <w:outlineLvl w:val="4"/>
+    </w:pPr>
+    <w:rPr>
+      <w:rFonts w:asciiTheme="majorHAnsi" w:eastAsiaTheme="majorEastAsia" w:hAnsiTheme="majorHAnsi" w:cstheme="majorBidi"/>
+      <w:color w:val="2F5496" w:themeColor="accent1" w:themeShade="BF"/>
+    </w:rPr>
+  </w:style>
   <w:style w:type="character" w:default="1" w:styleId="Predvolenpsmoodseku">
     <w:name w:val="Default Paragraph Font"/>
     <w:uiPriority w:val="1"/>
@@ -5029,6 +7303,17 @@
       <w:spacing w:after="100"/>
       <w:ind w:left="660"/>
     </w:pPr>
+  </w:style>
+  <w:style w:type="character" w:customStyle="1" w:styleId="Nadpis5Char">
+    <w:name w:val="Nadpis 5 Char"/>
+    <w:basedOn w:val="Predvolenpsmoodseku"/>
+    <w:link w:val="Nadpis5"/>
+    <w:uiPriority w:val="9"/>
+    <w:rsid w:val="0041672E"/>
+    <w:rPr>
+      <w:rFonts w:asciiTheme="majorHAnsi" w:eastAsiaTheme="majorEastAsia" w:hAnsiTheme="majorHAnsi" w:cstheme="majorBidi"/>
+      <w:color w:val="2F5496" w:themeColor="accent1" w:themeShade="BF"/>
+    </w:rPr>
   </w:style>
 </w:styles>
 </file>
@@ -5333,7 +7618,7 @@
 </file>
 
 <file path=customXml/itemProps1.xml><?xml version="1.0" encoding="utf-8"?>
-<ds:datastoreItem xmlns:ds="http://schemas.openxmlformats.org/officeDocument/2006/customXml" ds:itemID="{CE1A2FD0-7A71-4B2F-8DBF-EF729399E392}">
+<ds:datastoreItem xmlns:ds="http://schemas.openxmlformats.org/officeDocument/2006/customXml" ds:itemID="{D5229C3A-119D-4640-836F-F3D1DFC9440F}">
   <ds:schemaRefs>
     <ds:schemaRef ds:uri="http://schemas.openxmlformats.org/officeDocument/2006/bibliography"/>
   </ds:schemaRefs>

</xml_diff>

<commit_message>
finish hod 01 Základy ekonómie pre právnikov
</commit_message>
<xml_diff>
--- a/základy ekonómie pre právnikov/hod 01 - 11.10.2019.docx
+++ b/základy ekonómie pre právnikov/hod 01 - 11.10.2019.docx
@@ -210,14 +210,16 @@
         <w:lastRenderedPageBreak/>
         <w:t>Obsah</w:t>
       </w:r>
+      <w:bookmarkStart w:id="0" w:name="_GoBack"/>
+      <w:bookmarkEnd w:id="0"/>
     </w:p>
     <w:p>
       <w:pPr>
         <w:pStyle w:val="Obsah1"/>
         <w:rPr>
           <w:rFonts w:eastAsiaTheme="minorEastAsia"/>
-          <w:b w:val="0"/>
-          <w:bCs w:val="0"/>
+          <w:b/>
+          <w:bCs/>
           <w:lang w:eastAsia="sk-SK"/>
         </w:rPr>
       </w:pPr>
@@ -239,410 +241,364 @@
         </w:rPr>
         <w:fldChar w:fldCharType="separate"/>
       </w:r>
-      <w:hyperlink w:anchor="_Toc21676397" w:history="1">
-        <w:r>
-          <w:rPr>
-            <w:rStyle w:val="Hypertextovprepojenie"/>
-          </w:rPr>
-          <w:t>Ekonómia</w:t>
-        </w:r>
-        <w:r>
-          <w:rPr>
-            <w:webHidden/>
-          </w:rPr>
-          <w:tab/>
-        </w:r>
-        <w:r>
-          <w:rPr>
-            <w:webHidden/>
-          </w:rPr>
-          <w:fldChar w:fldCharType="begin"/>
-        </w:r>
-        <w:r>
-          <w:rPr>
-            <w:webHidden/>
-          </w:rPr>
-          <w:instrText xml:space="preserve"> PAGEREF _Toc21676397 \h </w:instrText>
-        </w:r>
-        <w:r>
-          <w:rPr>
-            <w:webHidden/>
-          </w:rPr>
-        </w:r>
-        <w:r>
-          <w:rPr>
-            <w:webHidden/>
-          </w:rPr>
-          <w:fldChar w:fldCharType="separate"/>
-        </w:r>
-        <w:r>
-          <w:rPr>
-            <w:webHidden/>
-          </w:rPr>
-          <w:t>2</w:t>
-        </w:r>
-        <w:r>
-          <w:rPr>
-            <w:webHidden/>
-          </w:rPr>
-          <w:fldChar w:fldCharType="end"/>
-        </w:r>
-      </w:hyperlink>
-    </w:p>
-    <w:p>
-      <w:pPr>
-        <w:pStyle w:val="Obsah2"/>
-        <w:tabs>
-          <w:tab w:val="right" w:leader="dot" w:pos="9062"/>
-        </w:tabs>
-        <w:rPr>
-          <w:rFonts w:eastAsiaTheme="minorEastAsia"/>
-          <w:noProof/>
-          <w:lang w:eastAsia="sk-SK"/>
-        </w:rPr>
-      </w:pPr>
-      <w:hyperlink w:anchor="_Toc21676398" w:history="1">
+      <w:hyperlink w:anchor="_Toc21686470" w:history="1">
         <w:r>
           <w:rPr>
             <w:rStyle w:val="Hypertextovprepojenie"/>
             <w:b/>
             <w:bCs/>
-            <w:noProof/>
-          </w:rPr>
-          <w:t>Ekonomika</w:t>
-        </w:r>
-        <w:r>
-          <w:rPr>
-            <w:noProof/>
-            <w:webHidden/>
-          </w:rPr>
-          <w:tab/>
-        </w:r>
-        <w:r>
-          <w:rPr>
-            <w:noProof/>
-            <w:webHidden/>
-          </w:rPr>
-          <w:fldChar w:fldCharType="begin"/>
-        </w:r>
-        <w:r>
-          <w:rPr>
-            <w:noProof/>
-            <w:webHidden/>
-          </w:rPr>
-          <w:instrText xml:space="preserve"> PAGEREF _Toc21676398 \h </w:instrText>
-        </w:r>
-        <w:r>
-          <w:rPr>
-            <w:noProof/>
-            <w:webHidden/>
-          </w:rPr>
-        </w:r>
-        <w:r>
-          <w:rPr>
-            <w:noProof/>
-            <w:webHidden/>
-          </w:rPr>
-          <w:fldChar w:fldCharType="separate"/>
-        </w:r>
-        <w:r>
-          <w:rPr>
-            <w:noProof/>
-            <w:webHidden/>
-          </w:rPr>
-          <w:t>2</w:t>
-        </w:r>
-        <w:r>
-          <w:rPr>
-            <w:noProof/>
-            <w:webHidden/>
-          </w:rPr>
-          <w:fldChar w:fldCharType="end"/>
-        </w:r>
-      </w:hyperlink>
-    </w:p>
-    <w:p>
-      <w:pPr>
-        <w:pStyle w:val="Obsah3"/>
-        <w:tabs>
-          <w:tab w:val="right" w:leader="dot" w:pos="9062"/>
-        </w:tabs>
-        <w:rPr>
-          <w:rFonts w:eastAsiaTheme="minorEastAsia"/>
-          <w:noProof/>
-          <w:lang w:eastAsia="sk-SK"/>
-        </w:rPr>
-      </w:pPr>
-      <w:hyperlink w:anchor="_Toc21676399" w:history="1">
-        <w:r>
-          <w:rPr>
-            <w:rStyle w:val="Hypertextovprepojenie"/>
+          </w:rPr>
+          <w:t>Ekonómia</w:t>
+        </w:r>
+        <w:r>
+          <w:rPr>
             <w:b/>
             <w:bCs/>
-            <w:noProof/>
-          </w:rPr>
-          <w:t>Merkantilizmus</w:t>
-        </w:r>
-        <w:r>
-          <w:rPr>
-            <w:noProof/>
             <w:webHidden/>
           </w:rPr>
           <w:tab/>
         </w:r>
         <w:r>
           <w:rPr>
-            <w:noProof/>
-            <w:webHidden/>
-          </w:rPr>
-          <w:fldChar w:fldCharType="begin"/>
-        </w:r>
-        <w:r>
-          <w:rPr>
-            <w:noProof/>
-            <w:webHidden/>
-          </w:rPr>
-          <w:instrText xml:space="preserve"> PAGEREF _Toc21676399 \h </w:instrText>
-        </w:r>
-        <w:r>
-          <w:rPr>
-            <w:noProof/>
-            <w:webHidden/>
-          </w:rPr>
-        </w:r>
-        <w:r>
-          <w:rPr>
-            <w:noProof/>
-            <w:webHidden/>
-          </w:rPr>
-          <w:fldChar w:fldCharType="separate"/>
-        </w:r>
-        <w:r>
-          <w:rPr>
-            <w:noProof/>
-            <w:webHidden/>
-          </w:rPr>
-          <w:t>2</w:t>
-        </w:r>
-        <w:r>
-          <w:rPr>
-            <w:noProof/>
-            <w:webHidden/>
-          </w:rPr>
-          <w:fldChar w:fldCharType="end"/>
-        </w:r>
-      </w:hyperlink>
-    </w:p>
-    <w:p>
-      <w:pPr>
-        <w:pStyle w:val="Obsah3"/>
-        <w:tabs>
-          <w:tab w:val="right" w:leader="dot" w:pos="9062"/>
-        </w:tabs>
-        <w:rPr>
-          <w:rFonts w:eastAsiaTheme="minorEastAsia"/>
-          <w:noProof/>
-          <w:lang w:eastAsia="sk-SK"/>
-        </w:rPr>
-      </w:pPr>
-      <w:hyperlink w:anchor="_Toc21676400" w:history="1">
-        <w:r>
-          <w:rPr>
-            <w:rStyle w:val="Hypertextovprepojenie"/>
             <w:b/>
             <w:bCs/>
-            <w:noProof/>
-          </w:rPr>
-          <w:t>Fyziokratizmus</w:t>
-        </w:r>
-        <w:r>
-          <w:rPr>
-            <w:noProof/>
-            <w:webHidden/>
-          </w:rPr>
-          <w:tab/>
-        </w:r>
-        <w:r>
-          <w:rPr>
-            <w:noProof/>
             <w:webHidden/>
           </w:rPr>
           <w:fldChar w:fldCharType="begin"/>
         </w:r>
         <w:r>
           <w:rPr>
-            <w:noProof/>
-            <w:webHidden/>
-          </w:rPr>
-          <w:instrText xml:space="preserve"> PAGEREF _Toc21676400 \h </w:instrText>
-        </w:r>
-        <w:r>
-          <w:rPr>
-            <w:noProof/>
-            <w:webHidden/>
-          </w:rPr>
-        </w:r>
-        <w:r>
-          <w:rPr>
-            <w:noProof/>
-            <w:webHidden/>
-          </w:rPr>
-          <w:fldChar w:fldCharType="separate"/>
-        </w:r>
-        <w:r>
-          <w:rPr>
-            <w:noProof/>
-            <w:webHidden/>
-          </w:rPr>
-          <w:t>2</w:t>
-        </w:r>
-        <w:r>
-          <w:rPr>
-            <w:noProof/>
-            <w:webHidden/>
-          </w:rPr>
-          <w:fldChar w:fldCharType="end"/>
-        </w:r>
-      </w:hyperlink>
-    </w:p>
-    <w:p>
-      <w:pPr>
-        <w:pStyle w:val="Obsah3"/>
-        <w:tabs>
-          <w:tab w:val="right" w:leader="dot" w:pos="9062"/>
-        </w:tabs>
-        <w:rPr>
-          <w:rFonts w:eastAsiaTheme="minorEastAsia"/>
-          <w:noProof/>
-          <w:lang w:eastAsia="sk-SK"/>
-        </w:rPr>
-      </w:pPr>
-      <w:hyperlink w:anchor="_Toc21676401" w:history="1">
-        <w:r>
-          <w:rPr>
-            <w:rStyle w:val="Hypertextovprepojenie"/>
             <w:b/>
             <w:bCs/>
-            <w:noProof/>
-          </w:rPr>
-          <w:t>Monetarizmus</w:t>
-        </w:r>
-        <w:r>
-          <w:rPr>
-            <w:noProof/>
-            <w:webHidden/>
-          </w:rPr>
-          <w:tab/>
-        </w:r>
-        <w:r>
-          <w:rPr>
-            <w:noProof/>
-            <w:webHidden/>
-          </w:rPr>
-          <w:fldChar w:fldCharType="begin"/>
-        </w:r>
-        <w:r>
-          <w:rPr>
-            <w:noProof/>
-            <w:webHidden/>
-          </w:rPr>
-          <w:instrText xml:space="preserve"> PAGEREF _Toc21676401 \h </w:instrText>
-        </w:r>
-        <w:r>
-          <w:rPr>
-            <w:noProof/>
-            <w:webHidden/>
-          </w:rPr>
-        </w:r>
-        <w:r>
-          <w:rPr>
-            <w:noProof/>
-            <w:webHidden/>
-          </w:rPr>
-          <w:fldChar w:fldCharType="separate"/>
-        </w:r>
-        <w:r>
-          <w:rPr>
-            <w:noProof/>
-            <w:webHidden/>
-          </w:rPr>
-          <w:t>2</w:t>
-        </w:r>
-        <w:r>
-          <w:rPr>
-            <w:noProof/>
-            <w:webHidden/>
-          </w:rPr>
-          <w:fldChar w:fldCharType="end"/>
-        </w:r>
-      </w:hyperlink>
-    </w:p>
-    <w:p>
-      <w:pPr>
-        <w:pStyle w:val="Obsah3"/>
-        <w:tabs>
-          <w:tab w:val="right" w:leader="dot" w:pos="9062"/>
-        </w:tabs>
-        <w:rPr>
-          <w:rFonts w:eastAsiaTheme="minorEastAsia"/>
-          <w:noProof/>
-          <w:lang w:eastAsia="sk-SK"/>
-        </w:rPr>
-      </w:pPr>
-      <w:hyperlink w:anchor="_Toc21676402" w:history="1">
-        <w:r>
-          <w:rPr>
-            <w:rStyle w:val="Hypertextovprepojenie"/>
+            <w:webHidden/>
+          </w:rPr>
+          <w:instrText xml:space="preserve"> PAGEREF _Toc21686470 \h </w:instrText>
+        </w:r>
+        <w:r>
+          <w:rPr>
             <w:b/>
             <w:bCs/>
-            <w:noProof/>
-          </w:rPr>
-          <w:t>Typy ekonomík</w:t>
-        </w:r>
-        <w:r>
-          <w:rPr>
-            <w:noProof/>
+            <w:webHidden/>
+          </w:rPr>
+        </w:r>
+        <w:r>
+          <w:rPr>
+            <w:b/>
+            <w:bCs/>
+            <w:webHidden/>
+          </w:rPr>
+          <w:fldChar w:fldCharType="separate"/>
+        </w:r>
+        <w:r>
+          <w:rPr>
+            <w:b/>
+            <w:bCs/>
+            <w:webHidden/>
+          </w:rPr>
+          <w:t>2</w:t>
+        </w:r>
+        <w:r>
+          <w:rPr>
+            <w:b/>
+            <w:bCs/>
+            <w:webHidden/>
+          </w:rPr>
+          <w:fldChar w:fldCharType="end"/>
+        </w:r>
+      </w:hyperlink>
+    </w:p>
+    <w:p>
+      <w:pPr>
+        <w:pStyle w:val="Obsah2"/>
+        <w:rPr>
+          <w:rFonts w:eastAsiaTheme="minorEastAsia"/>
+          <w:lang w:eastAsia="sk-SK"/>
+        </w:rPr>
+      </w:pPr>
+      <w:hyperlink w:anchor="_Toc21686471" w:history="1">
+        <w:r>
+          <w:rPr>
+            <w:rStyle w:val="Hypertextovprepojenie"/>
+            <w:b w:val="0"/>
+            <w:bCs w:val="0"/>
+          </w:rPr>
+          <w:t>Ekonomika</w:t>
+        </w:r>
+        <w:r>
+          <w:rPr>
             <w:webHidden/>
           </w:rPr>
           <w:tab/>
         </w:r>
         <w:r>
           <w:rPr>
-            <w:noProof/>
             <w:webHidden/>
           </w:rPr>
           <w:fldChar w:fldCharType="begin"/>
         </w:r>
         <w:r>
           <w:rPr>
-            <w:noProof/>
-            <w:webHidden/>
-          </w:rPr>
-          <w:instrText xml:space="preserve"> PAGEREF _Toc21676402 \h </w:instrText>
-        </w:r>
-        <w:r>
-          <w:rPr>
-            <w:noProof/>
-            <w:webHidden/>
-          </w:rPr>
-        </w:r>
-        <w:r>
-          <w:rPr>
-            <w:noProof/>
+            <w:webHidden/>
+          </w:rPr>
+          <w:instrText xml:space="preserve"> PAGEREF _Toc21686471 \h </w:instrText>
+        </w:r>
+        <w:r>
+          <w:rPr>
+            <w:webHidden/>
+          </w:rPr>
+        </w:r>
+        <w:r>
+          <w:rPr>
             <w:webHidden/>
           </w:rPr>
           <w:fldChar w:fldCharType="separate"/>
         </w:r>
         <w:r>
           <w:rPr>
-            <w:noProof/>
+            <w:webHidden/>
+          </w:rPr>
+          <w:t>2</w:t>
+        </w:r>
+        <w:r>
+          <w:rPr>
+            <w:webHidden/>
+          </w:rPr>
+          <w:fldChar w:fldCharType="end"/>
+        </w:r>
+      </w:hyperlink>
+    </w:p>
+    <w:p>
+      <w:pPr>
+        <w:pStyle w:val="Obsah3"/>
+        <w:rPr>
+          <w:rFonts w:eastAsiaTheme="minorEastAsia"/>
+          <w:lang w:eastAsia="sk-SK"/>
+        </w:rPr>
+      </w:pPr>
+      <w:hyperlink w:anchor="_Toc21686472" w:history="1">
+        <w:r>
+          <w:rPr>
+            <w:rStyle w:val="Hypertextovprepojenie"/>
+            <w:b w:val="0"/>
+            <w:bCs w:val="0"/>
+          </w:rPr>
+          <w:t>Merkantilizmus</w:t>
+        </w:r>
+        <w:r>
+          <w:rPr>
+            <w:webHidden/>
+          </w:rPr>
+          <w:tab/>
+        </w:r>
+        <w:r>
+          <w:rPr>
+            <w:webHidden/>
+          </w:rPr>
+          <w:fldChar w:fldCharType="begin"/>
+        </w:r>
+        <w:r>
+          <w:rPr>
+            <w:webHidden/>
+          </w:rPr>
+          <w:instrText xml:space="preserve"> PAGEREF _Toc21686472 \h </w:instrText>
+        </w:r>
+        <w:r>
+          <w:rPr>
+            <w:webHidden/>
+          </w:rPr>
+        </w:r>
+        <w:r>
+          <w:rPr>
+            <w:webHidden/>
+          </w:rPr>
+          <w:fldChar w:fldCharType="separate"/>
+        </w:r>
+        <w:r>
+          <w:rPr>
+            <w:webHidden/>
+          </w:rPr>
+          <w:t>2</w:t>
+        </w:r>
+        <w:r>
+          <w:rPr>
+            <w:webHidden/>
+          </w:rPr>
+          <w:fldChar w:fldCharType="end"/>
+        </w:r>
+      </w:hyperlink>
+    </w:p>
+    <w:p>
+      <w:pPr>
+        <w:pStyle w:val="Obsah3"/>
+        <w:rPr>
+          <w:rFonts w:eastAsiaTheme="minorEastAsia"/>
+          <w:lang w:eastAsia="sk-SK"/>
+        </w:rPr>
+      </w:pPr>
+      <w:hyperlink w:anchor="_Toc21686473" w:history="1">
+        <w:r>
+          <w:rPr>
+            <w:rStyle w:val="Hypertextovprepojenie"/>
+            <w:b w:val="0"/>
+            <w:bCs w:val="0"/>
+          </w:rPr>
+          <w:t>Fyziokratizmus</w:t>
+        </w:r>
+        <w:r>
+          <w:rPr>
+            <w:webHidden/>
+          </w:rPr>
+          <w:tab/>
+        </w:r>
+        <w:r>
+          <w:rPr>
+            <w:webHidden/>
+          </w:rPr>
+          <w:fldChar w:fldCharType="begin"/>
+        </w:r>
+        <w:r>
+          <w:rPr>
+            <w:webHidden/>
+          </w:rPr>
+          <w:instrText xml:space="preserve"> PAGEREF _Toc21686473 \h </w:instrText>
+        </w:r>
+        <w:r>
+          <w:rPr>
+            <w:webHidden/>
+          </w:rPr>
+        </w:r>
+        <w:r>
+          <w:rPr>
+            <w:webHidden/>
+          </w:rPr>
+          <w:fldChar w:fldCharType="separate"/>
+        </w:r>
+        <w:r>
+          <w:rPr>
+            <w:webHidden/>
+          </w:rPr>
+          <w:t>2</w:t>
+        </w:r>
+        <w:r>
+          <w:rPr>
+            <w:webHidden/>
+          </w:rPr>
+          <w:fldChar w:fldCharType="end"/>
+        </w:r>
+      </w:hyperlink>
+    </w:p>
+    <w:p>
+      <w:pPr>
+        <w:pStyle w:val="Obsah3"/>
+        <w:rPr>
+          <w:rStyle w:val="Hypertextovprepojenie"/>
+        </w:rPr>
+      </w:pPr>
+      <w:hyperlink w:anchor="_Toc21686474" w:history="1">
+        <w:r>
+          <w:rPr>
+            <w:rStyle w:val="Hypertextovprepojenie"/>
+            <w:b w:val="0"/>
+            <w:bCs w:val="0"/>
+          </w:rPr>
+          <w:t>Monetarizmus</w:t>
+        </w:r>
+        <w:r>
+          <w:rPr>
+            <w:webHidden/>
+          </w:rPr>
+          <w:tab/>
+        </w:r>
+        <w:r>
+          <w:rPr>
+            <w:webHidden/>
+          </w:rPr>
+          <w:fldChar w:fldCharType="begin"/>
+        </w:r>
+        <w:r>
+          <w:rPr>
+            <w:webHidden/>
+          </w:rPr>
+          <w:instrText xml:space="preserve"> PAGEREF _Toc21686474 \h </w:instrText>
+        </w:r>
+        <w:r>
+          <w:rPr>
+            <w:webHidden/>
+          </w:rPr>
+        </w:r>
+        <w:r>
+          <w:rPr>
+            <w:webHidden/>
+          </w:rPr>
+          <w:fldChar w:fldCharType="separate"/>
+        </w:r>
+        <w:r>
+          <w:rPr>
+            <w:webHidden/>
+          </w:rPr>
+          <w:t>2</w:t>
+        </w:r>
+        <w:r>
+          <w:rPr>
+            <w:webHidden/>
+          </w:rPr>
+          <w:fldChar w:fldCharType="end"/>
+        </w:r>
+      </w:hyperlink>
+    </w:p>
+    <w:p/>
+    <w:p>
+      <w:pPr>
+        <w:pStyle w:val="Obsah3"/>
+        <w:rPr>
+          <w:rFonts w:eastAsiaTheme="minorEastAsia"/>
+          <w:lang w:eastAsia="sk-SK"/>
+        </w:rPr>
+      </w:pPr>
+      <w:hyperlink w:anchor="_Toc21686475" w:history="1">
+        <w:r>
+          <w:rPr>
+            <w:rStyle w:val="Hypertextovprepojenie"/>
+          </w:rPr>
+          <w:t xml:space="preserve">Typy ekonomík </w:t>
+        </w:r>
+        <w:r>
+          <w:rPr>
+            <w:webHidden/>
+          </w:rPr>
+          <w:tab/>
+        </w:r>
+        <w:r>
+          <w:rPr>
+            <w:webHidden/>
+          </w:rPr>
+          <w:fldChar w:fldCharType="begin"/>
+        </w:r>
+        <w:r>
+          <w:rPr>
+            <w:webHidden/>
+          </w:rPr>
+          <w:instrText xml:space="preserve"> PAGEREF _Toc21686475 \h </w:instrText>
+        </w:r>
+        <w:r>
+          <w:rPr>
+            <w:webHidden/>
+          </w:rPr>
+        </w:r>
+        <w:r>
+          <w:rPr>
+            <w:webHidden/>
+          </w:rPr>
+          <w:fldChar w:fldCharType="separate"/>
+        </w:r>
+        <w:r>
+          <w:rPr>
             <w:webHidden/>
           </w:rPr>
           <w:t>3</w:t>
         </w:r>
         <w:r>
           <w:rPr>
-            <w:noProof/>
             <w:webHidden/>
           </w:rPr>
           <w:fldChar w:fldCharType="end"/>
@@ -661,12 +617,10 @@
           <w:lang w:eastAsia="sk-SK"/>
         </w:rPr>
       </w:pPr>
-      <w:hyperlink w:anchor="_Toc21676403" w:history="1">
+      <w:hyperlink w:anchor="_Toc21686476" w:history="1">
         <w:r>
           <w:rPr>
             <w:rStyle w:val="Hypertextovprepojenie"/>
-            <w:b/>
-            <w:bCs/>
             <w:noProof/>
           </w:rPr>
           <w:t>Zvyková ekonomika</w:t>
@@ -690,7 +644,7 @@
             <w:noProof/>
             <w:webHidden/>
           </w:rPr>
-          <w:instrText xml:space="preserve"> PAGEREF _Toc21676403 \h </w:instrText>
+          <w:instrText xml:space="preserve"> PAGEREF _Toc21686476 \h </w:instrText>
         </w:r>
         <w:r>
           <w:rPr>
@@ -733,12 +687,10 @@
           <w:lang w:eastAsia="sk-SK"/>
         </w:rPr>
       </w:pPr>
-      <w:hyperlink w:anchor="_Toc21676404" w:history="1">
+      <w:hyperlink w:anchor="_Toc21686477" w:history="1">
         <w:r>
           <w:rPr>
             <w:rStyle w:val="Hypertextovprepojenie"/>
-            <w:b/>
-            <w:bCs/>
             <w:noProof/>
           </w:rPr>
           <w:t>Príkazová ekonomika</w:t>
@@ -762,7 +714,7 @@
             <w:noProof/>
             <w:webHidden/>
           </w:rPr>
-          <w:instrText xml:space="preserve"> PAGEREF _Toc21676404 \h </w:instrText>
+          <w:instrText xml:space="preserve"> PAGEREF _Toc21686477 \h </w:instrText>
         </w:r>
         <w:r>
           <w:rPr>
@@ -805,14 +757,81 @@
           <w:lang w:eastAsia="sk-SK"/>
         </w:rPr>
       </w:pPr>
-      <w:hyperlink w:anchor="_Toc21676405" w:history="1">
+      <w:hyperlink w:anchor="_Toc21686478" w:history="1">
         <w:r>
           <w:rPr>
             <w:rStyle w:val="Hypertextovprepojenie"/>
-            <w:b/>
-            <w:bCs/>
             <w:noProof/>
           </w:rPr>
+          <w:t>Trhová ekonomika</w:t>
+        </w:r>
+        <w:r>
+          <w:rPr>
+            <w:noProof/>
+            <w:webHidden/>
+          </w:rPr>
+          <w:tab/>
+        </w:r>
+        <w:r>
+          <w:rPr>
+            <w:noProof/>
+            <w:webHidden/>
+          </w:rPr>
+          <w:fldChar w:fldCharType="begin"/>
+        </w:r>
+        <w:r>
+          <w:rPr>
+            <w:noProof/>
+            <w:webHidden/>
+          </w:rPr>
+          <w:instrText xml:space="preserve"> PAGEREF _Toc21686478 \h </w:instrText>
+        </w:r>
+        <w:r>
+          <w:rPr>
+            <w:noProof/>
+            <w:webHidden/>
+          </w:rPr>
+        </w:r>
+        <w:r>
+          <w:rPr>
+            <w:noProof/>
+            <w:webHidden/>
+          </w:rPr>
+          <w:fldChar w:fldCharType="separate"/>
+        </w:r>
+        <w:r>
+          <w:rPr>
+            <w:noProof/>
+            <w:webHidden/>
+          </w:rPr>
+          <w:t>3</w:t>
+        </w:r>
+        <w:r>
+          <w:rPr>
+            <w:noProof/>
+            <w:webHidden/>
+          </w:rPr>
+          <w:fldChar w:fldCharType="end"/>
+        </w:r>
+      </w:hyperlink>
+    </w:p>
+    <w:p>
+      <w:pPr>
+        <w:pStyle w:val="Obsah4"/>
+        <w:tabs>
+          <w:tab w:val="right" w:leader="dot" w:pos="9062"/>
+        </w:tabs>
+        <w:rPr>
+          <w:rStyle w:val="Hypertextovprepojenie"/>
+          <w:noProof/>
+        </w:rPr>
+      </w:pPr>
+      <w:hyperlink w:anchor="_Toc21686479" w:history="1">
+        <w:r>
+          <w:rPr>
+            <w:rStyle w:val="Hypertextovprepojenie"/>
+            <w:noProof/>
+          </w:rPr>
           <w:t>Zmiešaná ekonomika</w:t>
         </w:r>
         <w:r>
@@ -834,7 +853,7 @@
             <w:noProof/>
             <w:webHidden/>
           </w:rPr>
-          <w:instrText xml:space="preserve"> PAGEREF _Toc21676405 \h </w:instrText>
+          <w:instrText xml:space="preserve"> PAGEREF _Toc21686479 \h </w:instrText>
         </w:r>
         <w:r>
           <w:rPr>
@@ -865,25 +884,561 @@
         </w:r>
       </w:hyperlink>
     </w:p>
-    <w:p>
-      <w:pPr>
-        <w:rPr>
-          <w:rFonts w:asciiTheme="majorHAnsi" w:eastAsiaTheme="majorEastAsia" w:hAnsiTheme="majorHAnsi" w:cstheme="majorBidi"/>
-          <w:color w:val="000000" w:themeColor="text1"/>
-          <w:sz w:val="32"/>
-          <w:szCs w:val="32"/>
-        </w:rPr>
-      </w:pPr>
-      <w:r>
-        <w:rPr>
-          <w:color w:val="000000" w:themeColor="text1"/>
-        </w:rPr>
+    <w:p/>
+    <w:p>
+      <w:pPr>
+        <w:pStyle w:val="Obsah2"/>
+        <w:rPr>
+          <w:rStyle w:val="Hypertextovprepojenie"/>
+        </w:rPr>
+      </w:pPr>
+      <w:hyperlink w:anchor="_Toc21686480" w:history="1">
+        <w:r>
+          <w:rPr>
+            <w:rStyle w:val="Hypertextovprepojenie"/>
+          </w:rPr>
+          <w:t>Hranica produkčných mozností krajiny</w:t>
+        </w:r>
+        <w:r>
+          <w:rPr>
+            <w:webHidden/>
+          </w:rPr>
+          <w:tab/>
+        </w:r>
+        <w:r>
+          <w:rPr>
+            <w:webHidden/>
+          </w:rPr>
+          <w:fldChar w:fldCharType="begin"/>
+        </w:r>
+        <w:r>
+          <w:rPr>
+            <w:webHidden/>
+          </w:rPr>
+          <w:instrText xml:space="preserve"> PAGEREF _Toc21686480 \h </w:instrText>
+        </w:r>
+        <w:r>
+          <w:rPr>
+            <w:webHidden/>
+          </w:rPr>
+        </w:r>
+        <w:r>
+          <w:rPr>
+            <w:webHidden/>
+          </w:rPr>
+          <w:fldChar w:fldCharType="separate"/>
+        </w:r>
+        <w:r>
+          <w:rPr>
+            <w:webHidden/>
+          </w:rPr>
+          <w:t>3</w:t>
+        </w:r>
+        <w:r>
+          <w:rPr>
+            <w:webHidden/>
+          </w:rPr>
+          <w:fldChar w:fldCharType="end"/>
+        </w:r>
+      </w:hyperlink>
+    </w:p>
+    <w:p/>
+    <w:p>
+      <w:pPr>
+        <w:pStyle w:val="Obsah2"/>
+        <w:rPr>
+          <w:rStyle w:val="Hypertextovprepojenie"/>
+        </w:rPr>
+      </w:pPr>
+      <w:hyperlink w:anchor="_Toc21686481" w:history="1">
+        <w:r>
+          <w:rPr>
+            <w:rStyle w:val="Hypertextovprepojenie"/>
+          </w:rPr>
+          <w:t>Trhový mechanizmus, dopyt a ponuka</w:t>
+        </w:r>
+        <w:r>
+          <w:rPr>
+            <w:webHidden/>
+          </w:rPr>
+          <w:tab/>
+        </w:r>
+        <w:r>
+          <w:rPr>
+            <w:webHidden/>
+          </w:rPr>
+          <w:fldChar w:fldCharType="begin"/>
+        </w:r>
+        <w:r>
+          <w:rPr>
+            <w:webHidden/>
+          </w:rPr>
+          <w:instrText xml:space="preserve"> PAGEREF _Toc21686481 \h </w:instrText>
+        </w:r>
+        <w:r>
+          <w:rPr>
+            <w:webHidden/>
+          </w:rPr>
+        </w:r>
+        <w:r>
+          <w:rPr>
+            <w:webHidden/>
+          </w:rPr>
+          <w:fldChar w:fldCharType="separate"/>
+        </w:r>
+        <w:r>
+          <w:rPr>
+            <w:webHidden/>
+          </w:rPr>
+          <w:t>4</w:t>
+        </w:r>
+        <w:r>
+          <w:rPr>
+            <w:webHidden/>
+          </w:rPr>
+          <w:fldChar w:fldCharType="end"/>
+        </w:r>
+      </w:hyperlink>
+    </w:p>
+    <w:p/>
+    <w:p>
+      <w:pPr>
+        <w:pStyle w:val="Obsah2"/>
+        <w:rPr>
+          <w:rFonts w:eastAsiaTheme="minorEastAsia"/>
+          <w:lang w:eastAsia="sk-SK"/>
+        </w:rPr>
+      </w:pPr>
+      <w:hyperlink w:anchor="_Toc21686482" w:history="1">
+        <w:r>
+          <w:rPr>
+            <w:rStyle w:val="Hypertextovprepojenie"/>
+          </w:rPr>
+          <w:t>Zlyhania trhu</w:t>
+        </w:r>
+        <w:r>
+          <w:rPr>
+            <w:webHidden/>
+          </w:rPr>
+          <w:tab/>
+        </w:r>
+        <w:r>
+          <w:rPr>
+            <w:webHidden/>
+          </w:rPr>
+          <w:fldChar w:fldCharType="begin"/>
+        </w:r>
+        <w:r>
+          <w:rPr>
+            <w:webHidden/>
+          </w:rPr>
+          <w:instrText xml:space="preserve"> PAGEREF _Toc21686482 \h </w:instrText>
+        </w:r>
+        <w:r>
+          <w:rPr>
+            <w:webHidden/>
+          </w:rPr>
+        </w:r>
+        <w:r>
+          <w:rPr>
+            <w:webHidden/>
+          </w:rPr>
+          <w:fldChar w:fldCharType="separate"/>
+        </w:r>
+        <w:r>
+          <w:rPr>
+            <w:webHidden/>
+          </w:rPr>
+          <w:t>5</w:t>
+        </w:r>
+        <w:r>
+          <w:rPr>
+            <w:webHidden/>
+          </w:rPr>
+          <w:fldChar w:fldCharType="end"/>
+        </w:r>
+      </w:hyperlink>
+    </w:p>
+    <w:p>
+      <w:pPr>
+        <w:pStyle w:val="Obsah3"/>
+        <w:rPr>
+          <w:rFonts w:eastAsiaTheme="minorEastAsia"/>
+          <w:lang w:eastAsia="sk-SK"/>
+        </w:rPr>
+      </w:pPr>
+      <w:hyperlink w:anchor="_Toc21686483" w:history="1">
+        <w:r>
+          <w:rPr>
+            <w:rStyle w:val="Hypertextovprepojenie"/>
+            <w:b w:val="0"/>
+            <w:bCs w:val="0"/>
+          </w:rPr>
+          <w:t>Nedokonalá konkurencia</w:t>
+        </w:r>
+        <w:r>
+          <w:rPr>
+            <w:webHidden/>
+          </w:rPr>
+          <w:tab/>
+        </w:r>
+        <w:r>
+          <w:rPr>
+            <w:webHidden/>
+          </w:rPr>
+          <w:fldChar w:fldCharType="begin"/>
+        </w:r>
+        <w:r>
+          <w:rPr>
+            <w:webHidden/>
+          </w:rPr>
+          <w:instrText xml:space="preserve"> PAGEREF _Toc21686483 \h </w:instrText>
+        </w:r>
+        <w:r>
+          <w:rPr>
+            <w:webHidden/>
+          </w:rPr>
+        </w:r>
+        <w:r>
+          <w:rPr>
+            <w:webHidden/>
+          </w:rPr>
+          <w:fldChar w:fldCharType="separate"/>
+        </w:r>
+        <w:r>
+          <w:rPr>
+            <w:webHidden/>
+          </w:rPr>
+          <w:t>5</w:t>
+        </w:r>
+        <w:r>
+          <w:rPr>
+            <w:webHidden/>
+          </w:rPr>
+          <w:fldChar w:fldCharType="end"/>
+        </w:r>
+      </w:hyperlink>
+    </w:p>
+    <w:p>
+      <w:pPr>
+        <w:pStyle w:val="Obsah4"/>
+        <w:tabs>
+          <w:tab w:val="right" w:leader="dot" w:pos="9062"/>
+        </w:tabs>
+        <w:rPr>
+          <w:rFonts w:eastAsiaTheme="minorEastAsia"/>
+          <w:noProof/>
+          <w:lang w:eastAsia="sk-SK"/>
+        </w:rPr>
+      </w:pPr>
+      <w:hyperlink w:anchor="_Toc21686484" w:history="1">
+        <w:r>
+          <w:rPr>
+            <w:rStyle w:val="Hypertextovprepojenie"/>
+            <w:noProof/>
+          </w:rPr>
+          <w:t>Nástroje konkurencie</w:t>
+        </w:r>
+        <w:r>
+          <w:rPr>
+            <w:noProof/>
+            <w:webHidden/>
+          </w:rPr>
+          <w:tab/>
+        </w:r>
+        <w:r>
+          <w:rPr>
+            <w:noProof/>
+            <w:webHidden/>
+          </w:rPr>
+          <w:fldChar w:fldCharType="begin"/>
+        </w:r>
+        <w:r>
+          <w:rPr>
+            <w:noProof/>
+            <w:webHidden/>
+          </w:rPr>
+          <w:instrText xml:space="preserve"> PAGEREF _Toc21686484 \h </w:instrText>
+        </w:r>
+        <w:r>
+          <w:rPr>
+            <w:noProof/>
+            <w:webHidden/>
+          </w:rPr>
+        </w:r>
+        <w:r>
+          <w:rPr>
+            <w:noProof/>
+            <w:webHidden/>
+          </w:rPr>
+          <w:fldChar w:fldCharType="separate"/>
+        </w:r>
+        <w:r>
+          <w:rPr>
+            <w:noProof/>
+            <w:webHidden/>
+          </w:rPr>
+          <w:t>6</w:t>
+        </w:r>
+        <w:r>
+          <w:rPr>
+            <w:noProof/>
+            <w:webHidden/>
+          </w:rPr>
+          <w:fldChar w:fldCharType="end"/>
+        </w:r>
+      </w:hyperlink>
+    </w:p>
+    <w:p>
+      <w:pPr>
+        <w:pStyle w:val="Obsah3"/>
+        <w:rPr>
+          <w:rFonts w:eastAsiaTheme="minorEastAsia"/>
+          <w:lang w:eastAsia="sk-SK"/>
+        </w:rPr>
+      </w:pPr>
+      <w:hyperlink w:anchor="_Toc21686485" w:history="1">
+        <w:r>
+          <w:rPr>
+            <w:rStyle w:val="Hypertextovprepojenie"/>
+            <w:b w:val="0"/>
+            <w:bCs w:val="0"/>
+          </w:rPr>
+          <w:t>Neschopnosť zabezpečiť verejný statok</w:t>
+        </w:r>
+        <w:r>
+          <w:rPr>
+            <w:webHidden/>
+          </w:rPr>
+          <w:tab/>
+        </w:r>
+        <w:r>
+          <w:rPr>
+            <w:webHidden/>
+          </w:rPr>
+          <w:fldChar w:fldCharType="begin"/>
+        </w:r>
+        <w:r>
+          <w:rPr>
+            <w:webHidden/>
+          </w:rPr>
+          <w:instrText xml:space="preserve"> PAGEREF _Toc21686485 \h </w:instrText>
+        </w:r>
+        <w:r>
+          <w:rPr>
+            <w:webHidden/>
+          </w:rPr>
+        </w:r>
+        <w:r>
+          <w:rPr>
+            <w:webHidden/>
+          </w:rPr>
+          <w:fldChar w:fldCharType="separate"/>
+        </w:r>
+        <w:r>
+          <w:rPr>
+            <w:webHidden/>
+          </w:rPr>
+          <w:t>6</w:t>
+        </w:r>
+        <w:r>
+          <w:rPr>
+            <w:webHidden/>
+          </w:rPr>
+          <w:fldChar w:fldCharType="end"/>
+        </w:r>
+      </w:hyperlink>
+    </w:p>
+    <w:p>
+      <w:pPr>
+        <w:pStyle w:val="Obsah3"/>
+        <w:rPr>
+          <w:rFonts w:eastAsiaTheme="minorEastAsia"/>
+          <w:lang w:eastAsia="sk-SK"/>
+        </w:rPr>
+      </w:pPr>
+      <w:hyperlink w:anchor="_Toc21686486" w:history="1">
+        <w:r>
+          <w:rPr>
+            <w:rStyle w:val="Hypertextovprepojenie"/>
+            <w:b w:val="0"/>
+            <w:bCs w:val="0"/>
+          </w:rPr>
+          <w:t>Externality</w:t>
+        </w:r>
+        <w:r>
+          <w:rPr>
+            <w:webHidden/>
+          </w:rPr>
+          <w:tab/>
+        </w:r>
+        <w:r>
+          <w:rPr>
+            <w:webHidden/>
+          </w:rPr>
+          <w:fldChar w:fldCharType="begin"/>
+        </w:r>
+        <w:r>
+          <w:rPr>
+            <w:webHidden/>
+          </w:rPr>
+          <w:instrText xml:space="preserve"> PAGEREF _Toc21686486 \h </w:instrText>
+        </w:r>
+        <w:r>
+          <w:rPr>
+            <w:webHidden/>
+          </w:rPr>
+        </w:r>
+        <w:r>
+          <w:rPr>
+            <w:webHidden/>
+          </w:rPr>
+          <w:fldChar w:fldCharType="separate"/>
+        </w:r>
+        <w:r>
+          <w:rPr>
+            <w:webHidden/>
+          </w:rPr>
+          <w:t>6</w:t>
+        </w:r>
+        <w:r>
+          <w:rPr>
+            <w:webHidden/>
+          </w:rPr>
+          <w:fldChar w:fldCharType="end"/>
+        </w:r>
+      </w:hyperlink>
+    </w:p>
+    <w:p>
+      <w:pPr>
+        <w:pStyle w:val="Obsah3"/>
+        <w:rPr>
+          <w:rStyle w:val="Hypertextovprepojenie"/>
+        </w:rPr>
+      </w:pPr>
+      <w:hyperlink w:anchor="_Toc21686487" w:history="1">
+        <w:r>
+          <w:rPr>
+            <w:rStyle w:val="Hypertextovprepojenie"/>
+            <w:b w:val="0"/>
+            <w:bCs w:val="0"/>
+          </w:rPr>
+          <w:t>Nerovnomerná distribúcia informácií</w:t>
+        </w:r>
+        <w:r>
+          <w:rPr>
+            <w:webHidden/>
+          </w:rPr>
+          <w:tab/>
+        </w:r>
+        <w:r>
+          <w:rPr>
+            <w:webHidden/>
+          </w:rPr>
+          <w:fldChar w:fldCharType="begin"/>
+        </w:r>
+        <w:r>
+          <w:rPr>
+            <w:webHidden/>
+          </w:rPr>
+          <w:instrText xml:space="preserve"> PAGEREF _Toc21686487 \h </w:instrText>
+        </w:r>
+        <w:r>
+          <w:rPr>
+            <w:webHidden/>
+          </w:rPr>
+        </w:r>
+        <w:r>
+          <w:rPr>
+            <w:webHidden/>
+          </w:rPr>
+          <w:fldChar w:fldCharType="separate"/>
+        </w:r>
+        <w:r>
+          <w:rPr>
+            <w:webHidden/>
+          </w:rPr>
+          <w:t>6</w:t>
+        </w:r>
+        <w:r>
+          <w:rPr>
+            <w:webHidden/>
+          </w:rPr>
+          <w:fldChar w:fldCharType="end"/>
+        </w:r>
+      </w:hyperlink>
+    </w:p>
+    <w:p/>
+    <w:p>
+      <w:pPr>
+        <w:pStyle w:val="Obsah2"/>
+        <w:rPr>
+          <w:rFonts w:eastAsiaTheme="minorEastAsia"/>
+          <w:lang w:eastAsia="sk-SK"/>
+        </w:rPr>
+      </w:pPr>
+      <w:hyperlink w:anchor="_Toc21686488" w:history="1">
+        <w:r>
+          <w:rPr>
+            <w:rStyle w:val="Hypertextovprepojenie"/>
+          </w:rPr>
+          <w:t>Teória verejnej voľby</w:t>
+        </w:r>
+        <w:r>
+          <w:rPr>
+            <w:webHidden/>
+          </w:rPr>
+          <w:tab/>
+        </w:r>
+        <w:r>
+          <w:rPr>
+            <w:webHidden/>
+          </w:rPr>
+          <w:fldChar w:fldCharType="begin"/>
+        </w:r>
+        <w:r>
+          <w:rPr>
+            <w:webHidden/>
+          </w:rPr>
+          <w:instrText xml:space="preserve"> PAGEREF _Toc21686488 \h </w:instrText>
+        </w:r>
+        <w:r>
+          <w:rPr>
+            <w:webHidden/>
+          </w:rPr>
+        </w:r>
+        <w:r>
+          <w:rPr>
+            <w:webHidden/>
+          </w:rPr>
+          <w:fldChar w:fldCharType="separate"/>
+        </w:r>
+        <w:r>
+          <w:rPr>
+            <w:webHidden/>
+          </w:rPr>
+          <w:t>7</w:t>
+        </w:r>
+        <w:r>
+          <w:rPr>
+            <w:webHidden/>
+          </w:rPr>
+          <w:fldChar w:fldCharType="end"/>
+        </w:r>
+      </w:hyperlink>
+    </w:p>
+    <w:p>
+      <w:pPr>
+        <w:pStyle w:val="Obsah1"/>
+        <w:rPr>
+          <w:rFonts w:eastAsiaTheme="minorEastAsia"/>
+          <w:lang w:eastAsia="sk-SK"/>
+        </w:rPr>
+      </w:pPr>
+      <w:r>
         <w:fldChar w:fldCharType="end"/>
       </w:r>
       <w:r>
-        <w:rPr>
-          <w:color w:val="000000" w:themeColor="text1"/>
-        </w:rPr>
         <w:br w:type="page"/>
       </w:r>
     </w:p>
@@ -897,7 +1452,8 @@
           <w:color w:val="000000" w:themeColor="text1"/>
         </w:rPr>
       </w:pPr>
-      <w:bookmarkStart w:id="0" w:name="_Toc21676397"/>
+      <w:bookmarkStart w:id="1" w:name="_Toc21676397"/>
+      <w:bookmarkStart w:id="2" w:name="_Toc21686470"/>
       <w:r>
         <w:rPr>
           <w:b/>
@@ -906,7 +1462,8 @@
         </w:rPr>
         <w:t>Ekonómia</w:t>
       </w:r>
-      <w:bookmarkEnd w:id="0"/>
+      <w:bookmarkEnd w:id="1"/>
+      <w:bookmarkEnd w:id="2"/>
       <w:r>
         <w:rPr>
           <w:b/>
@@ -985,13 +1542,7 @@
         <w:rPr>
           <w:color w:val="000000" w:themeColor="text1"/>
         </w:rPr>
-        <w:t xml:space="preserve"> - </w:t>
-      </w:r>
-      <w:r>
-        <w:rPr>
-          <w:color w:val="000000" w:themeColor="text1"/>
-        </w:rPr>
-        <w:t>skúma fungovanie ekonomiky ako celku, zaoberá sa tzv. agregátnymi (súhrnnými) veličinami ako je inflácia, nezamestnanosť, menová a fiškálna (rozpočtová) politika štátov, ekonomický rast.</w:t>
+        <w:t xml:space="preserve"> - skúma fungovanie ekonomiky ako celku, zaoberá sa tzv. agregátnymi (súhrnnými) veličinami ako je inflácia, nezamestnanosť, menová a fiškálna (rozpočtová) politika štátov, ekonomický rast.</w:t>
       </w:r>
     </w:p>
     <w:p>
@@ -1223,7 +1774,8 @@
           <w:u w:val="single"/>
         </w:rPr>
       </w:pPr>
-      <w:bookmarkStart w:id="1" w:name="_Toc21676398"/>
+      <w:bookmarkStart w:id="3" w:name="_Toc21676398"/>
+      <w:bookmarkStart w:id="4" w:name="_Toc21686471"/>
       <w:r>
         <w:rPr>
           <w:b/>
@@ -1233,7 +1785,8 @@
         </w:rPr>
         <w:t>Ekonomika</w:t>
       </w:r>
-      <w:bookmarkEnd w:id="1"/>
+      <w:bookmarkEnd w:id="3"/>
+      <w:bookmarkEnd w:id="4"/>
     </w:p>
     <w:p>
       <w:pPr>
@@ -1247,13 +1800,7 @@
         <w:rPr>
           <w:color w:val="000000" w:themeColor="text1"/>
         </w:rPr>
-        <w:t>Č</w:t>
-      </w:r>
-      <w:r>
-        <w:rPr>
-          <w:color w:val="000000" w:themeColor="text1"/>
-        </w:rPr>
-        <w:t>asť (spoločenského) života (súhrn činností a zariadení) zameraná na materiálne udržiavanie a zabezpečovanie ľudského života; oblasť spoločenskej činnosti</w:t>
+        <w:t>Časť (spoločenského) života (súhrn činností a zariadení) zameraná na materiálne udržiavanie a zabezpečovanie ľudského života; oblasť spoločenskej činnosti</w:t>
       </w:r>
       <w:r>
         <w:rPr>
@@ -1270,7 +1817,8 @@
           <w:color w:val="000000" w:themeColor="text1"/>
         </w:rPr>
       </w:pPr>
-      <w:bookmarkStart w:id="2" w:name="_Toc21676399"/>
+      <w:bookmarkStart w:id="5" w:name="_Toc21676399"/>
+      <w:bookmarkStart w:id="6" w:name="_Toc21686472"/>
       <w:r>
         <w:rPr>
           <w:rStyle w:val="Nadpis3Char"/>
@@ -1281,7 +1829,8 @@
         </w:rPr>
         <w:t>Merkantilizmus</w:t>
       </w:r>
-      <w:bookmarkEnd w:id="2"/>
+      <w:bookmarkEnd w:id="5"/>
+      <w:bookmarkEnd w:id="6"/>
       <w:r>
         <w:rPr>
           <w:color w:val="000000" w:themeColor="text1"/>
@@ -1306,7 +1855,8 @@
           <w:color w:val="000000" w:themeColor="text1"/>
         </w:rPr>
       </w:pPr>
-      <w:bookmarkStart w:id="3" w:name="_Toc21676400"/>
+      <w:bookmarkStart w:id="7" w:name="_Toc21676400"/>
+      <w:bookmarkStart w:id="8" w:name="_Toc21686473"/>
       <w:r>
         <w:rPr>
           <w:rStyle w:val="Nadpis3Char"/>
@@ -1317,7 +1867,8 @@
         </w:rPr>
         <w:t>Fyziokratizmus</w:t>
       </w:r>
-      <w:bookmarkEnd w:id="3"/>
+      <w:bookmarkEnd w:id="7"/>
+      <w:bookmarkEnd w:id="8"/>
       <w:r>
         <w:rPr>
           <w:color w:val="000000" w:themeColor="text1"/>
@@ -1384,7 +1935,8 @@
           <w:color w:val="000000" w:themeColor="text1"/>
         </w:rPr>
       </w:pPr>
-      <w:bookmarkStart w:id="4" w:name="_Toc21676401"/>
+      <w:bookmarkStart w:id="9" w:name="_Toc21676401"/>
+      <w:bookmarkStart w:id="10" w:name="_Toc21686474"/>
       <w:r>
         <w:rPr>
           <w:rStyle w:val="Nadpis3Char"/>
@@ -1395,7 +1947,8 @@
         </w:rPr>
         <w:t>Monetarizmus</w:t>
       </w:r>
-      <w:bookmarkEnd w:id="4"/>
+      <w:bookmarkEnd w:id="9"/>
+      <w:bookmarkEnd w:id="10"/>
       <w:r>
         <w:rPr>
           <w:color w:val="000000" w:themeColor="text1"/>
@@ -1437,7 +1990,8 @@
       <w:pPr>
         <w:pStyle w:val="Nadpis3"/>
       </w:pPr>
-      <w:bookmarkStart w:id="5" w:name="_Toc21676402"/>
+      <w:bookmarkStart w:id="11" w:name="_Toc21676402"/>
+      <w:bookmarkStart w:id="12" w:name="_Toc21686475"/>
       <w:r>
         <w:rPr>
           <w:rStyle w:val="Nadpis3Char"/>
@@ -1448,10 +2002,11 @@
         </w:rPr>
         <w:t>Typy ekonomík</w:t>
       </w:r>
-      <w:bookmarkEnd w:id="5"/>
+      <w:bookmarkEnd w:id="11"/>
       <w:r>
         <w:t xml:space="preserve"> :</w:t>
       </w:r>
+      <w:bookmarkEnd w:id="12"/>
     </w:p>
     <w:p>
       <w:pPr>
@@ -1473,7 +2028,8 @@
           <w:u w:val="single"/>
         </w:rPr>
       </w:pPr>
-      <w:bookmarkStart w:id="6" w:name="_Toc21676403"/>
+      <w:bookmarkStart w:id="13" w:name="_Toc21676403"/>
+      <w:bookmarkStart w:id="14" w:name="_Toc21686476"/>
       <w:r>
         <w:rPr>
           <w:rStyle w:val="Nadpis4Char"/>
@@ -1484,7 +2040,7 @@
         </w:rPr>
         <w:t>Zvyková ekonomika</w:t>
       </w:r>
-      <w:bookmarkEnd w:id="6"/>
+      <w:bookmarkEnd w:id="13"/>
       <w:r>
         <w:rPr>
           <w:rStyle w:val="Nadpis4Char"/>
@@ -1495,6 +2051,7 @@
         </w:rPr>
         <w:t>,</w:t>
       </w:r>
+      <w:bookmarkEnd w:id="14"/>
     </w:p>
     <w:p>
       <w:pPr>
@@ -1508,7 +2065,31 @@
         <w:rPr>
           <w:color w:val="000000" w:themeColor="text1"/>
         </w:rPr>
-        <w:t>ekonomika inštinktu = tradičná ekonomika</w:t>
+        <w:t>ekonomika inštinktu = tradičná ekonomika, je historicky prekonaná, ekonomické správanie sa riadi inštinktom, zvykom, prenáša sa z generácie na generáciu; primitívny spôsob hospodárenia</w:t>
+      </w:r>
+      <w:r>
+        <w:rPr>
+          <w:color w:val="000000" w:themeColor="text1"/>
+        </w:rPr>
+        <w:t xml:space="preserve"> (</w:t>
+      </w:r>
+      <w:r>
+        <w:rPr>
+          <w:color w:val="000000" w:themeColor="text1"/>
+        </w:rPr>
+        <w:t>čo? – tovary a</w:t>
+      </w:r>
+      <w:r>
+        <w:rPr>
+          <w:color w:val="000000" w:themeColor="text1"/>
+        </w:rPr>
+        <w:t> </w:t>
+      </w:r>
+      <w:r>
+        <w:rPr>
+          <w:color w:val="000000" w:themeColor="text1"/>
+        </w:rPr>
+        <w:t>statky</w:t>
       </w:r>
       <w:r>
         <w:rPr>
@@ -1520,31 +2101,7 @@
         <w:rPr>
           <w:color w:val="000000" w:themeColor="text1"/>
         </w:rPr>
-        <w:t>je historicky prekonaná, ekonomické správanie sa riadi inštinktom, zvykom, prenáša sa z generácie na generáciu; primitívny spôsob hospodárenia</w:t>
-      </w:r>
-      <w:r>
-        <w:rPr>
-          <w:color w:val="000000" w:themeColor="text1"/>
-        </w:rPr>
-        <w:t xml:space="preserve"> (</w:t>
-      </w:r>
-      <w:r>
-        <w:rPr>
-          <w:color w:val="000000" w:themeColor="text1"/>
-        </w:rPr>
-        <w:t>čo? – tovary a</w:t>
-      </w:r>
-      <w:r>
-        <w:rPr>
-          <w:color w:val="000000" w:themeColor="text1"/>
-        </w:rPr>
-        <w:t> </w:t>
-      </w:r>
-      <w:r>
-        <w:rPr>
-          <w:color w:val="000000" w:themeColor="text1"/>
-        </w:rPr>
-        <w:t>statky</w:t>
+        <w:t>ako? – ručne (hlavne)</w:t>
       </w:r>
       <w:r>
         <w:rPr>
@@ -1556,18 +2113,6 @@
         <w:rPr>
           <w:color w:val="000000" w:themeColor="text1"/>
         </w:rPr>
-        <w:t>ako? – ručne (hlavne)</w:t>
-      </w:r>
-      <w:r>
-        <w:rPr>
-          <w:color w:val="000000" w:themeColor="text1"/>
-        </w:rPr>
-        <w:t xml:space="preserve">, </w:t>
-      </w:r>
-      <w:r>
-        <w:rPr>
-          <w:color w:val="000000" w:themeColor="text1"/>
-        </w:rPr>
         <w:t>pre koho? – pre vlastnú spotrebu</w:t>
       </w:r>
       <w:r>
@@ -1590,7 +2135,8 @@
       <w:pPr>
         <w:pStyle w:val="Nadpis4"/>
       </w:pPr>
-      <w:bookmarkStart w:id="7" w:name="_Toc21676404"/>
+      <w:bookmarkStart w:id="15" w:name="_Toc21676404"/>
+      <w:bookmarkStart w:id="16" w:name="_Toc21686477"/>
       <w:r>
         <w:rPr>
           <w:rStyle w:val="Nadpis4Char"/>
@@ -1601,10 +2147,11 @@
         </w:rPr>
         <w:t>Príkazová ekonomika</w:t>
       </w:r>
-      <w:bookmarkEnd w:id="7"/>
+      <w:bookmarkEnd w:id="15"/>
       <w:r>
         <w:t>,</w:t>
       </w:r>
+      <w:bookmarkEnd w:id="16"/>
     </w:p>
     <w:p>
       <w:pPr>
@@ -1618,73 +2165,13 @@
         <w:rPr>
           <w:color w:val="000000" w:themeColor="text1"/>
         </w:rPr>
-        <w:t>alebo centrálne plánovaná ekonomika je systém organizácie a riadenia ekonomiky založený na príkazoch a administratívnych rozhodnutiach z centra. Táto ekonomika zvyčajne nevyužíva výrobné zdroje krajiny efektívne a spravidla ide o nedostatkovú ekonomiku.</w:t>
-      </w:r>
-      <w:r>
-        <w:rPr>
-          <w:color w:val="000000" w:themeColor="text1"/>
-        </w:rPr>
-        <w:t xml:space="preserve"> </w:t>
-      </w:r>
-      <w:r>
-        <w:rPr>
-          <w:color w:val="000000" w:themeColor="text1"/>
-        </w:rPr>
-        <w:t>Uplatňovalo sa v bývalom ZSSR a jeho satelitoch, vrátane Česko-Slovenska. Tento typ ekonomiky sa stále uplatňuje v KĽDR.</w:t>
-      </w:r>
-      <w:r>
-        <w:rPr>
-          <w:color w:val="000000" w:themeColor="text1"/>
-        </w:rPr>
-        <w:t xml:space="preserve"> </w:t>
-      </w:r>
-      <w:r>
-        <w:rPr>
-          <w:color w:val="000000" w:themeColor="text1"/>
-        </w:rPr>
-        <w:t>funkcie trhu sú nahradené štátnym plánom, plánuje sa dlhodobo dopredu na niekoľko rokov</w:t>
-      </w:r>
-      <w:r>
-        <w:rPr>
-          <w:color w:val="000000" w:themeColor="text1"/>
-        </w:rPr>
-        <w:t>. N</w:t>
-      </w:r>
-      <w:r>
-        <w:rPr>
-          <w:color w:val="000000" w:themeColor="text1"/>
-        </w:rPr>
-        <w:t>eexistuje súkromný sektor, neexistuje konkurencia</w:t>
-      </w:r>
-      <w:r>
-        <w:rPr>
-          <w:color w:val="000000" w:themeColor="text1"/>
-        </w:rPr>
-        <w:t xml:space="preserve"> (</w:t>
-      </w:r>
-      <w:r>
-        <w:rPr>
-          <w:color w:val="000000" w:themeColor="text1"/>
-        </w:rPr>
-        <w:t>čo? – čo bolo nutné</w:t>
-      </w:r>
-      <w:r>
-        <w:rPr>
-          <w:color w:val="000000" w:themeColor="text1"/>
-        </w:rPr>
-        <w:t xml:space="preserve"> </w:t>
-      </w:r>
-      <w:r>
-        <w:rPr>
-          <w:color w:val="000000" w:themeColor="text1"/>
-        </w:rPr>
-        <w:t>aby boli všetci rovnako spokojn</w:t>
-      </w:r>
-      <w:r>
-        <w:rPr>
-          <w:color w:val="000000" w:themeColor="text1"/>
-        </w:rPr>
-        <w:t xml:space="preserve">í, </w:t>
+        <w:t>alebo centrálne plánovaná ekonomika je systém organizácie a riadenia ekonomiky založený na príkazoch a administratívnych rozhodnutiach z centra. Táto ekonomika zvyčajne nevyužíva výrobné zdroje krajiny efektívne a spravidla ide o nedostatkovú ekonomiku. Uplatňovalo sa v bývalom ZSSR a jeho satelitoch, vrátane Česko-Slovenska. Tento typ ekonomiky sa stále uplatňuje v KĽDR.</w:t>
+      </w:r>
+      <w:r>
+        <w:rPr>
+          <w:color w:val="000000" w:themeColor="text1"/>
+        </w:rPr>
+        <w:t xml:space="preserve"> funkcie trhu sú nahradené štátnym plánom, plánuje sa dlhodobo dopredu na niekoľko rokov. Neexistuje súkromný sektor, neexistuje konkurencia (čo? – čo bolo nutné aby boli všetci rovnako spokojní, </w:t>
       </w:r>
       <w:r>
         <w:rPr>
@@ -1734,6 +2221,7 @@
       <w:pPr>
         <w:pStyle w:val="Nadpis4"/>
       </w:pPr>
+      <w:bookmarkStart w:id="17" w:name="_Toc21686478"/>
       <w:r>
         <w:rPr>
           <w:rStyle w:val="Nadpis4Char"/>
@@ -1755,112 +2243,39 @@
         <w:t>rhová ekonomika</w:t>
       </w:r>
       <w:r>
-        <w:t xml:space="preserve">, </w:t>
-      </w:r>
-    </w:p>
-    <w:p>
-      <w:pPr>
-        <w:jc w:val="both"/>
-        <w:rPr>
-          <w:color w:val="000000" w:themeColor="text1"/>
-        </w:rPr>
-      </w:pPr>
-      <w:r>
-        <w:rPr>
-          <w:color w:val="000000" w:themeColor="text1"/>
-        </w:rPr>
-        <w:t>alebo trhové hospodárstvo kapitalizmus</w:t>
-      </w:r>
-      <w:r>
-        <w:rPr>
-          <w:color w:val="000000" w:themeColor="text1"/>
-        </w:rPr>
         <w:t>,</w:t>
       </w:r>
-      <w:r>
-        <w:rPr>
-          <w:color w:val="000000" w:themeColor="text1"/>
-        </w:rPr>
-        <w:t xml:space="preserve"> je ekonomika založená na systéme slobodného podnikania voľnej súťaže. Funguje prostredníctvom trhového mechanizmu, v ktorom vstupuje do vzájomného vzťahu ponuka a dopyt a výsledkom je trhová cena.</w:t>
-      </w:r>
-      <w:r>
-        <w:rPr>
-          <w:color w:val="000000" w:themeColor="text1"/>
-        </w:rPr>
+      <w:bookmarkEnd w:id="17"/>
+      <w:r>
         <w:t xml:space="preserve"> </w:t>
       </w:r>
-      <w:r>
-        <w:rPr>
-          <w:color w:val="000000" w:themeColor="text1"/>
-        </w:rPr>
-        <w:t>V</w:t>
-      </w:r>
-      <w:r>
-        <w:rPr>
-          <w:color w:val="000000" w:themeColor="text1"/>
-        </w:rPr>
-        <w:t>šetci majú rovnaké podmienky, všetci o všetkom vedia</w:t>
-      </w:r>
-      <w:r>
-        <w:rPr>
-          <w:color w:val="000000" w:themeColor="text1"/>
-        </w:rPr>
-        <w:t xml:space="preserve">, </w:t>
-      </w:r>
-      <w:r>
-        <w:rPr>
-          <w:color w:val="000000" w:themeColor="text1"/>
-        </w:rPr>
-        <w:t>v čistej podobe sa vyskytla len chvíľu v 19. storočí</w:t>
-      </w:r>
-      <w:r>
-        <w:rPr>
-          <w:color w:val="000000" w:themeColor="text1"/>
-        </w:rPr>
-        <w:t xml:space="preserve"> </w:t>
-      </w:r>
-      <w:r>
-        <w:rPr>
-          <w:color w:val="000000" w:themeColor="text1"/>
-        </w:rPr>
-        <w:t>čo? – určuje trh (spotrebitelia)</w:t>
-      </w:r>
-      <w:r>
-        <w:rPr>
-          <w:color w:val="000000" w:themeColor="text1"/>
-        </w:rPr>
-        <w:t xml:space="preserve">, </w:t>
-      </w:r>
-      <w:r>
-        <w:rPr>
-          <w:color w:val="000000" w:themeColor="text1"/>
-        </w:rPr>
-        <w:t>ako? – rieši firma (a konkurencia firiem)</w:t>
-      </w:r>
-      <w:r>
-        <w:rPr>
-          <w:color w:val="000000" w:themeColor="text1"/>
-        </w:rPr>
-        <w:t xml:space="preserve">, </w:t>
-      </w:r>
-      <w:r>
-        <w:rPr>
-          <w:color w:val="000000" w:themeColor="text1"/>
-        </w:rPr>
-        <w:t>pre koho? – pre spotrebiteľov</w:t>
-      </w:r>
-      <w:r>
-        <w:rPr>
-          <w:color w:val="000000" w:themeColor="text1"/>
-        </w:rPr>
-        <w:t>)</w:t>
+    </w:p>
+    <w:p>
+      <w:pPr>
+        <w:jc w:val="both"/>
+        <w:rPr>
+          <w:color w:val="000000" w:themeColor="text1"/>
+        </w:rPr>
+      </w:pPr>
+      <w:r>
+        <w:rPr>
+          <w:color w:val="000000" w:themeColor="text1"/>
+        </w:rPr>
+        <w:t xml:space="preserve">alebo trhové hospodárstvo kapitalizmus, je ekonomika založená na systéme slobodného podnikania voľnej súťaže. Funguje prostredníctvom trhového mechanizmu, v ktorom vstupuje do vzájomného vzťahu ponuka a dopyt a výsledkom je trhová cena. </w:t>
+      </w:r>
+      <w:r>
+        <w:rPr>
+          <w:color w:val="000000" w:themeColor="text1"/>
+        </w:rPr>
+        <w:t>Všetci majú rovnaké podmienky, všetci o všetkom vedia, v čistej podobe sa vyskytla len chvíľu v 19. storočí čo? – určuje trh (spotrebitelia), ako? – rieši firma (a konkurencia firiem), pre koho? – pre spotrebiteľov)</w:t>
       </w:r>
     </w:p>
     <w:p>
       <w:pPr>
         <w:pStyle w:val="Nadpis4"/>
       </w:pPr>
-      <w:bookmarkStart w:id="8" w:name="_Toc21676405"/>
+      <w:bookmarkStart w:id="18" w:name="_Toc21676405"/>
+      <w:bookmarkStart w:id="19" w:name="_Toc21686479"/>
       <w:r>
         <w:rPr>
           <w:rStyle w:val="Nadpis4Char"/>
@@ -1871,10 +2286,11 @@
         </w:rPr>
         <w:t>Zmiešaná ekonomika</w:t>
       </w:r>
-      <w:bookmarkEnd w:id="8"/>
+      <w:bookmarkEnd w:id="18"/>
       <w:r>
         <w:t>,</w:t>
       </w:r>
+      <w:bookmarkEnd w:id="19"/>
     </w:p>
     <w:p>
       <w:pPr>
@@ -1922,6 +2338,7 @@
           <w:u w:val="single"/>
         </w:rPr>
       </w:pPr>
+      <w:bookmarkStart w:id="20" w:name="_Toc21686480"/>
       <w:r>
         <w:rPr>
           <w:b/>
@@ -1951,6 +2368,7 @@
         </w:rPr>
         <w:t xml:space="preserve"> krajiny</w:t>
       </w:r>
+      <w:bookmarkEnd w:id="20"/>
     </w:p>
     <w:p>
       <w:pPr>
@@ -2350,6 +2768,7 @@
           <w:u w:val="single"/>
         </w:rPr>
       </w:pPr>
+      <w:bookmarkStart w:id="21" w:name="_Toc21686481"/>
       <w:r>
         <w:rPr>
           <w:b/>
@@ -2368,6 +2787,7 @@
         </w:rPr>
         <w:t xml:space="preserve"> ponuka</w:t>
       </w:r>
+      <w:bookmarkEnd w:id="21"/>
       <w:r>
         <w:rPr>
           <w:b/>
@@ -3553,6 +3973,7 @@
           <w:u w:val="single"/>
         </w:rPr>
       </w:pPr>
+      <w:bookmarkStart w:id="22" w:name="_Toc21686482"/>
       <w:r>
         <w:rPr>
           <w:b/>
@@ -3562,6 +3983,7 @@
         </w:rPr>
         <w:t>Zlyhania trhu</w:t>
       </w:r>
+      <w:bookmarkEnd w:id="22"/>
     </w:p>
     <w:p>
       <w:pPr>
@@ -3655,6 +4077,7 @@
           <w:u w:val="single"/>
         </w:rPr>
       </w:pPr>
+      <w:bookmarkStart w:id="23" w:name="_Toc21686483"/>
       <w:r>
         <w:rPr>
           <w:b/>
@@ -3662,7 +4085,17 @@
           <w:color w:val="auto"/>
           <w:u w:val="single"/>
         </w:rPr>
-        <w:t xml:space="preserve">Nedokonalá konkurencia </w:t>
+        <w:t>Nedokonalá konkurencia</w:t>
+      </w:r>
+      <w:bookmarkEnd w:id="23"/>
+      <w:r>
+        <w:rPr>
+          <w:b/>
+          <w:bCs/>
+          <w:color w:val="auto"/>
+          <w:u w:val="single"/>
+        </w:rPr>
+        <w:t xml:space="preserve"> </w:t>
       </w:r>
     </w:p>
     <w:p>
@@ -3728,19 +4161,7 @@
         <w:jc w:val="both"/>
       </w:pPr>
       <w:r>
-        <w:t>výrobu a predaj určitého tovaru zabezpečuje len jedna firma</w:t>
-      </w:r>
-      <w:r>
-        <w:t xml:space="preserve">, </w:t>
-      </w:r>
-      <w:r>
-        <w:t>táto má výsadné postavenie na trhu, a tým bez problémov určuje cenu a ostatné podmienky predaja</w:t>
-      </w:r>
-      <w:r>
-        <w:t xml:space="preserve">, </w:t>
-      </w:r>
-      <w:r>
-        <w:t>nakoľko neexistuje konkurencia, môže ľubovoľne zvyšovať ceny a tým aj svoje zisky takáto výroba je neefektívna</w:t>
+        <w:t>výrobu a predaj určitého tovaru zabezpečuje len jedna firma, táto má výsadné postavenie na trhu, a tým bez problémov určuje cenu a ostatné podmienky predaja, nakoľko neexistuje konkurencia, môže ľubovoľne zvyšovať ceny a tým aj svoje zisky takáto výroba je neefektívna</w:t>
       </w:r>
     </w:p>
     <w:p>
@@ -3761,13 +4182,7 @@
         <w:jc w:val="both"/>
       </w:pPr>
       <w:r>
-        <w:t>každý štát bráni vzniku monopolov pomocou protimonopolného úradu</w:t>
-      </w:r>
-      <w:r>
-        <w:t xml:space="preserve">, </w:t>
-      </w:r>
-      <w:r>
-        <w:t>štát však niekedy aj sám vytvára monopoly, a to tam, kde chce presadiť svoje záujmy resp. ide o činnosť, ktorá by mohla byť zneužívaná</w:t>
+        <w:t>každý štát bráni vzniku monopolov pomocou protimonopolného úradu, štát však niekedy aj sám vytvára monopoly, a to tam, kde chce presadiť svoje záujmy resp. ide o činnosť, ktorá by mohla byť zneužívaná</w:t>
       </w:r>
     </w:p>
     <w:p>
@@ -3852,37 +4267,7 @@
       </w:r>
       <w:proofErr w:type="spellEnd"/>
       <w:r>
-        <w:t xml:space="preserve"> = málo</w:t>
-      </w:r>
-      <w:r>
-        <w:t xml:space="preserve">, </w:t>
-      </w:r>
-      <w:r>
-        <w:t xml:space="preserve">je </w:t>
-      </w:r>
-      <w:r>
-        <w:t xml:space="preserve">to </w:t>
-      </w:r>
-      <w:r>
-        <w:t xml:space="preserve">forma nedokonalej konkurencie, kedy niekoľko málo väčších firiem sa rozhodujúcim spôsobom </w:t>
-      </w:r>
-      <w:r>
-        <w:t>podieľa</w:t>
-      </w:r>
-      <w:r>
-        <w:t xml:space="preserve"> na ovládaní trhu</w:t>
-      </w:r>
-      <w:r>
-        <w:t xml:space="preserve"> – </w:t>
-      </w:r>
-      <w:r>
-        <w:t>tieto firmy si navzájom konkurujú najmä necenovo (trh áut, lietadiel</w:t>
-      </w:r>
-      <w:r>
-        <w:t>..</w:t>
-      </w:r>
-      <w:r>
-        <w:t>)</w:t>
+        <w:t xml:space="preserve"> = málo, je to forma nedokonalej konkurencie, kedy niekoľko málo väčších firiem sa rozhodujúcim spôsobom podieľa na ovládaní trhu – tieto firmy si navzájom konkurujú najmä necenovo (trh áut, lietadiel..)</w:t>
       </w:r>
     </w:p>
     <w:p>
@@ -3928,22 +4313,7 @@
         <w:jc w:val="both"/>
       </w:pPr>
       <w:r>
-        <w:t>n</w:t>
-      </w:r>
-      <w:r>
-        <w:t>eznamená konkurenciu medzi monopolmi</w:t>
-      </w:r>
-      <w:r>
-        <w:t xml:space="preserve">, </w:t>
-      </w:r>
-      <w:r>
-        <w:t>hovoríme o nej, ak sú splnené tieto podmienky</w:t>
-      </w:r>
-      <w:r>
-        <w:t xml:space="preserve"> </w:t>
-      </w:r>
-      <w:r>
-        <w:t>:</w:t>
+        <w:t>neznamená konkurenciu medzi monopolmi, hovoríme o nej, ak sú splnené tieto podmienky :</w:t>
       </w:r>
     </w:p>
     <w:p>
@@ -3956,10 +4326,7 @@
         <w:jc w:val="both"/>
       </w:pPr>
       <w:r>
-        <w:t>e</w:t>
-      </w:r>
-      <w:r>
-        <w:t>xistuje veľa firiem, ale každá z nich pokrýva len veľmi malú časť trhu</w:t>
+        <w:t>existuje veľa firiem, ale každá z nich pokrýva len veľmi malú časť trhu</w:t>
       </w:r>
     </w:p>
     <w:p>
@@ -3972,10 +4339,7 @@
         <w:jc w:val="both"/>
       </w:pPr>
       <w:r>
-        <w:t>k</w:t>
-      </w:r>
-      <w:r>
-        <w:t>aždá firma vyrába podobný produkt, ale tento sa od ostatných líši značkou, kvalitou, servisom, úverovaním…</w:t>
+        <w:t>každá firma vyrába podobný produkt, ale tento sa od ostatných líši značkou, kvalitou, servisom, úverovaním…</w:t>
       </w:r>
     </w:p>
     <w:p>
@@ -4030,6 +4394,7 @@
           <w:u w:val="single"/>
         </w:rPr>
       </w:pPr>
+      <w:bookmarkStart w:id="24" w:name="_Toc21686484"/>
       <w:r>
         <w:rPr>
           <w:b/>
@@ -4041,6 +4406,7 @@
         </w:rPr>
         <w:t>Nástroje konkurencie</w:t>
       </w:r>
+      <w:bookmarkEnd w:id="24"/>
     </w:p>
     <w:p>
       <w:pPr>
@@ -4263,6 +4629,7 @@
           <w:u w:val="single"/>
         </w:rPr>
       </w:pPr>
+      <w:bookmarkStart w:id="25" w:name="_Toc21686485"/>
       <w:r>
         <w:rPr>
           <w:b/>
@@ -4270,17 +4637,9 @@
           <w:color w:val="auto"/>
           <w:u w:val="single"/>
         </w:rPr>
-        <w:t>N</w:t>
-      </w:r>
-      <w:r>
-        <w:rPr>
-          <w:b/>
-          <w:bCs/>
-          <w:color w:val="auto"/>
-          <w:u w:val="single"/>
-        </w:rPr>
-        <w:t>eschopnosť zabezpečiť verejný statok</w:t>
-      </w:r>
+        <w:t>Neschopnosť zabezpečiť verejný statok</w:t>
+      </w:r>
+      <w:bookmarkEnd w:id="25"/>
     </w:p>
     <w:p>
       <w:pPr>
@@ -4293,19 +4652,7 @@
         <w:jc w:val="both"/>
       </w:pPr>
       <w:r>
-        <w:t>Verejné statky sú také statky, ktoré musia byť ľudom poskytované bezplatne, teda žiadneho človeka nemožno vylúčiť zo spotreby.</w:t>
-      </w:r>
-      <w:r>
-        <w:t xml:space="preserve"> </w:t>
-      </w:r>
-      <w:r>
-        <w:t>Znaky verejných statkov</w:t>
-      </w:r>
-      <w:r>
-        <w:t xml:space="preserve"> </w:t>
-      </w:r>
-      <w:r>
-        <w:t>:</w:t>
+        <w:t>Verejné statky sú také statky, ktoré musia byť ľudom poskytované bezplatne, teda žiadneho človeka nemožno vylúčiť zo spotreby. Znaky verejných statkov :</w:t>
       </w:r>
     </w:p>
     <w:p>
@@ -4343,16 +4690,7 @@
         <w:t>nerivalita</w:t>
       </w:r>
       <w:r>
-        <w:t xml:space="preserve"> – </w:t>
-      </w:r>
-      <w:r>
-        <w:t>nezmeniteľnosť</w:t>
-      </w:r>
-      <w:r>
-        <w:t xml:space="preserve"> spotreby</w:t>
-      </w:r>
-      <w:r>
-        <w:t xml:space="preserve">, </w:t>
+        <w:t xml:space="preserve"> – nezmeniteľnosť spotreby, </w:t>
       </w:r>
       <w:r>
         <w:t>príchod ďalšieho spotrebiteľa nezmenšuje spotrebu ostatných spotrebiteľov</w:t>
@@ -4382,6 +4720,7 @@
           <w:u w:val="single"/>
         </w:rPr>
       </w:pPr>
+      <w:bookmarkStart w:id="26" w:name="_Toc21686486"/>
       <w:r>
         <w:rPr>
           <w:b/>
@@ -4389,7 +4728,17 @@
           <w:color w:val="auto"/>
           <w:u w:val="single"/>
         </w:rPr>
-        <w:t xml:space="preserve">Externality </w:t>
+        <w:t>Externality</w:t>
+      </w:r>
+      <w:bookmarkEnd w:id="26"/>
+      <w:r>
+        <w:rPr>
+          <w:b/>
+          <w:bCs/>
+          <w:color w:val="auto"/>
+          <w:u w:val="single"/>
+        </w:rPr>
+        <w:t xml:space="preserve"> </w:t>
       </w:r>
     </w:p>
     <w:p>
@@ -4430,13 +4779,7 @@
         <w:t>pozitívne</w:t>
       </w:r>
       <w:r>
-        <w:t xml:space="preserve"> – </w:t>
-      </w:r>
-      <w:r>
-        <w:t>napr.</w:t>
-      </w:r>
-      <w:r>
-        <w:t xml:space="preserve"> včely z včelárskej farmy opeľujú stromy ovocinárskej farmy</w:t>
+        <w:t xml:space="preserve"> – napr. včely z včelárskej farmy opeľujú stromy ovocinárskej farmy</w:t>
       </w:r>
     </w:p>
     <w:p>
@@ -4455,13 +4798,7 @@
         <w:t>negatívne</w:t>
       </w:r>
       <w:r>
-        <w:t xml:space="preserve"> –napr</w:t>
-      </w:r>
-      <w:r>
-        <w:t xml:space="preserve">. </w:t>
-      </w:r>
-      <w:r>
-        <w:t>vplyv výroby na znehodnocovanie životného prostredia ako znečistenie vzduchu, vody, respektíve ďalším príkladom dodatočných nákladov môžu byť neprimerané reklamné náklady, ktoré musí zaplatiť spotrebiteľ</w:t>
+        <w:t xml:space="preserve"> –napr. vplyv výroby na znehodnocovanie životného prostredia ako znečistenie vzduchu, vody, respektíve ďalším príkladom dodatočných nákladov môžu byť neprimerané reklamné náklady, ktoré musí zaplatiť spotrebiteľ</w:t>
       </w:r>
     </w:p>
     <w:p>
@@ -4479,6 +4816,7 @@
           <w:u w:val="single"/>
         </w:rPr>
       </w:pPr>
+      <w:bookmarkStart w:id="27" w:name="_Toc21686487"/>
       <w:r>
         <w:rPr>
           <w:b/>
@@ -4488,6 +4826,7 @@
         </w:rPr>
         <w:t>Nerovnomerná distribúcia informácií</w:t>
       </w:r>
+      <w:bookmarkEnd w:id="27"/>
     </w:p>
     <w:p>
       <w:pPr>
@@ -4523,6 +4862,7 @@
           <w:u w:val="single"/>
         </w:rPr>
       </w:pPr>
+      <w:bookmarkStart w:id="28" w:name="_Toc21686488"/>
       <w:r>
         <w:rPr>
           <w:b/>
@@ -4530,7 +4870,17 @@
           <w:color w:val="auto"/>
           <w:u w:val="single"/>
         </w:rPr>
-        <w:t xml:space="preserve">Teória verejnej voľby </w:t>
+        <w:t>Teória verejnej voľby</w:t>
+      </w:r>
+      <w:bookmarkEnd w:id="28"/>
+      <w:r>
+        <w:rPr>
+          <w:b/>
+          <w:bCs/>
+          <w:color w:val="auto"/>
+          <w:u w:val="single"/>
+        </w:rPr>
+        <w:t xml:space="preserve"> </w:t>
       </w:r>
     </w:p>
     <w:p>
@@ -4554,13 +4904,7 @@
         <w:jc w:val="both"/>
       </w:pPr>
       <w:r>
-        <w:t>Buchanan vymedzil štyri skupiny ľudí v spoločnosti a to nasledovne</w:t>
-      </w:r>
-      <w:r>
-        <w:t xml:space="preserve"> </w:t>
-      </w:r>
-      <w:r>
-        <w:t>:</w:t>
+        <w:t>Buchanan vymedzil štyri skupiny ľudí v spoločnosti a to nasledovne :</w:t>
       </w:r>
     </w:p>
     <w:p>
@@ -4647,33 +4991,15 @@
         <w:t>Politici</w:t>
       </w:r>
       <w:r>
-        <w:t xml:space="preserve">, byrokrati a lobisti, sú naopak tí, čo nevyrábajú nič, nevytvárajú hodnotu, ale systémom daní vyciciavajú voličov. Od voličov ako väčšiny, sa  berie od každého málo, no existuje psychologická hranica, do ktorej sa môže brať tromi </w:t>
-      </w:r>
-      <w:r>
-        <w:t>ďalšími</w:t>
-      </w:r>
-      <w:r>
-        <w:t xml:space="preserve"> skupinami, až do tej miery, kedy to voličom začne vadiť.</w:t>
-      </w:r>
-    </w:p>
-    <w:p>
-      <w:pPr>
-        <w:jc w:val="both"/>
-      </w:pPr>
-      <w:r>
-        <w:t xml:space="preserve">Politici, byrokrati a </w:t>
-      </w:r>
-      <w:r>
-        <w:t>lobisti</w:t>
-      </w:r>
-      <w:r>
-        <w:t xml:space="preserve"> naopak majú jedinú úlohu, vytvárať dojem, že robia niečo tak dôležité, že sa bez nich voliči nezaobídu. Tak napríklad byrokrati, budú vytvárať zákony a nariadenia a obmedzenia, ktoré nepomáhajú nikomu, ale byrokrati tak získavajú dôvod na svoje existovanie. Podobne politici používajú rétoriku, heslá, klamstvo, aby ukázali voličom, že im na nich </w:t>
-      </w:r>
-      <w:r>
-        <w:t>záleží</w:t>
-      </w:r>
-      <w:r>
-        <w:t>, a voliči sú tak naivní, že im väčšinou veria, no v skutočnosti aj politici aj lobisti aj byrokrati sledujú len svoje vlastné záujmy.</w:t>
+        <w:t>, byrokrati a lobisti, sú naopak tí, čo nevyrábajú nič, nevytvárajú hodnotu, ale systémom daní vyciciavajú voličov. Od voličov ako väčšiny, sa  berie od každého málo, no existuje psychologická hranica, do ktorej sa môže brať tromi ďalšími skupinami, až do tej miery, kedy to voličom začne vadiť.</w:t>
+      </w:r>
+    </w:p>
+    <w:p>
+      <w:pPr>
+        <w:jc w:val="both"/>
+      </w:pPr>
+      <w:r>
+        <w:t>Politici, byrokrati a lobisti naopak majú jedinú úlohu, vytvárať dojem, že robia niečo tak dôležité, že sa bez nich voliči nezaobídu. Tak napríklad byrokrati, budú vytvárať zákony a nariadenia a obmedzenia, ktoré nepomáhajú nikomu, ale byrokrati tak získavajú dôvod na svoje existovanie. Podobne politici používajú rétoriku, heslá, klamstvo, aby ukázali voličom, že im na nich záleží, a voliči sú tak naivní, že im väčšinou veria, no v skutočnosti aj politici aj lobisti aj byrokrati sledujú len svoje vlastné záujmy.</w:t>
       </w:r>
     </w:p>
     <w:p>
@@ -4731,8 +5057,6 @@
       <w:r>
         <w:t>). Z toho pramenia aj historické štáty na čele s tyranmi hrubého zrna.</w:t>
       </w:r>
-      <w:bookmarkStart w:id="9" w:name="_GoBack"/>
-      <w:bookmarkEnd w:id="9"/>
     </w:p>
     <w:sectPr>
       <w:footerReference w:type="default" r:id="rId13"/>
@@ -7228,7 +7552,7 @@
     <w:autoRedefine/>
     <w:uiPriority w:val="39"/>
     <w:unhideWhenUsed/>
-    <w:rsid w:val="00F42F00"/>
+    <w:rsid w:val="00DF391C"/>
     <w:pPr>
       <w:tabs>
         <w:tab w:val="right" w:leader="dot" w:pos="9062"/>
@@ -7236,8 +7560,6 @@
       <w:spacing w:after="100"/>
     </w:pPr>
     <w:rPr>
-      <w:b/>
-      <w:bCs/>
       <w:noProof/>
     </w:rPr>
   </w:style>
@@ -7248,11 +7570,19 @@
     <w:autoRedefine/>
     <w:uiPriority w:val="39"/>
     <w:unhideWhenUsed/>
-    <w:rsid w:val="003F786B"/>
+    <w:rsid w:val="00DF391C"/>
     <w:pPr>
+      <w:tabs>
+        <w:tab w:val="right" w:leader="dot" w:pos="9062"/>
+      </w:tabs>
       <w:spacing w:after="100"/>
       <w:ind w:left="220"/>
     </w:pPr>
+    <w:rPr>
+      <w:b/>
+      <w:bCs/>
+      <w:noProof/>
+    </w:rPr>
   </w:style>
   <w:style w:type="paragraph" w:styleId="Obsah3">
     <w:name w:val="toc 3"/>
@@ -7261,11 +7591,19 @@
     <w:autoRedefine/>
     <w:uiPriority w:val="39"/>
     <w:unhideWhenUsed/>
-    <w:rsid w:val="003F786B"/>
+    <w:rsid w:val="00DF391C"/>
     <w:pPr>
+      <w:tabs>
+        <w:tab w:val="right" w:leader="dot" w:pos="9062"/>
+      </w:tabs>
       <w:spacing w:after="100"/>
       <w:ind w:left="440"/>
     </w:pPr>
+    <w:rPr>
+      <w:b/>
+      <w:bCs/>
+      <w:noProof/>
+    </w:rPr>
   </w:style>
   <w:style w:type="character" w:styleId="Hypertextovprepojenie">
     <w:name w:val="Hyperlink"/>
@@ -7618,7 +7956,7 @@
 </file>
 
 <file path=customXml/itemProps1.xml><?xml version="1.0" encoding="utf-8"?>
-<ds:datastoreItem xmlns:ds="http://schemas.openxmlformats.org/officeDocument/2006/customXml" ds:itemID="{D5229C3A-119D-4640-836F-F3D1DFC9440F}">
+<ds:datastoreItem xmlns:ds="http://schemas.openxmlformats.org/officeDocument/2006/customXml" ds:itemID="{A4FB8F81-EE29-477B-9BEB-4AF2582198A6}">
   <ds:schemaRefs>
     <ds:schemaRef ds:uri="http://schemas.openxmlformats.org/officeDocument/2006/bibliography"/>
   </ds:schemaRefs>

</xml_diff>